<commit_message>
Marco metodologico iweb completo falta wae flujo y demases
</commit_message>
<xml_diff>
--- a/Metodologico.docx
+++ b/Metodologico.docx
@@ -12,21 +12,71 @@
         </w:rPr>
       </w:pPr>
       <w:bookmarkStart w:id="0" w:name="_Toc342510578"/>
-      <w:r>
+    </w:p>
+    <w:p>
+      <w:pPr>
+        <w:pStyle w:val="Ttulo2"/>
         <w:rPr>
           <w:sz w:val="48"/>
           <w:szCs w:val="48"/>
           <w:u w:val="single"/>
         </w:rPr>
-        <w:t>Marco Metodológico</w:t>
-      </w:r>
-      <w:bookmarkEnd w:id="0"/>
-      <w:r>
+      </w:pPr>
+    </w:p>
+    <w:p>
+      <w:pPr>
+        <w:pStyle w:val="Ttulo2"/>
         <w:rPr>
           <w:sz w:val="48"/>
           <w:szCs w:val="48"/>
           <w:u w:val="single"/>
         </w:rPr>
+      </w:pPr>
+    </w:p>
+    <w:p>
+      <w:pPr>
+        <w:pStyle w:val="Ttulo2"/>
+        <w:rPr>
+          <w:sz w:val="48"/>
+          <w:szCs w:val="48"/>
+          <w:u w:val="single"/>
+        </w:rPr>
+      </w:pPr>
+    </w:p>
+    <w:p>
+      <w:pPr>
+        <w:pStyle w:val="Ttulo2"/>
+        <w:rPr>
+          <w:sz w:val="48"/>
+          <w:szCs w:val="48"/>
+          <w:u w:val="single"/>
+        </w:rPr>
+      </w:pPr>
+    </w:p>
+    <w:p>
+      <w:pPr>
+        <w:pStyle w:val="Ttulo2"/>
+        <w:rPr>
+          <w:sz w:val="48"/>
+          <w:szCs w:val="48"/>
+          <w:u w:val="single"/>
+        </w:rPr>
+      </w:pPr>
+      <w:r>
+        <w:rPr>
+          <w:sz w:val="48"/>
+          <w:szCs w:val="48"/>
+          <w:u w:val="single"/>
+        </w:rPr>
+        <w:t>Marco Metodológico</w:t>
+      </w:r>
+      <w:bookmarkEnd w:id="0"/>
+      <w:r>
+        <w:rPr>
+          <w:sz w:val="48"/>
+          <w:szCs w:val="48"/>
+          <w:u w:val="single"/>
+        </w:rPr>
         <w:t xml:space="preserve"> </w:t>
       </w:r>
     </w:p>
@@ -39,7 +89,139 @@
       <w:pPr>
         <w:spacing w:after="0"/>
       </w:pPr>
-      <w:r>
+    </w:p>
+    <w:p>
+      <w:pPr>
+        <w:spacing w:after="0"/>
+      </w:pPr>
+    </w:p>
+    <w:p>
+      <w:pPr>
+        <w:spacing w:after="0"/>
+      </w:pPr>
+    </w:p>
+    <w:p>
+      <w:pPr>
+        <w:spacing w:after="0"/>
+      </w:pPr>
+    </w:p>
+    <w:p>
+      <w:pPr>
+        <w:spacing w:after="0"/>
+      </w:pPr>
+    </w:p>
+    <w:p>
+      <w:pPr>
+        <w:spacing w:after="0"/>
+      </w:pPr>
+    </w:p>
+    <w:p>
+      <w:pPr>
+        <w:spacing w:after="0"/>
+      </w:pPr>
+    </w:p>
+    <w:p>
+      <w:pPr>
+        <w:spacing w:after="0"/>
+      </w:pPr>
+    </w:p>
+    <w:p>
+      <w:pPr>
+        <w:spacing w:after="0"/>
+      </w:pPr>
+    </w:p>
+    <w:p>
+      <w:pPr>
+        <w:spacing w:after="0"/>
+      </w:pPr>
+    </w:p>
+    <w:p>
+      <w:pPr>
+        <w:spacing w:after="0"/>
+      </w:pPr>
+    </w:p>
+    <w:p>
+      <w:pPr>
+        <w:spacing w:after="0"/>
+      </w:pPr>
+    </w:p>
+    <w:p>
+      <w:pPr>
+        <w:spacing w:after="0"/>
+      </w:pPr>
+    </w:p>
+    <w:p>
+      <w:pPr>
+        <w:spacing w:after="0"/>
+      </w:pPr>
+    </w:p>
+    <w:p>
+      <w:pPr>
+        <w:spacing w:after="0"/>
+      </w:pPr>
+    </w:p>
+    <w:p>
+      <w:pPr>
+        <w:spacing w:after="0"/>
+      </w:pPr>
+    </w:p>
+    <w:p>
+      <w:pPr>
+        <w:spacing w:after="0"/>
+      </w:pPr>
+    </w:p>
+    <w:p>
+      <w:pPr>
+        <w:spacing w:after="0"/>
+      </w:pPr>
+    </w:p>
+    <w:p>
+      <w:pPr>
+        <w:spacing w:after="0"/>
+      </w:pPr>
+    </w:p>
+    <w:p>
+      <w:pPr>
+        <w:spacing w:after="0"/>
+      </w:pPr>
+    </w:p>
+    <w:p>
+      <w:pPr>
+        <w:spacing w:after="0"/>
+      </w:pPr>
+    </w:p>
+    <w:p>
+      <w:pPr>
+        <w:spacing w:after="0"/>
+      </w:pPr>
+    </w:p>
+    <w:p>
+      <w:pPr>
+        <w:spacing w:after="0"/>
+      </w:pPr>
+    </w:p>
+    <w:p>
+      <w:pPr>
+        <w:spacing w:after="0"/>
+      </w:pPr>
+    </w:p>
+    <w:p>
+      <w:pPr>
+        <w:spacing w:after="0"/>
+      </w:pPr>
+    </w:p>
+    <w:p>
+      <w:pPr>
+        <w:spacing w:after="0"/>
+        <w:rPr>
+          <w:b/>
+        </w:rPr>
+      </w:pPr>
+      <w:r>
+        <w:rPr>
+          <w:b/>
+        </w:rPr>
+        <w:lastRenderedPageBreak/>
         <w:t>Modelo de proceso o ciclo de vida del software</w:t>
       </w:r>
     </w:p>
@@ -48,26 +230,389 @@
         <w:spacing w:after="0"/>
       </w:pPr>
       <w:r>
+        <w:t xml:space="preserve">La selección del  </w:t>
+      </w:r>
+      <w:r>
+        <w:t xml:space="preserve">Modelo que se utilizara para  la Aplicación a  desarrollar será IWEB, </w:t>
+      </w:r>
+      <w:r>
+        <w:t xml:space="preserve">ya </w:t>
+      </w:r>
+      <w:r>
+        <w:t>que se enfoca a la creación, implantación</w:t>
+      </w:r>
+      <w:r>
+        <w:t xml:space="preserve"> y </w:t>
+      </w:r>
+      <w:r>
+        <w:t xml:space="preserve">Capacidad de Mantenimiento  y sistemas web, </w:t>
+      </w:r>
+      <w:r>
+        <w:t xml:space="preserve">este </w:t>
+      </w:r>
+      <w:r>
+        <w:t>incluye metodologías, herramientas, técnicas, guías y patrones para cubrir los requisitos únicos de la aplicaciones web y así lograr una aplicación basada en web de alta calidad</w:t>
+      </w:r>
+    </w:p>
+    <w:p>
+      <w:pPr>
+        <w:spacing w:after="0"/>
+      </w:pPr>
+    </w:p>
+    <w:p>
+      <w:pPr>
+        <w:spacing w:after="0"/>
+        <w:rPr>
+          <w:i/>
+        </w:rPr>
+      </w:pPr>
+      <w:r>
+        <w:rPr>
+          <w:noProof/>
+          <w:lang w:eastAsia="es-CL"/>
+        </w:rPr>
+        <w:drawing>
+          <wp:inline distT="0" distB="0" distL="0" distR="0" wp14:anchorId="610D5D19" wp14:editId="58B975DA">
+            <wp:extent cx="2971800" cy="2080260"/>
+            <wp:effectExtent l="0" t="0" r="0" b="0"/>
+            <wp:docPr id="1" name="Imagen 1" descr="http://sg.com.mx/images/stories/200702/fundamentos2.gif"/>
+            <wp:cNvGraphicFramePr>
+              <a:graphicFrameLocks xmlns:a="http://schemas.openxmlformats.org/drawingml/2006/main" noChangeAspect="1"/>
+            </wp:cNvGraphicFramePr>
+            <a:graphic xmlns:a="http://schemas.openxmlformats.org/drawingml/2006/main">
+              <a:graphicData uri="http://schemas.openxmlformats.org/drawingml/2006/picture">
+                <pic:pic xmlns:pic="http://schemas.openxmlformats.org/drawingml/2006/picture">
+                  <pic:nvPicPr>
+                    <pic:cNvPr id="0" name="Picture 1" descr="http://sg.com.mx/images/stories/200702/fundamentos2.gif"/>
+                    <pic:cNvPicPr>
+                      <a:picLocks noChangeAspect="1" noChangeArrowheads="1"/>
+                    </pic:cNvPicPr>
+                  </pic:nvPicPr>
+                  <pic:blipFill>
+                    <a:blip r:embed="rId9">
+                      <a:extLst>
+                        <a:ext uri="{28A0092B-C50C-407E-A947-70E740481C1C}">
+                          <a14:useLocalDpi xmlns:a14="http://schemas.microsoft.com/office/drawing/2010/main" val="0"/>
+                        </a:ext>
+                      </a:extLst>
+                    </a:blip>
+                    <a:srcRect/>
+                    <a:stretch>
+                      <a:fillRect/>
+                    </a:stretch>
+                  </pic:blipFill>
+                  <pic:spPr bwMode="auto">
+                    <a:xfrm>
+                      <a:off x="0" y="0"/>
+                      <a:ext cx="2971800" cy="2080260"/>
+                    </a:xfrm>
+                    <a:prstGeom prst="rect">
+                      <a:avLst/>
+                    </a:prstGeom>
+                    <a:noFill/>
+                    <a:ln>
+                      <a:noFill/>
+                    </a:ln>
+                  </pic:spPr>
+                </pic:pic>
+              </a:graphicData>
+            </a:graphic>
+          </wp:inline>
+        </w:drawing>
+      </w:r>
+    </w:p>
+    <w:p>
+      <w:pPr>
+        <w:spacing w:after="0"/>
+      </w:pPr>
+      <w:r>
+        <w:rPr>
+          <w:i/>
+        </w:rPr>
+        <w:t xml:space="preserve">Figura </w:t>
+      </w:r>
+      <w:r>
+        <w:rPr>
+          <w:i/>
+        </w:rPr>
+        <w:t>1</w:t>
+      </w:r>
+      <w:r>
+        <w:rPr>
+          <w:i/>
+        </w:rPr>
+        <w:t>. Modelo del Proceso IWEB</w:t>
+      </w:r>
+    </w:p>
+    <w:p>
+      <w:pPr>
+        <w:spacing w:after="0"/>
+      </w:pPr>
+    </w:p>
+    <w:p>
+      <w:pPr>
+        <w:spacing w:after="0"/>
+        <w:rPr>
+          <w:b/>
+        </w:rPr>
+      </w:pPr>
+      <w:r>
+        <w:rPr>
+          <w:b/>
+        </w:rPr>
         <w:t>Razones para la elección del Modelo:</w:t>
       </w:r>
     </w:p>
     <w:p>
       <w:pPr>
-        <w:spacing w:after="0"/>
-      </w:pPr>
-      <w:r>
+        <w:pStyle w:val="Prrafodelista"/>
+        <w:numPr>
+          <w:ilvl w:val="0"/>
+          <w:numId w:val="1"/>
+        </w:numPr>
+        <w:spacing w:after="0"/>
+      </w:pPr>
+      <w:r>
+        <w:t>Es un modelo que se especializa en aplicaciones web.</w:t>
+      </w:r>
+    </w:p>
+    <w:p>
+      <w:pPr>
+        <w:pStyle w:val="Prrafodelista"/>
+        <w:numPr>
+          <w:ilvl w:val="0"/>
+          <w:numId w:val="1"/>
+        </w:numPr>
+        <w:spacing w:after="0"/>
+      </w:pPr>
+      <w:r>
+        <w:t>Este modelo tiene unas etapas que no figuran en otros modelos, como el diseño de interfaz y el diseño de navegación.</w:t>
+      </w:r>
+    </w:p>
+    <w:p>
+      <w:pPr>
+        <w:pStyle w:val="Prrafodelista"/>
+        <w:numPr>
+          <w:ilvl w:val="0"/>
+          <w:numId w:val="1"/>
+        </w:numPr>
+        <w:spacing w:after="0"/>
+      </w:pPr>
+      <w:r>
+        <w:t>Ya que al escoger este modelo de aplicación web nos asegura que la aplicación sea de calidad, porque todas las etapas de este modelo son esenciales para lograr el desarrollo.</w:t>
+      </w:r>
+    </w:p>
+    <w:p>
+      <w:pPr>
+        <w:pStyle w:val="Prrafodelista"/>
+        <w:spacing w:after="0"/>
+      </w:pPr>
+    </w:p>
+    <w:p>
+      <w:pPr>
+        <w:spacing w:after="0"/>
+        <w:rPr>
+          <w:b/>
+        </w:rPr>
+      </w:pPr>
+      <w:r>
+        <w:rPr>
+          <w:b/>
+        </w:rPr>
         <w:t>Métodos</w:t>
       </w:r>
     </w:p>
     <w:p>
       <w:pPr>
         <w:spacing w:after="0"/>
-        <w:rPr>
-          <w:lang w:val="es-ES"/>
-        </w:rPr>
-      </w:pPr>
-      <w:r>
-        <w:rPr>
+      </w:pPr>
+      <w:r>
+        <w:t xml:space="preserve">El panorama de la tecnología </w:t>
+      </w:r>
+      <w:proofErr w:type="spellStart"/>
+      <w:r>
+        <w:t>IWeb</w:t>
+      </w:r>
+      <w:proofErr w:type="spellEnd"/>
+      <w:r>
+        <w:t xml:space="preserve"> abarca un conjunto de labores técnicas que permiten al ingeniero Web comprender, car</w:t>
+      </w:r>
+      <w:r>
+        <w:t xml:space="preserve">acterizar y luego construir una </w:t>
+      </w:r>
+      <w:proofErr w:type="spellStart"/>
+      <w:r>
+        <w:t>WebApp</w:t>
+      </w:r>
+      <w:proofErr w:type="spellEnd"/>
+      <w:r>
+        <w:t xml:space="preserve"> </w:t>
+      </w:r>
+      <w:r>
+        <w:t xml:space="preserve">de alta calidad.  Los métodos </w:t>
+      </w:r>
+      <w:proofErr w:type="spellStart"/>
+      <w:r>
+        <w:t>IWeb</w:t>
+      </w:r>
+      <w:proofErr w:type="spellEnd"/>
+      <w:r>
+        <w:t xml:space="preserve"> se pueden categorizar de la siguiente manera:</w:t>
+      </w:r>
+    </w:p>
+    <w:p>
+      <w:pPr>
+        <w:spacing w:after="0"/>
+        <w:rPr>
+          <w:lang w:val="es-ES"/>
+        </w:rPr>
+      </w:pPr>
+    </w:p>
+    <w:p>
+      <w:pPr>
+        <w:spacing w:after="0"/>
+      </w:pPr>
+      <w:r>
+        <w:t xml:space="preserve">Los </w:t>
+      </w:r>
+      <w:r>
+        <w:rPr>
+          <w:b/>
+        </w:rPr>
+        <w:t>Métodos de comunicación</w:t>
+      </w:r>
+      <w:r>
+        <w:t xml:space="preserve"> definen el enfoque con que se facilita la comunicación entre ingeniero Web y los demás participantes  de la </w:t>
+      </w:r>
+      <w:proofErr w:type="spellStart"/>
+      <w:r>
+        <w:t>WebApp</w:t>
+      </w:r>
+      <w:proofErr w:type="spellEnd"/>
+      <w:r>
+        <w:t xml:space="preserve"> (por ejemplo, usuarios finales, clientes de negocio, expertos en problemas de dominio, diseñadores de contenido, líderes de equipo, gestores de proyecto).  Las técnicas de comunicación son particularmente importantes durante la recolección de requisitos y siempre que </w:t>
+      </w:r>
+      <w:r>
+        <w:t>es</w:t>
+      </w:r>
+      <w:r>
+        <w:t xml:space="preserve"> evaluado un incremento en la </w:t>
+      </w:r>
+      <w:proofErr w:type="spellStart"/>
+      <w:r>
+        <w:t>WebApp</w:t>
+      </w:r>
+      <w:proofErr w:type="spellEnd"/>
+      <w:r>
+        <w:t>.</w:t>
+      </w:r>
+    </w:p>
+    <w:p>
+      <w:pPr>
+        <w:spacing w:after="0"/>
+      </w:pPr>
+    </w:p>
+    <w:p>
+      <w:pPr>
+        <w:spacing w:after="0"/>
+      </w:pPr>
+      <w:r>
+        <w:t>Los</w:t>
+      </w:r>
+      <w:r>
+        <w:rPr>
+          <w:b/>
+        </w:rPr>
+        <w:t xml:space="preserve"> Métodos de análisis de requisitos</w:t>
+      </w:r>
+      <w:r>
+        <w:t xml:space="preserve"> proporcionan una base para comprender el contenido que entregará una </w:t>
+      </w:r>
+      <w:proofErr w:type="spellStart"/>
+      <w:r>
+        <w:t>WebApp</w:t>
+      </w:r>
+      <w:proofErr w:type="spellEnd"/>
+      <w:r>
+        <w:t xml:space="preserve">, la función que proporcionará al usuario final y los modos de interacción que dada clase de usuario requerirá mientras ocurra la navegación por medio de la </w:t>
+      </w:r>
+      <w:proofErr w:type="spellStart"/>
+      <w:r>
+        <w:t>WebApp</w:t>
+      </w:r>
+      <w:proofErr w:type="spellEnd"/>
+      <w:r>
+        <w:t>.</w:t>
+      </w:r>
+    </w:p>
+    <w:p>
+      <w:pPr>
+        <w:spacing w:after="0"/>
+      </w:pPr>
+      <w:r>
+        <w:lastRenderedPageBreak/>
+        <w:t xml:space="preserve">Los </w:t>
+      </w:r>
+      <w:r>
+        <w:rPr>
+          <w:b/>
+        </w:rPr>
+        <w:t>Métodos de diseño</w:t>
+      </w:r>
+      <w:r>
+        <w:t xml:space="preserve"> abarcan una serie de técnicas de diseño que abordan el contenido, la aplicación y la arquitectura de información, así como el diseño de interface y la estructura de navegación de la </w:t>
+      </w:r>
+      <w:proofErr w:type="spellStart"/>
+      <w:r>
+        <w:t>WebApp</w:t>
+      </w:r>
+      <w:proofErr w:type="spellEnd"/>
+      <w:r>
+        <w:t>.</w:t>
+      </w:r>
+    </w:p>
+    <w:p>
+      <w:pPr>
+        <w:spacing w:after="0"/>
+      </w:pPr>
+    </w:p>
+    <w:p>
+      <w:pPr>
+        <w:spacing w:after="0"/>
+      </w:pPr>
+      <w:r>
+        <w:t xml:space="preserve">Los </w:t>
+      </w:r>
+      <w:r>
+        <w:rPr>
+          <w:b/>
+        </w:rPr>
+        <w:t>Métodos de prueba</w:t>
+      </w:r>
+      <w:r>
+        <w:t xml:space="preserve"> incorporan revisiones técnicas formales tanto del contenido y el modelo de diseño como de una amplia variedad de técnicas de prueba que abordan conflictos al nivel de componente y arquitectónicos, pruebas de la navegación, pruebas de facilidad de uso, pruebas de seguridad y pruebas de configuración.</w:t>
+      </w:r>
+    </w:p>
+    <w:p>
+      <w:pPr>
+        <w:spacing w:after="0"/>
+        <w:rPr>
+          <w:b/>
+          <w:lang w:val="es-ES"/>
+        </w:rPr>
+      </w:pPr>
+    </w:p>
+    <w:p>
+      <w:pPr>
+        <w:spacing w:after="0"/>
+        <w:rPr>
+          <w:b/>
+          <w:lang w:val="es-ES"/>
+        </w:rPr>
+      </w:pPr>
+      <w:r>
+        <w:rPr>
+          <w:b/>
           <w:lang w:val="es-ES"/>
         </w:rPr>
         <w:t>El proceso de la ingeniería Web</w:t>
@@ -77,49 +622,502 @@
       <w:pPr>
         <w:spacing w:after="0"/>
         <w:rPr>
-          <w:lang w:val="es-ES"/>
-        </w:rPr>
-      </w:pPr>
-      <w:r>
-        <w:rPr>
-          <w:lang w:val="es-ES"/>
-        </w:rPr>
-        <w:t>Etapas De IWEB</w:t>
-      </w:r>
-      <w:r>
-        <w:rPr>
-          <w:lang w:val="es-ES"/>
-        </w:rPr>
-        <w:t>???? Puede ser</w:t>
-      </w:r>
-    </w:p>
-    <w:p>
-      <w:pPr>
-        <w:spacing w:after="0"/>
-        <w:rPr>
-          <w:lang w:val="es-ES"/>
-        </w:rPr>
-      </w:pPr>
-      <w:r>
-        <w:rPr>
-          <w:lang w:val="es-ES"/>
-        </w:rPr>
-        <w:t>Metodología a utilizar</w:t>
-      </w:r>
-      <w:proofErr w:type="gramStart"/>
-      <w:r>
-        <w:rPr>
-          <w:lang w:val="es-ES"/>
-        </w:rPr>
-        <w:t>???</w:t>
-      </w:r>
-      <w:proofErr w:type="gramEnd"/>
-      <w:r>
-        <w:rPr>
-          <w:lang w:val="es-ES"/>
-        </w:rPr>
-        <w:t>cual</w:t>
-      </w:r>
+          <w:b/>
+          <w:lang w:val="es-ES"/>
+        </w:rPr>
+      </w:pPr>
+    </w:p>
+    <w:p>
+      <w:pPr>
+        <w:spacing w:after="0"/>
+      </w:pPr>
+      <w:r>
+        <w:t xml:space="preserve">Comunicación con el cliente. Dentro del proceso </w:t>
+      </w:r>
+      <w:r>
+        <w:t xml:space="preserve">de la Ingeniería </w:t>
+      </w:r>
+      <w:r>
+        <w:t>Web la comunicación con el cliente se caracteriza por medio de dos grandes tareas: análisis de negocio y la formulación.</w:t>
+      </w:r>
+    </w:p>
+    <w:p>
+      <w:pPr>
+        <w:spacing w:after="0"/>
+      </w:pPr>
+    </w:p>
+    <w:p>
+      <w:pPr>
+        <w:spacing w:after="0"/>
+      </w:pPr>
+      <w:r>
+        <w:t xml:space="preserve">El </w:t>
+      </w:r>
+      <w:r>
+        <w:rPr>
+          <w:b/>
+        </w:rPr>
+        <w:t>análisis del negoci</w:t>
+      </w:r>
+      <w:r>
+        <w:t>o se define como el contexto empresarial-organizativo para los sistemas basados en web.</w:t>
+      </w:r>
+      <w:r>
+        <w:t xml:space="preserve"> </w:t>
+      </w:r>
+      <w:r>
+        <w:t>Además, se identifican los participantes, se predicen los potenciales cambios en el ambiente o los requisitos del negocio, y se define la integración entre del sistema basado en web y otras aplicaciones de negocios, base de datos y funciones</w:t>
+      </w:r>
+      <w:r>
+        <w:rPr>
+          <w:b/>
+        </w:rPr>
+        <w:t>. La Formulación</w:t>
+      </w:r>
+      <w:r>
+        <w:t xml:space="preserve"> </w:t>
+      </w:r>
+      <w:r>
+        <w:t>e</w:t>
+      </w:r>
+      <w:r>
+        <w:t xml:space="preserve">s una actividad de recopilación de requisitos que involucra a todos los participantes.  El intento es describir el problema que aplicación basada en web habrá de resolver con el aprovechamiento de la mejor información disponible.  Además se intenta identificar áreas de incertidumbre y donde ocurrirán cambios </w:t>
+      </w:r>
+      <w:r>
+        <w:t>potenciales.</w:t>
+      </w:r>
+    </w:p>
+    <w:p>
+      <w:pPr>
+        <w:spacing w:after="0"/>
+      </w:pPr>
+    </w:p>
+    <w:p>
+      <w:pPr>
+        <w:pStyle w:val="Prrafodelista"/>
+        <w:numPr>
+          <w:ilvl w:val="0"/>
+          <w:numId w:val="4"/>
+        </w:numPr>
+        <w:spacing w:after="0"/>
+      </w:pPr>
+      <w:r>
+        <w:rPr>
+          <w:b/>
+        </w:rPr>
+        <w:t>Planeación</w:t>
+      </w:r>
+      <w:r>
+        <w:t>. Se crea el plan del proyecto para el incremento del sistema basado en web.  El plan consiste de una definición de tareas y un calendario de plazos respecto al periodo proyectando para el desarrollo del incremento de la aplicación basada en web.</w:t>
+      </w:r>
+    </w:p>
+    <w:p>
+      <w:pPr>
+        <w:spacing w:after="0"/>
+      </w:pPr>
+    </w:p>
+    <w:p>
+      <w:pPr>
+        <w:pStyle w:val="Prrafodelista"/>
+        <w:numPr>
+          <w:ilvl w:val="0"/>
+          <w:numId w:val="4"/>
+        </w:numPr>
+        <w:spacing w:after="0"/>
+      </w:pPr>
+      <w:r>
+        <w:rPr>
+          <w:b/>
+        </w:rPr>
+        <w:t>Modelado</w:t>
+      </w:r>
+      <w:r>
+        <w:t>. Las labores convencionales de análisis y diseño de ingeniería del software se adaptan al desarrollo de la aplicación basado en web, se mezclan y luego se funden en la actividad de modelado Web.  El intento es desarrollar análisis “rápidos” y modelos de diseño que definan requisitos y al mismo tiempo representen un sistema y una aplicación basada en web que los satisfará.</w:t>
+      </w:r>
+    </w:p>
+    <w:p>
+      <w:pPr>
+        <w:spacing w:after="0"/>
+      </w:pPr>
+    </w:p>
+    <w:p>
+      <w:pPr>
+        <w:pStyle w:val="Prrafodelista"/>
+        <w:numPr>
+          <w:ilvl w:val="0"/>
+          <w:numId w:val="4"/>
+        </w:numPr>
+        <w:spacing w:after="0"/>
+      </w:pPr>
+      <w:r>
+        <w:rPr>
+          <w:b/>
+        </w:rPr>
+        <w:t>Construcción</w:t>
+      </w:r>
+      <w:r>
+        <w:t>. Las herramientas y la tecnología Web se aplican para construir la aplicación basada en web que se ha modelado.  Una vez que se construye el incremento de la aplicación basada en web, se dirige una serie de pruebas rápidas para asegurar que se descubran los errores en el diseño (contenido, arquitectura, interface, navegación).  Pruebas adicionales abordan otras características de la aplicación basada en web.</w:t>
+      </w:r>
+    </w:p>
+    <w:p>
+      <w:pPr>
+        <w:spacing w:after="0"/>
+      </w:pPr>
+    </w:p>
+    <w:p>
+      <w:pPr>
+        <w:pStyle w:val="Prrafodelista"/>
+        <w:numPr>
+          <w:ilvl w:val="0"/>
+          <w:numId w:val="4"/>
+        </w:numPr>
+        <w:spacing w:after="0"/>
+        <w:rPr>
+          <w:lang w:val="es-ES"/>
+        </w:rPr>
+      </w:pPr>
+      <w:r>
+        <w:rPr>
+          <w:b/>
+        </w:rPr>
+        <w:t>Despliegue</w:t>
+      </w:r>
+      <w:r>
+        <w:t xml:space="preserve">. La aplicación basada en web se configura para su ambiente operativo, se entrega a los usuarios finales y luego comienza un periodo de evaluación.  La </w:t>
+      </w:r>
+      <w:r>
+        <w:lastRenderedPageBreak/>
+        <w:t>retroalimentación acerca de la evaluación se presenta al equipo Web y el incremento s</w:t>
+      </w:r>
+      <w:r>
+        <w:t>e modifica conforme se requiera</w:t>
+      </w:r>
+      <w:r>
+        <w:t>.</w:t>
+      </w:r>
+    </w:p>
+    <w:p>
+      <w:pPr>
+        <w:spacing w:after="0"/>
+        <w:rPr>
+          <w:b/>
+          <w:lang w:val="es-ES"/>
+        </w:rPr>
+      </w:pPr>
+    </w:p>
+    <w:p>
+      <w:pPr>
+        <w:spacing w:after="0"/>
+        <w:rPr>
+          <w:b/>
+          <w:lang w:val="es-ES"/>
+        </w:rPr>
+      </w:pPr>
+      <w:r>
+        <w:rPr>
+          <w:b/>
+          <w:lang w:val="es-ES"/>
+        </w:rPr>
+        <w:t>Proceso de ingeniería web compuesto por las siguientes fases:</w:t>
+      </w:r>
+    </w:p>
+    <w:p>
+      <w:pPr>
+        <w:spacing w:after="0"/>
+        <w:rPr>
+          <w:b/>
+          <w:lang w:val="es-ES"/>
+        </w:rPr>
+      </w:pPr>
+    </w:p>
+    <w:p>
+      <w:pPr>
+        <w:pStyle w:val="Prrafodelista"/>
+        <w:numPr>
+          <w:ilvl w:val="0"/>
+          <w:numId w:val="5"/>
+        </w:numPr>
+        <w:spacing w:after="0"/>
+      </w:pPr>
+      <w:r>
+        <w:rPr>
+          <w:b/>
+        </w:rPr>
+        <w:t>Planteamiento y formulación:</w:t>
+      </w:r>
+      <w:r>
+        <w:t xml:space="preserve"> Identificamos los objetivos de nuestra aplicación, y delimitamos el alcance de la primera iteración.</w:t>
+      </w:r>
+    </w:p>
+    <w:p>
+      <w:pPr>
+        <w:pStyle w:val="Prrafodelista"/>
+        <w:numPr>
+          <w:ilvl w:val="0"/>
+          <w:numId w:val="5"/>
+        </w:numPr>
+        <w:spacing w:after="0"/>
+      </w:pPr>
+      <w:r>
+        <w:rPr>
+          <w:b/>
+        </w:rPr>
+        <w:t>Planificación</w:t>
+      </w:r>
+      <w:r>
+        <w:rPr>
+          <w:b/>
+        </w:rPr>
+        <w:t xml:space="preserve">: </w:t>
+      </w:r>
+      <w:r>
+        <w:t>Una vez planteado el problema, podremos estimar costos, riesgos y esfuerzo durante el desarrollo. Recordemos que en la planeación iterativa solamente se detalla la iteración actual, y las iteraciones subsecuentes sólo se plantean de forma general.</w:t>
+      </w:r>
+    </w:p>
+    <w:p>
+      <w:pPr>
+        <w:pStyle w:val="Prrafodelista"/>
+        <w:numPr>
+          <w:ilvl w:val="0"/>
+          <w:numId w:val="5"/>
+        </w:numPr>
+        <w:spacing w:after="0"/>
+      </w:pPr>
+      <w:r>
+        <w:rPr>
+          <w:b/>
+        </w:rPr>
+        <w:t>Análisis</w:t>
+      </w:r>
+      <w:r>
+        <w:rPr>
+          <w:b/>
+        </w:rPr>
+        <w:t>:</w:t>
+      </w:r>
+      <w:r>
+        <w:t xml:space="preserve"> Durante esta etapa establecemos los requerimientos técnicos, gráficos, y de contenido, que incorporaremos en la iteración.</w:t>
+      </w:r>
+    </w:p>
+    <w:p>
+      <w:pPr>
+        <w:pStyle w:val="Prrafodelista"/>
+        <w:numPr>
+          <w:ilvl w:val="0"/>
+          <w:numId w:val="5"/>
+        </w:numPr>
+        <w:spacing w:after="0"/>
+      </w:pPr>
+      <w:r>
+        <w:rPr>
+          <w:b/>
+        </w:rPr>
+        <w:t>Ingeniería</w:t>
+      </w:r>
+      <w:r>
+        <w:rPr>
+          <w:b/>
+        </w:rPr>
+        <w:t>:</w:t>
+      </w:r>
+      <w:r>
+        <w:t xml:space="preserve"> La actividad de ingeniería incorpora dos grupos de tareas que se realizan en paralelo: el diseño del contenido y la producción, se enfocan en el diseño, producción y adquisición del contenido de texto, gráfico y video que se vayan a integrar en la aplicación. Estas tareas son realizadas por personal </w:t>
+      </w:r>
+      <w:r>
+        <w:t>no técnico. Por otro lado, está</w:t>
+      </w:r>
+      <w:r>
+        <w:t xml:space="preserve"> el diseño arquitectónico, de navegación e interfaz, el cual lidia con los aspectos técnicos.</w:t>
+      </w:r>
+    </w:p>
+    <w:p>
+      <w:pPr>
+        <w:pStyle w:val="Prrafodelista"/>
+        <w:numPr>
+          <w:ilvl w:val="0"/>
+          <w:numId w:val="5"/>
+        </w:numPr>
+        <w:spacing w:after="0"/>
+      </w:pPr>
+      <w:r>
+        <w:rPr>
+          <w:b/>
+        </w:rPr>
+        <w:t>Generación de páginas y pruebas:</w:t>
+      </w:r>
+      <w:r>
+        <w:t xml:space="preserve"> Se prueba que el contenido dinámico se genere correctamente, utilizando las plantillas, interfaces y contenidos diseñados en la fase de ingeniería. Posteriormente se realizan las pruebas pertinentes, que dependerán del tipo de aplicación y requerimientos no funcionales (po</w:t>
+      </w:r>
+      <w:r>
+        <w:t>r ejemplo, pruebas de desempeño</w:t>
+      </w:r>
+      <w:r>
+        <w:t>).</w:t>
+      </w:r>
+    </w:p>
+    <w:p>
+      <w:pPr>
+        <w:pStyle w:val="Prrafodelista"/>
+        <w:numPr>
+          <w:ilvl w:val="0"/>
+          <w:numId w:val="5"/>
+        </w:numPr>
+        <w:spacing w:after="0"/>
+      </w:pPr>
+      <w:r>
+        <w:rPr>
+          <w:b/>
+        </w:rPr>
+        <w:t>Evaluación del cliente</w:t>
+      </w:r>
+      <w:r>
+        <w:rPr>
+          <w:b/>
+        </w:rPr>
+        <w:t>:</w:t>
+      </w:r>
+      <w:r>
+        <w:t xml:space="preserve"> Al final de cada iteración se debe realizar una evaluación con el cliente, para validar el avance y d</w:t>
+      </w:r>
+      <w:r>
+        <w:t>eterminar los cambios o mejoras, en caso de ser necesarios</w:t>
+      </w:r>
+      <w:r>
+        <w:t>, que se aplicarán en las siguientes iteraciones.</w:t>
+      </w:r>
+    </w:p>
+    <w:p>
+      <w:pPr>
+        <w:spacing w:after="0"/>
+      </w:pPr>
+    </w:p>
+    <w:p>
+      <w:pPr>
+        <w:spacing w:after="0"/>
+        <w:rPr>
+          <w:lang w:val="es-ES"/>
+        </w:rPr>
+      </w:pPr>
+    </w:p>
+    <w:p>
+      <w:pPr>
+        <w:spacing w:after="0"/>
+        <w:rPr>
+          <w:lang w:val="es-ES"/>
+        </w:rPr>
+      </w:pPr>
+    </w:p>
+    <w:p>
+      <w:pPr>
+        <w:spacing w:after="0"/>
+        <w:rPr>
+          <w:lang w:val="es-ES"/>
+        </w:rPr>
+      </w:pPr>
+    </w:p>
+    <w:p>
+      <w:pPr>
+        <w:spacing w:after="0"/>
+        <w:rPr>
+          <w:lang w:val="es-ES"/>
+        </w:rPr>
+      </w:pPr>
+    </w:p>
+    <w:p>
+      <w:pPr>
+        <w:spacing w:after="0"/>
+        <w:rPr>
+          <w:lang w:val="es-ES"/>
+        </w:rPr>
+      </w:pPr>
+    </w:p>
+    <w:p>
+      <w:pPr>
+        <w:spacing w:after="0"/>
+        <w:rPr>
+          <w:lang w:val="es-ES"/>
+        </w:rPr>
+      </w:pPr>
+    </w:p>
+    <w:p>
+      <w:pPr>
+        <w:spacing w:after="0"/>
+        <w:rPr>
+          <w:lang w:val="es-ES"/>
+        </w:rPr>
+      </w:pPr>
+    </w:p>
+    <w:p>
+      <w:pPr>
+        <w:spacing w:after="0"/>
+        <w:rPr>
+          <w:lang w:val="es-ES"/>
+        </w:rPr>
+      </w:pPr>
+    </w:p>
+    <w:p>
+      <w:pPr>
+        <w:spacing w:after="0"/>
+        <w:rPr>
+          <w:lang w:val="es-ES"/>
+        </w:rPr>
+      </w:pPr>
+    </w:p>
+    <w:p>
+      <w:pPr>
+        <w:spacing w:after="0"/>
+        <w:rPr>
+          <w:lang w:val="es-ES"/>
+        </w:rPr>
+      </w:pPr>
+    </w:p>
+    <w:p>
+      <w:pPr>
+        <w:spacing w:after="0"/>
+        <w:rPr>
+          <w:lang w:val="es-ES"/>
+        </w:rPr>
+      </w:pPr>
+    </w:p>
+    <w:p>
+      <w:pPr>
+        <w:spacing w:after="0"/>
+        <w:rPr>
+          <w:lang w:val="es-ES"/>
+        </w:rPr>
+      </w:pPr>
+    </w:p>
+    <w:p>
+      <w:pPr>
+        <w:spacing w:after="0"/>
+        <w:rPr>
+          <w:lang w:val="es-ES"/>
+        </w:rPr>
+      </w:pPr>
+    </w:p>
+    <w:p>
+      <w:pPr>
+        <w:spacing w:after="0"/>
+        <w:rPr>
+          <w:lang w:val="es-ES"/>
+        </w:rPr>
+      </w:pPr>
+    </w:p>
+    <w:p>
+      <w:pPr>
+        <w:spacing w:after="0"/>
+        <w:rPr>
+          <w:lang w:val="es-ES"/>
+        </w:rPr>
+      </w:pPr>
+    </w:p>
+    <w:p>
+      <w:pPr>
+        <w:spacing w:after="0"/>
+        <w:rPr>
+          <w:lang w:val="es-ES"/>
+        </w:rPr>
+      </w:pPr>
       <w:bookmarkStart w:id="1" w:name="_GoBack"/>
       <w:bookmarkEnd w:id="1"/>
     </w:p>
@@ -134,6 +1132,35 @@
         <w:rPr>
           <w:lang w:val="es-ES"/>
         </w:rPr>
+        <w:lastRenderedPageBreak/>
+        <w:t>Metodología a utilizar</w:t>
+      </w:r>
+      <w:proofErr w:type="gramStart"/>
+      <w:r>
+        <w:rPr>
+          <w:lang w:val="es-ES"/>
+        </w:rPr>
+        <w:t>???</w:t>
+      </w:r>
+      <w:proofErr w:type="gramEnd"/>
+      <w:r>
+        <w:rPr>
+          <w:lang w:val="es-ES"/>
+        </w:rPr>
+        <w:t>cual</w:t>
+      </w:r>
+    </w:p>
+    <w:p>
+      <w:pPr>
+        <w:spacing w:after="0"/>
+        <w:rPr>
+          <w:lang w:val="es-ES"/>
+        </w:rPr>
+      </w:pPr>
+      <w:r>
+        <w:rPr>
+          <w:lang w:val="es-ES"/>
+        </w:rPr>
         <w:t>Descripción de las tareas y procedimientos a llevar a cabo</w:t>
       </w:r>
     </w:p>
@@ -142,10 +1169,7 @@
         <w:spacing w:after="0"/>
       </w:pPr>
       <w:r>
-        <w:t>Gesti</w:t>
-      </w:r>
-      <w:r>
-        <w:t>ón de proyectos de software</w:t>
+        <w:t>Gestión de proyectos de software</w:t>
       </w:r>
     </w:p>
     <w:p>
@@ -358,6 +1382,641 @@
     </w:sectPr>
   </w:body>
 </w:document>
+</file>
+
+<file path=word/endnotes.xml><?xml version="1.0" encoding="utf-8"?>
+<w:endnotes xmlns:wpc="http://schemas.microsoft.com/office/word/2010/wordprocessingCanvas" xmlns:mc="http://schemas.openxmlformats.org/markup-compatibility/2006" xmlns:o="urn:schemas-microsoft-com:office:office" xmlns:r="http://schemas.openxmlformats.org/officeDocument/2006/relationships" xmlns:m="http://schemas.openxmlformats.org/officeDocument/2006/math" xmlns:v="urn:schemas-microsoft-com:vml" xmlns:wp14="http://schemas.microsoft.com/office/word/2010/wordprocessingDrawing" xmlns:wp="http://schemas.openxmlformats.org/drawingml/2006/wordprocessingDrawing" xmlns:w10="urn:schemas-microsoft-com:office:word" xmlns:w="http://schemas.openxmlformats.org/wordprocessingml/2006/main" xmlns:w14="http://schemas.microsoft.com/office/word/2010/wordml" xmlns:wpg="http://schemas.microsoft.com/office/word/2010/wordprocessingGroup" xmlns:wpi="http://schemas.microsoft.com/office/word/2010/wordprocessingInk" xmlns:wne="http://schemas.microsoft.com/office/word/2006/wordml" xmlns:wps="http://schemas.microsoft.com/office/word/2010/wordprocessingShape" mc:Ignorable="w14 wp14">
+  <w:endnote w:type="separator" w:id="-1">
+    <w:p>
+      <w:pPr>
+        <w:spacing w:after="0" w:line="240" w:lineRule="auto"/>
+      </w:pPr>
+      <w:r>
+        <w:separator/>
+      </w:r>
+    </w:p>
+  </w:endnote>
+  <w:endnote w:type="continuationSeparator" w:id="0">
+    <w:p>
+      <w:pPr>
+        <w:spacing w:after="0" w:line="240" w:lineRule="auto"/>
+      </w:pPr>
+      <w:r>
+        <w:continuationSeparator/>
+      </w:r>
+    </w:p>
+  </w:endnote>
+</w:endnotes>
+</file>
+
+<file path=word/footnotes.xml><?xml version="1.0" encoding="utf-8"?>
+<w:footnotes xmlns:wpc="http://schemas.microsoft.com/office/word/2010/wordprocessingCanvas" xmlns:mc="http://schemas.openxmlformats.org/markup-compatibility/2006" xmlns:o="urn:schemas-microsoft-com:office:office" xmlns:r="http://schemas.openxmlformats.org/officeDocument/2006/relationships" xmlns:m="http://schemas.openxmlformats.org/officeDocument/2006/math" xmlns:v="urn:schemas-microsoft-com:vml" xmlns:wp14="http://schemas.microsoft.com/office/word/2010/wordprocessingDrawing" xmlns:wp="http://schemas.openxmlformats.org/drawingml/2006/wordprocessingDrawing" xmlns:w10="urn:schemas-microsoft-com:office:word" xmlns:w="http://schemas.openxmlformats.org/wordprocessingml/2006/main" xmlns:w14="http://schemas.microsoft.com/office/word/2010/wordml" xmlns:wpg="http://schemas.microsoft.com/office/word/2010/wordprocessingGroup" xmlns:wpi="http://schemas.microsoft.com/office/word/2010/wordprocessingInk" xmlns:wne="http://schemas.microsoft.com/office/word/2006/wordml" xmlns:wps="http://schemas.microsoft.com/office/word/2010/wordprocessingShape" mc:Ignorable="w14 wp14">
+  <w:footnote w:type="separator" w:id="-1">
+    <w:p>
+      <w:pPr>
+        <w:spacing w:after="0" w:line="240" w:lineRule="auto"/>
+      </w:pPr>
+      <w:r>
+        <w:separator/>
+      </w:r>
+    </w:p>
+  </w:footnote>
+  <w:footnote w:type="continuationSeparator" w:id="0">
+    <w:p>
+      <w:pPr>
+        <w:spacing w:after="0" w:line="240" w:lineRule="auto"/>
+      </w:pPr>
+      <w:r>
+        <w:continuationSeparator/>
+      </w:r>
+    </w:p>
+  </w:footnote>
+</w:footnotes>
+</file>
+
+<file path=word/numbering.xml><?xml version="1.0" encoding="utf-8"?>
+<w:numbering xmlns:wpc="http://schemas.microsoft.com/office/word/2010/wordprocessingCanvas" xmlns:mc="http://schemas.openxmlformats.org/markup-compatibility/2006" xmlns:o="urn:schemas-microsoft-com:office:office" xmlns:r="http://schemas.openxmlformats.org/officeDocument/2006/relationships" xmlns:m="http://schemas.openxmlformats.org/officeDocument/2006/math" xmlns:v="urn:schemas-microsoft-com:vml" xmlns:wp14="http://schemas.microsoft.com/office/word/2010/wordprocessingDrawing" xmlns:wp="http://schemas.openxmlformats.org/drawingml/2006/wordprocessingDrawing" xmlns:w10="urn:schemas-microsoft-com:office:word" xmlns:w="http://schemas.openxmlformats.org/wordprocessingml/2006/main" xmlns:w14="http://schemas.microsoft.com/office/word/2010/wordml" xmlns:wpg="http://schemas.microsoft.com/office/word/2010/wordprocessingGroup" xmlns:wpi="http://schemas.microsoft.com/office/word/2010/wordprocessingInk" xmlns:wne="http://schemas.microsoft.com/office/word/2006/wordml" xmlns:wps="http://schemas.microsoft.com/office/word/2010/wordprocessingShape" mc:Ignorable="w14 wp14">
+  <w:abstractNum w:abstractNumId="0">
+    <w:nsid w:val="2406266F"/>
+    <w:multiLevelType w:val="hybridMultilevel"/>
+    <w:tmpl w:val="2550BEF0"/>
+    <w:lvl w:ilvl="0" w:tplc="340A0001">
+      <w:start w:val="1"/>
+      <w:numFmt w:val="bullet"/>
+      <w:lvlText w:val=""/>
+      <w:lvlJc w:val="left"/>
+      <w:pPr>
+        <w:ind w:left="765" w:hanging="360"/>
+      </w:pPr>
+      <w:rPr>
+        <w:rFonts w:ascii="Symbol" w:hAnsi="Symbol" w:hint="default"/>
+      </w:rPr>
+    </w:lvl>
+    <w:lvl w:ilvl="1" w:tplc="340A0003" w:tentative="1">
+      <w:start w:val="1"/>
+      <w:numFmt w:val="bullet"/>
+      <w:lvlText w:val="o"/>
+      <w:lvlJc w:val="left"/>
+      <w:pPr>
+        <w:ind w:left="1485" w:hanging="360"/>
+      </w:pPr>
+      <w:rPr>
+        <w:rFonts w:ascii="Courier New" w:hAnsi="Courier New" w:cs="Courier New" w:hint="default"/>
+      </w:rPr>
+    </w:lvl>
+    <w:lvl w:ilvl="2" w:tplc="340A0005" w:tentative="1">
+      <w:start w:val="1"/>
+      <w:numFmt w:val="bullet"/>
+      <w:lvlText w:val=""/>
+      <w:lvlJc w:val="left"/>
+      <w:pPr>
+        <w:ind w:left="2205" w:hanging="360"/>
+      </w:pPr>
+      <w:rPr>
+        <w:rFonts w:ascii="Wingdings" w:hAnsi="Wingdings" w:hint="default"/>
+      </w:rPr>
+    </w:lvl>
+    <w:lvl w:ilvl="3" w:tplc="340A0001" w:tentative="1">
+      <w:start w:val="1"/>
+      <w:numFmt w:val="bullet"/>
+      <w:lvlText w:val=""/>
+      <w:lvlJc w:val="left"/>
+      <w:pPr>
+        <w:ind w:left="2925" w:hanging="360"/>
+      </w:pPr>
+      <w:rPr>
+        <w:rFonts w:ascii="Symbol" w:hAnsi="Symbol" w:hint="default"/>
+      </w:rPr>
+    </w:lvl>
+    <w:lvl w:ilvl="4" w:tplc="340A0003" w:tentative="1">
+      <w:start w:val="1"/>
+      <w:numFmt w:val="bullet"/>
+      <w:lvlText w:val="o"/>
+      <w:lvlJc w:val="left"/>
+      <w:pPr>
+        <w:ind w:left="3645" w:hanging="360"/>
+      </w:pPr>
+      <w:rPr>
+        <w:rFonts w:ascii="Courier New" w:hAnsi="Courier New" w:cs="Courier New" w:hint="default"/>
+      </w:rPr>
+    </w:lvl>
+    <w:lvl w:ilvl="5" w:tplc="340A0005" w:tentative="1">
+      <w:start w:val="1"/>
+      <w:numFmt w:val="bullet"/>
+      <w:lvlText w:val=""/>
+      <w:lvlJc w:val="left"/>
+      <w:pPr>
+        <w:ind w:left="4365" w:hanging="360"/>
+      </w:pPr>
+      <w:rPr>
+        <w:rFonts w:ascii="Wingdings" w:hAnsi="Wingdings" w:hint="default"/>
+      </w:rPr>
+    </w:lvl>
+    <w:lvl w:ilvl="6" w:tplc="340A0001" w:tentative="1">
+      <w:start w:val="1"/>
+      <w:numFmt w:val="bullet"/>
+      <w:lvlText w:val=""/>
+      <w:lvlJc w:val="left"/>
+      <w:pPr>
+        <w:ind w:left="5085" w:hanging="360"/>
+      </w:pPr>
+      <w:rPr>
+        <w:rFonts w:ascii="Symbol" w:hAnsi="Symbol" w:hint="default"/>
+      </w:rPr>
+    </w:lvl>
+    <w:lvl w:ilvl="7" w:tplc="340A0003" w:tentative="1">
+      <w:start w:val="1"/>
+      <w:numFmt w:val="bullet"/>
+      <w:lvlText w:val="o"/>
+      <w:lvlJc w:val="left"/>
+      <w:pPr>
+        <w:ind w:left="5805" w:hanging="360"/>
+      </w:pPr>
+      <w:rPr>
+        <w:rFonts w:ascii="Courier New" w:hAnsi="Courier New" w:cs="Courier New" w:hint="default"/>
+      </w:rPr>
+    </w:lvl>
+    <w:lvl w:ilvl="8" w:tplc="340A0005" w:tentative="1">
+      <w:start w:val="1"/>
+      <w:numFmt w:val="bullet"/>
+      <w:lvlText w:val=""/>
+      <w:lvlJc w:val="left"/>
+      <w:pPr>
+        <w:ind w:left="6525" w:hanging="360"/>
+      </w:pPr>
+      <w:rPr>
+        <w:rFonts w:ascii="Wingdings" w:hAnsi="Wingdings" w:hint="default"/>
+      </w:rPr>
+    </w:lvl>
+  </w:abstractNum>
+  <w:abstractNum w:abstractNumId="1">
+    <w:nsid w:val="43ED1B60"/>
+    <w:multiLevelType w:val="hybridMultilevel"/>
+    <w:tmpl w:val="AB985DC8"/>
+    <w:lvl w:ilvl="0" w:tplc="340A0001">
+      <w:start w:val="1"/>
+      <w:numFmt w:val="bullet"/>
+      <w:lvlText w:val=""/>
+      <w:lvlJc w:val="left"/>
+      <w:pPr>
+        <w:ind w:left="720" w:hanging="360"/>
+      </w:pPr>
+      <w:rPr>
+        <w:rFonts w:ascii="Symbol" w:hAnsi="Symbol" w:hint="default"/>
+      </w:rPr>
+    </w:lvl>
+    <w:lvl w:ilvl="1" w:tplc="340A0003" w:tentative="1">
+      <w:start w:val="1"/>
+      <w:numFmt w:val="bullet"/>
+      <w:lvlText w:val="o"/>
+      <w:lvlJc w:val="left"/>
+      <w:pPr>
+        <w:ind w:left="1440" w:hanging="360"/>
+      </w:pPr>
+      <w:rPr>
+        <w:rFonts w:ascii="Courier New" w:hAnsi="Courier New" w:cs="Courier New" w:hint="default"/>
+      </w:rPr>
+    </w:lvl>
+    <w:lvl w:ilvl="2" w:tplc="340A0005" w:tentative="1">
+      <w:start w:val="1"/>
+      <w:numFmt w:val="bullet"/>
+      <w:lvlText w:val=""/>
+      <w:lvlJc w:val="left"/>
+      <w:pPr>
+        <w:ind w:left="2160" w:hanging="360"/>
+      </w:pPr>
+      <w:rPr>
+        <w:rFonts w:ascii="Wingdings" w:hAnsi="Wingdings" w:hint="default"/>
+      </w:rPr>
+    </w:lvl>
+    <w:lvl w:ilvl="3" w:tplc="340A0001" w:tentative="1">
+      <w:start w:val="1"/>
+      <w:numFmt w:val="bullet"/>
+      <w:lvlText w:val=""/>
+      <w:lvlJc w:val="left"/>
+      <w:pPr>
+        <w:ind w:left="2880" w:hanging="360"/>
+      </w:pPr>
+      <w:rPr>
+        <w:rFonts w:ascii="Symbol" w:hAnsi="Symbol" w:hint="default"/>
+      </w:rPr>
+    </w:lvl>
+    <w:lvl w:ilvl="4" w:tplc="340A0003" w:tentative="1">
+      <w:start w:val="1"/>
+      <w:numFmt w:val="bullet"/>
+      <w:lvlText w:val="o"/>
+      <w:lvlJc w:val="left"/>
+      <w:pPr>
+        <w:ind w:left="3600" w:hanging="360"/>
+      </w:pPr>
+      <w:rPr>
+        <w:rFonts w:ascii="Courier New" w:hAnsi="Courier New" w:cs="Courier New" w:hint="default"/>
+      </w:rPr>
+    </w:lvl>
+    <w:lvl w:ilvl="5" w:tplc="340A0005" w:tentative="1">
+      <w:start w:val="1"/>
+      <w:numFmt w:val="bullet"/>
+      <w:lvlText w:val=""/>
+      <w:lvlJc w:val="left"/>
+      <w:pPr>
+        <w:ind w:left="4320" w:hanging="360"/>
+      </w:pPr>
+      <w:rPr>
+        <w:rFonts w:ascii="Wingdings" w:hAnsi="Wingdings" w:hint="default"/>
+      </w:rPr>
+    </w:lvl>
+    <w:lvl w:ilvl="6" w:tplc="340A0001" w:tentative="1">
+      <w:start w:val="1"/>
+      <w:numFmt w:val="bullet"/>
+      <w:lvlText w:val=""/>
+      <w:lvlJc w:val="left"/>
+      <w:pPr>
+        <w:ind w:left="5040" w:hanging="360"/>
+      </w:pPr>
+      <w:rPr>
+        <w:rFonts w:ascii="Symbol" w:hAnsi="Symbol" w:hint="default"/>
+      </w:rPr>
+    </w:lvl>
+    <w:lvl w:ilvl="7" w:tplc="340A0003" w:tentative="1">
+      <w:start w:val="1"/>
+      <w:numFmt w:val="bullet"/>
+      <w:lvlText w:val="o"/>
+      <w:lvlJc w:val="left"/>
+      <w:pPr>
+        <w:ind w:left="5760" w:hanging="360"/>
+      </w:pPr>
+      <w:rPr>
+        <w:rFonts w:ascii="Courier New" w:hAnsi="Courier New" w:cs="Courier New" w:hint="default"/>
+      </w:rPr>
+    </w:lvl>
+    <w:lvl w:ilvl="8" w:tplc="340A0005" w:tentative="1">
+      <w:start w:val="1"/>
+      <w:numFmt w:val="bullet"/>
+      <w:lvlText w:val=""/>
+      <w:lvlJc w:val="left"/>
+      <w:pPr>
+        <w:ind w:left="6480" w:hanging="360"/>
+      </w:pPr>
+      <w:rPr>
+        <w:rFonts w:ascii="Wingdings" w:hAnsi="Wingdings" w:hint="default"/>
+      </w:rPr>
+    </w:lvl>
+  </w:abstractNum>
+  <w:abstractNum w:abstractNumId="2">
+    <w:nsid w:val="57E23D7C"/>
+    <w:multiLevelType w:val="hybridMultilevel"/>
+    <w:tmpl w:val="B742E760"/>
+    <w:lvl w:ilvl="0" w:tplc="240A0001">
+      <w:start w:val="1"/>
+      <w:numFmt w:val="bullet"/>
+      <w:lvlText w:val=""/>
+      <w:lvlJc w:val="left"/>
+      <w:pPr>
+        <w:ind w:left="360" w:hanging="360"/>
+      </w:pPr>
+      <w:rPr>
+        <w:rFonts w:ascii="Symbol" w:hAnsi="Symbol" w:hint="default"/>
+      </w:rPr>
+    </w:lvl>
+    <w:lvl w:ilvl="1" w:tplc="240A0003" w:tentative="1">
+      <w:start w:val="1"/>
+      <w:numFmt w:val="bullet"/>
+      <w:lvlText w:val="o"/>
+      <w:lvlJc w:val="left"/>
+      <w:pPr>
+        <w:ind w:left="1080" w:hanging="360"/>
+      </w:pPr>
+      <w:rPr>
+        <w:rFonts w:ascii="Courier New" w:hAnsi="Courier New" w:cs="Courier New" w:hint="default"/>
+      </w:rPr>
+    </w:lvl>
+    <w:lvl w:ilvl="2" w:tplc="240A0005" w:tentative="1">
+      <w:start w:val="1"/>
+      <w:numFmt w:val="bullet"/>
+      <w:lvlText w:val=""/>
+      <w:lvlJc w:val="left"/>
+      <w:pPr>
+        <w:ind w:left="1800" w:hanging="360"/>
+      </w:pPr>
+      <w:rPr>
+        <w:rFonts w:ascii="Wingdings" w:hAnsi="Wingdings" w:hint="default"/>
+      </w:rPr>
+    </w:lvl>
+    <w:lvl w:ilvl="3" w:tplc="240A0001" w:tentative="1">
+      <w:start w:val="1"/>
+      <w:numFmt w:val="bullet"/>
+      <w:lvlText w:val=""/>
+      <w:lvlJc w:val="left"/>
+      <w:pPr>
+        <w:ind w:left="2520" w:hanging="360"/>
+      </w:pPr>
+      <w:rPr>
+        <w:rFonts w:ascii="Symbol" w:hAnsi="Symbol" w:hint="default"/>
+      </w:rPr>
+    </w:lvl>
+    <w:lvl w:ilvl="4" w:tplc="240A0003" w:tentative="1">
+      <w:start w:val="1"/>
+      <w:numFmt w:val="bullet"/>
+      <w:lvlText w:val="o"/>
+      <w:lvlJc w:val="left"/>
+      <w:pPr>
+        <w:ind w:left="3240" w:hanging="360"/>
+      </w:pPr>
+      <w:rPr>
+        <w:rFonts w:ascii="Courier New" w:hAnsi="Courier New" w:cs="Courier New" w:hint="default"/>
+      </w:rPr>
+    </w:lvl>
+    <w:lvl w:ilvl="5" w:tplc="240A0005" w:tentative="1">
+      <w:start w:val="1"/>
+      <w:numFmt w:val="bullet"/>
+      <w:lvlText w:val=""/>
+      <w:lvlJc w:val="left"/>
+      <w:pPr>
+        <w:ind w:left="3960" w:hanging="360"/>
+      </w:pPr>
+      <w:rPr>
+        <w:rFonts w:ascii="Wingdings" w:hAnsi="Wingdings" w:hint="default"/>
+      </w:rPr>
+    </w:lvl>
+    <w:lvl w:ilvl="6" w:tplc="240A0001" w:tentative="1">
+      <w:start w:val="1"/>
+      <w:numFmt w:val="bullet"/>
+      <w:lvlText w:val=""/>
+      <w:lvlJc w:val="left"/>
+      <w:pPr>
+        <w:ind w:left="4680" w:hanging="360"/>
+      </w:pPr>
+      <w:rPr>
+        <w:rFonts w:ascii="Symbol" w:hAnsi="Symbol" w:hint="default"/>
+      </w:rPr>
+    </w:lvl>
+    <w:lvl w:ilvl="7" w:tplc="240A0003" w:tentative="1">
+      <w:start w:val="1"/>
+      <w:numFmt w:val="bullet"/>
+      <w:lvlText w:val="o"/>
+      <w:lvlJc w:val="left"/>
+      <w:pPr>
+        <w:ind w:left="5400" w:hanging="360"/>
+      </w:pPr>
+      <w:rPr>
+        <w:rFonts w:ascii="Courier New" w:hAnsi="Courier New" w:cs="Courier New" w:hint="default"/>
+      </w:rPr>
+    </w:lvl>
+    <w:lvl w:ilvl="8" w:tplc="240A0005" w:tentative="1">
+      <w:start w:val="1"/>
+      <w:numFmt w:val="bullet"/>
+      <w:lvlText w:val=""/>
+      <w:lvlJc w:val="left"/>
+      <w:pPr>
+        <w:ind w:left="6120" w:hanging="360"/>
+      </w:pPr>
+      <w:rPr>
+        <w:rFonts w:ascii="Wingdings" w:hAnsi="Wingdings" w:hint="default"/>
+      </w:rPr>
+    </w:lvl>
+  </w:abstractNum>
+  <w:abstractNum w:abstractNumId="3">
+    <w:nsid w:val="62AA6E41"/>
+    <w:multiLevelType w:val="hybridMultilevel"/>
+    <w:tmpl w:val="C0D66CBA"/>
+    <w:lvl w:ilvl="0" w:tplc="340A0001">
+      <w:start w:val="1"/>
+      <w:numFmt w:val="bullet"/>
+      <w:lvlText w:val=""/>
+      <w:lvlJc w:val="left"/>
+      <w:pPr>
+        <w:ind w:left="720" w:hanging="360"/>
+      </w:pPr>
+      <w:rPr>
+        <w:rFonts w:ascii="Symbol" w:hAnsi="Symbol" w:hint="default"/>
+      </w:rPr>
+    </w:lvl>
+    <w:lvl w:ilvl="1" w:tplc="340A0003" w:tentative="1">
+      <w:start w:val="1"/>
+      <w:numFmt w:val="bullet"/>
+      <w:lvlText w:val="o"/>
+      <w:lvlJc w:val="left"/>
+      <w:pPr>
+        <w:ind w:left="1440" w:hanging="360"/>
+      </w:pPr>
+      <w:rPr>
+        <w:rFonts w:ascii="Courier New" w:hAnsi="Courier New" w:cs="Courier New" w:hint="default"/>
+      </w:rPr>
+    </w:lvl>
+    <w:lvl w:ilvl="2" w:tplc="340A0005" w:tentative="1">
+      <w:start w:val="1"/>
+      <w:numFmt w:val="bullet"/>
+      <w:lvlText w:val=""/>
+      <w:lvlJc w:val="left"/>
+      <w:pPr>
+        <w:ind w:left="2160" w:hanging="360"/>
+      </w:pPr>
+      <w:rPr>
+        <w:rFonts w:ascii="Wingdings" w:hAnsi="Wingdings" w:hint="default"/>
+      </w:rPr>
+    </w:lvl>
+    <w:lvl w:ilvl="3" w:tplc="340A0001" w:tentative="1">
+      <w:start w:val="1"/>
+      <w:numFmt w:val="bullet"/>
+      <w:lvlText w:val=""/>
+      <w:lvlJc w:val="left"/>
+      <w:pPr>
+        <w:ind w:left="2880" w:hanging="360"/>
+      </w:pPr>
+      <w:rPr>
+        <w:rFonts w:ascii="Symbol" w:hAnsi="Symbol" w:hint="default"/>
+      </w:rPr>
+    </w:lvl>
+    <w:lvl w:ilvl="4" w:tplc="340A0003" w:tentative="1">
+      <w:start w:val="1"/>
+      <w:numFmt w:val="bullet"/>
+      <w:lvlText w:val="o"/>
+      <w:lvlJc w:val="left"/>
+      <w:pPr>
+        <w:ind w:left="3600" w:hanging="360"/>
+      </w:pPr>
+      <w:rPr>
+        <w:rFonts w:ascii="Courier New" w:hAnsi="Courier New" w:cs="Courier New" w:hint="default"/>
+      </w:rPr>
+    </w:lvl>
+    <w:lvl w:ilvl="5" w:tplc="340A0005" w:tentative="1">
+      <w:start w:val="1"/>
+      <w:numFmt w:val="bullet"/>
+      <w:lvlText w:val=""/>
+      <w:lvlJc w:val="left"/>
+      <w:pPr>
+        <w:ind w:left="4320" w:hanging="360"/>
+      </w:pPr>
+      <w:rPr>
+        <w:rFonts w:ascii="Wingdings" w:hAnsi="Wingdings" w:hint="default"/>
+      </w:rPr>
+    </w:lvl>
+    <w:lvl w:ilvl="6" w:tplc="340A0001" w:tentative="1">
+      <w:start w:val="1"/>
+      <w:numFmt w:val="bullet"/>
+      <w:lvlText w:val=""/>
+      <w:lvlJc w:val="left"/>
+      <w:pPr>
+        <w:ind w:left="5040" w:hanging="360"/>
+      </w:pPr>
+      <w:rPr>
+        <w:rFonts w:ascii="Symbol" w:hAnsi="Symbol" w:hint="default"/>
+      </w:rPr>
+    </w:lvl>
+    <w:lvl w:ilvl="7" w:tplc="340A0003" w:tentative="1">
+      <w:start w:val="1"/>
+      <w:numFmt w:val="bullet"/>
+      <w:lvlText w:val="o"/>
+      <w:lvlJc w:val="left"/>
+      <w:pPr>
+        <w:ind w:left="5760" w:hanging="360"/>
+      </w:pPr>
+      <w:rPr>
+        <w:rFonts w:ascii="Courier New" w:hAnsi="Courier New" w:cs="Courier New" w:hint="default"/>
+      </w:rPr>
+    </w:lvl>
+    <w:lvl w:ilvl="8" w:tplc="340A0005" w:tentative="1">
+      <w:start w:val="1"/>
+      <w:numFmt w:val="bullet"/>
+      <w:lvlText w:val=""/>
+      <w:lvlJc w:val="left"/>
+      <w:pPr>
+        <w:ind w:left="6480" w:hanging="360"/>
+      </w:pPr>
+      <w:rPr>
+        <w:rFonts w:ascii="Wingdings" w:hAnsi="Wingdings" w:hint="default"/>
+      </w:rPr>
+    </w:lvl>
+  </w:abstractNum>
+  <w:abstractNum w:abstractNumId="4">
+    <w:nsid w:val="66B02A8B"/>
+    <w:multiLevelType w:val="hybridMultilevel"/>
+    <w:tmpl w:val="64465F00"/>
+    <w:lvl w:ilvl="0" w:tplc="340A0001">
+      <w:start w:val="1"/>
+      <w:numFmt w:val="bullet"/>
+      <w:lvlText w:val=""/>
+      <w:lvlJc w:val="left"/>
+      <w:pPr>
+        <w:ind w:left="720" w:hanging="360"/>
+      </w:pPr>
+      <w:rPr>
+        <w:rFonts w:ascii="Symbol" w:hAnsi="Symbol" w:hint="default"/>
+      </w:rPr>
+    </w:lvl>
+    <w:lvl w:ilvl="1" w:tplc="340A0003" w:tentative="1">
+      <w:start w:val="1"/>
+      <w:numFmt w:val="bullet"/>
+      <w:lvlText w:val="o"/>
+      <w:lvlJc w:val="left"/>
+      <w:pPr>
+        <w:ind w:left="1440" w:hanging="360"/>
+      </w:pPr>
+      <w:rPr>
+        <w:rFonts w:ascii="Courier New" w:hAnsi="Courier New" w:cs="Courier New" w:hint="default"/>
+      </w:rPr>
+    </w:lvl>
+    <w:lvl w:ilvl="2" w:tplc="340A0005" w:tentative="1">
+      <w:start w:val="1"/>
+      <w:numFmt w:val="bullet"/>
+      <w:lvlText w:val=""/>
+      <w:lvlJc w:val="left"/>
+      <w:pPr>
+        <w:ind w:left="2160" w:hanging="360"/>
+      </w:pPr>
+      <w:rPr>
+        <w:rFonts w:ascii="Wingdings" w:hAnsi="Wingdings" w:hint="default"/>
+      </w:rPr>
+    </w:lvl>
+    <w:lvl w:ilvl="3" w:tplc="340A0001" w:tentative="1">
+      <w:start w:val="1"/>
+      <w:numFmt w:val="bullet"/>
+      <w:lvlText w:val=""/>
+      <w:lvlJc w:val="left"/>
+      <w:pPr>
+        <w:ind w:left="2880" w:hanging="360"/>
+      </w:pPr>
+      <w:rPr>
+        <w:rFonts w:ascii="Symbol" w:hAnsi="Symbol" w:hint="default"/>
+      </w:rPr>
+    </w:lvl>
+    <w:lvl w:ilvl="4" w:tplc="340A0003" w:tentative="1">
+      <w:start w:val="1"/>
+      <w:numFmt w:val="bullet"/>
+      <w:lvlText w:val="o"/>
+      <w:lvlJc w:val="left"/>
+      <w:pPr>
+        <w:ind w:left="3600" w:hanging="360"/>
+      </w:pPr>
+      <w:rPr>
+        <w:rFonts w:ascii="Courier New" w:hAnsi="Courier New" w:cs="Courier New" w:hint="default"/>
+      </w:rPr>
+    </w:lvl>
+    <w:lvl w:ilvl="5" w:tplc="340A0005" w:tentative="1">
+      <w:start w:val="1"/>
+      <w:numFmt w:val="bullet"/>
+      <w:lvlText w:val=""/>
+      <w:lvlJc w:val="left"/>
+      <w:pPr>
+        <w:ind w:left="4320" w:hanging="360"/>
+      </w:pPr>
+      <w:rPr>
+        <w:rFonts w:ascii="Wingdings" w:hAnsi="Wingdings" w:hint="default"/>
+      </w:rPr>
+    </w:lvl>
+    <w:lvl w:ilvl="6" w:tplc="340A0001" w:tentative="1">
+      <w:start w:val="1"/>
+      <w:numFmt w:val="bullet"/>
+      <w:lvlText w:val=""/>
+      <w:lvlJc w:val="left"/>
+      <w:pPr>
+        <w:ind w:left="5040" w:hanging="360"/>
+      </w:pPr>
+      <w:rPr>
+        <w:rFonts w:ascii="Symbol" w:hAnsi="Symbol" w:hint="default"/>
+      </w:rPr>
+    </w:lvl>
+    <w:lvl w:ilvl="7" w:tplc="340A0003" w:tentative="1">
+      <w:start w:val="1"/>
+      <w:numFmt w:val="bullet"/>
+      <w:lvlText w:val="o"/>
+      <w:lvlJc w:val="left"/>
+      <w:pPr>
+        <w:ind w:left="5760" w:hanging="360"/>
+      </w:pPr>
+      <w:rPr>
+        <w:rFonts w:ascii="Courier New" w:hAnsi="Courier New" w:cs="Courier New" w:hint="default"/>
+      </w:rPr>
+    </w:lvl>
+    <w:lvl w:ilvl="8" w:tplc="340A0005" w:tentative="1">
+      <w:start w:val="1"/>
+      <w:numFmt w:val="bullet"/>
+      <w:lvlText w:val=""/>
+      <w:lvlJc w:val="left"/>
+      <w:pPr>
+        <w:ind w:left="6480" w:hanging="360"/>
+      </w:pPr>
+      <w:rPr>
+        <w:rFonts w:ascii="Wingdings" w:hAnsi="Wingdings" w:hint="default"/>
+      </w:rPr>
+    </w:lvl>
+  </w:abstractNum>
+  <w:num w:numId="1">
+    <w:abstractNumId w:val="1"/>
+  </w:num>
+  <w:num w:numId="2">
+    <w:abstractNumId w:val="3"/>
+  </w:num>
+  <w:num w:numId="3">
+    <w:abstractNumId w:val="2"/>
+  </w:num>
+  <w:num w:numId="4">
+    <w:abstractNumId w:val="0"/>
+  </w:num>
+  <w:num w:numId="5">
+    <w:abstractNumId w:val="4"/>
+  </w:num>
+</w:numbering>
 </file>
 
 <file path=word/styles.xml><?xml version="1.0" encoding="utf-8"?>
@@ -397,7 +2056,9 @@
     <w:lsdException w:name="toc 7" w:uiPriority="39"/>
     <w:lsdException w:name="toc 8" w:uiPriority="39"/>
     <w:lsdException w:name="toc 9" w:uiPriority="39"/>
+    <w:lsdException w:name="footnote text" w:uiPriority="0"/>
     <w:lsdException w:name="caption" w:uiPriority="35" w:qFormat="1"/>
+    <w:lsdException w:name="footnote reference" w:uiPriority="0"/>
     <w:lsdException w:name="Title" w:semiHidden="0" w:uiPriority="10" w:unhideWhenUsed="0" w:qFormat="1"/>
     <w:lsdException w:name="Default Paragraph Font" w:uiPriority="1"/>
     <w:lsdException w:name="Subtitle" w:semiHidden="0" w:uiPriority="11" w:unhideWhenUsed="0" w:qFormat="1"/>
@@ -427,7 +2088,7 @@
     <w:lsdException w:name="Medium Shading 2 Accent 1" w:semiHidden="0" w:uiPriority="64" w:unhideWhenUsed="0"/>
     <w:lsdException w:name="Medium List 1 Accent 1" w:semiHidden="0" w:uiPriority="65" w:unhideWhenUsed="0"/>
     <w:lsdException w:name="Revision" w:unhideWhenUsed="0"/>
-    <w:lsdException w:name="List Paragraph" w:semiHidden="0" w:uiPriority="34" w:unhideWhenUsed="0" w:qFormat="1"/>
+    <w:lsdException w:name="List Paragraph" w:semiHidden="0" w:unhideWhenUsed="0" w:qFormat="1"/>
     <w:lsdException w:name="Quote" w:semiHidden="0" w:uiPriority="29" w:unhideWhenUsed="0" w:qFormat="1"/>
     <w:lsdException w:name="Intense Quote" w:semiHidden="0" w:uiPriority="30" w:unhideWhenUsed="0" w:qFormat="1"/>
     <w:lsdException w:name="Medium List 2 Accent 1" w:semiHidden="0" w:uiPriority="66" w:unhideWhenUsed="0"/>
@@ -622,6 +2283,85 @@
       <w:color w:val="4F81BD" w:themeColor="accent1"/>
     </w:rPr>
   </w:style>
+  <w:style w:type="paragraph" w:styleId="Textodeglobo">
+    <w:name w:val="Balloon Text"/>
+    <w:basedOn w:val="Normal"/>
+    <w:link w:val="TextodegloboCar"/>
+    <w:uiPriority w:val="99"/>
+    <w:semiHidden/>
+    <w:unhideWhenUsed/>
+    <w:rsid w:val="006B2B21"/>
+    <w:pPr>
+      <w:spacing w:after="0" w:line="240" w:lineRule="auto"/>
+    </w:pPr>
+    <w:rPr>
+      <w:rFonts w:ascii="Tahoma" w:hAnsi="Tahoma" w:cs="Tahoma"/>
+      <w:sz w:val="16"/>
+      <w:szCs w:val="16"/>
+    </w:rPr>
+  </w:style>
+  <w:style w:type="character" w:customStyle="1" w:styleId="TextodegloboCar">
+    <w:name w:val="Texto de globo Car"/>
+    <w:basedOn w:val="Fuentedeprrafopredeter"/>
+    <w:link w:val="Textodeglobo"/>
+    <w:uiPriority w:val="99"/>
+    <w:semiHidden/>
+    <w:rsid w:val="006B2B21"/>
+    <w:rPr>
+      <w:rFonts w:ascii="Tahoma" w:hAnsi="Tahoma" w:cs="Tahoma"/>
+      <w:sz w:val="16"/>
+      <w:szCs w:val="16"/>
+    </w:rPr>
+  </w:style>
+  <w:style w:type="paragraph" w:styleId="Prrafodelista">
+    <w:name w:val="List Paragraph"/>
+    <w:aliases w:val="Normal2"/>
+    <w:basedOn w:val="Normal"/>
+    <w:uiPriority w:val="99"/>
+    <w:qFormat/>
+    <w:rsid w:val="007D30C4"/>
+    <w:pPr>
+      <w:ind w:left="720"/>
+      <w:contextualSpacing/>
+    </w:pPr>
+  </w:style>
+  <w:style w:type="paragraph" w:styleId="Textonotapie">
+    <w:name w:val="footnote text"/>
+    <w:basedOn w:val="Normal"/>
+    <w:link w:val="TextonotapieCar"/>
+    <w:unhideWhenUsed/>
+    <w:rsid w:val="00AF5076"/>
+    <w:pPr>
+      <w:spacing w:after="0" w:line="240" w:lineRule="auto"/>
+    </w:pPr>
+    <w:rPr>
+      <w:rFonts w:ascii="Times New Roman" w:eastAsia="Times New Roman" w:hAnsi="Times New Roman" w:cs="Times New Roman"/>
+      <w:sz w:val="20"/>
+      <w:szCs w:val="20"/>
+      <w:lang w:val="es-ES" w:eastAsia="es-ES"/>
+    </w:rPr>
+  </w:style>
+  <w:style w:type="character" w:customStyle="1" w:styleId="TextonotapieCar">
+    <w:name w:val="Texto nota pie Car"/>
+    <w:basedOn w:val="Fuentedeprrafopredeter"/>
+    <w:link w:val="Textonotapie"/>
+    <w:rsid w:val="00AF5076"/>
+    <w:rPr>
+      <w:rFonts w:ascii="Times New Roman" w:eastAsia="Times New Roman" w:hAnsi="Times New Roman" w:cs="Times New Roman"/>
+      <w:sz w:val="20"/>
+      <w:szCs w:val="20"/>
+      <w:lang w:val="es-ES" w:eastAsia="es-ES"/>
+    </w:rPr>
+  </w:style>
+  <w:style w:type="character" w:styleId="Refdenotaalpie">
+    <w:name w:val="footnote reference"/>
+    <w:basedOn w:val="Fuentedeprrafopredeter"/>
+    <w:unhideWhenUsed/>
+    <w:rsid w:val="00AF5076"/>
+    <w:rPr>
+      <w:vertAlign w:val="superscript"/>
+    </w:rPr>
+  </w:style>
 </w:styles>
 </file>
 
@@ -662,7 +2402,9 @@
     <w:lsdException w:name="toc 7" w:uiPriority="39"/>
     <w:lsdException w:name="toc 8" w:uiPriority="39"/>
     <w:lsdException w:name="toc 9" w:uiPriority="39"/>
+    <w:lsdException w:name="footnote text" w:uiPriority="0"/>
     <w:lsdException w:name="caption" w:uiPriority="35" w:qFormat="1"/>
+    <w:lsdException w:name="footnote reference" w:uiPriority="0"/>
     <w:lsdException w:name="Title" w:semiHidden="0" w:uiPriority="10" w:unhideWhenUsed="0" w:qFormat="1"/>
     <w:lsdException w:name="Default Paragraph Font" w:uiPriority="1"/>
     <w:lsdException w:name="Subtitle" w:semiHidden="0" w:uiPriority="11" w:unhideWhenUsed="0" w:qFormat="1"/>
@@ -692,7 +2434,7 @@
     <w:lsdException w:name="Medium Shading 2 Accent 1" w:semiHidden="0" w:uiPriority="64" w:unhideWhenUsed="0"/>
     <w:lsdException w:name="Medium List 1 Accent 1" w:semiHidden="0" w:uiPriority="65" w:unhideWhenUsed="0"/>
     <w:lsdException w:name="Revision" w:unhideWhenUsed="0"/>
-    <w:lsdException w:name="List Paragraph" w:semiHidden="0" w:uiPriority="34" w:unhideWhenUsed="0" w:qFormat="1"/>
+    <w:lsdException w:name="List Paragraph" w:semiHidden="0" w:unhideWhenUsed="0" w:qFormat="1"/>
     <w:lsdException w:name="Quote" w:semiHidden="0" w:uiPriority="29" w:unhideWhenUsed="0" w:qFormat="1"/>
     <w:lsdException w:name="Intense Quote" w:semiHidden="0" w:uiPriority="30" w:unhideWhenUsed="0" w:qFormat="1"/>
     <w:lsdException w:name="Medium List 2 Accent 1" w:semiHidden="0" w:uiPriority="66" w:unhideWhenUsed="0"/>
@@ -885,6 +2627,85 @@
       <w:b/>
       <w:bCs/>
       <w:color w:val="4F81BD" w:themeColor="accent1"/>
+    </w:rPr>
+  </w:style>
+  <w:style w:type="paragraph" w:styleId="Textodeglobo">
+    <w:name w:val="Balloon Text"/>
+    <w:basedOn w:val="Normal"/>
+    <w:link w:val="TextodegloboCar"/>
+    <w:uiPriority w:val="99"/>
+    <w:semiHidden/>
+    <w:unhideWhenUsed/>
+    <w:rsid w:val="006B2B21"/>
+    <w:pPr>
+      <w:spacing w:after="0" w:line="240" w:lineRule="auto"/>
+    </w:pPr>
+    <w:rPr>
+      <w:rFonts w:ascii="Tahoma" w:hAnsi="Tahoma" w:cs="Tahoma"/>
+      <w:sz w:val="16"/>
+      <w:szCs w:val="16"/>
+    </w:rPr>
+  </w:style>
+  <w:style w:type="character" w:customStyle="1" w:styleId="TextodegloboCar">
+    <w:name w:val="Texto de globo Car"/>
+    <w:basedOn w:val="Fuentedeprrafopredeter"/>
+    <w:link w:val="Textodeglobo"/>
+    <w:uiPriority w:val="99"/>
+    <w:semiHidden/>
+    <w:rsid w:val="006B2B21"/>
+    <w:rPr>
+      <w:rFonts w:ascii="Tahoma" w:hAnsi="Tahoma" w:cs="Tahoma"/>
+      <w:sz w:val="16"/>
+      <w:szCs w:val="16"/>
+    </w:rPr>
+  </w:style>
+  <w:style w:type="paragraph" w:styleId="Prrafodelista">
+    <w:name w:val="List Paragraph"/>
+    <w:aliases w:val="Normal2"/>
+    <w:basedOn w:val="Normal"/>
+    <w:uiPriority w:val="99"/>
+    <w:qFormat/>
+    <w:rsid w:val="007D30C4"/>
+    <w:pPr>
+      <w:ind w:left="720"/>
+      <w:contextualSpacing/>
+    </w:pPr>
+  </w:style>
+  <w:style w:type="paragraph" w:styleId="Textonotapie">
+    <w:name w:val="footnote text"/>
+    <w:basedOn w:val="Normal"/>
+    <w:link w:val="TextonotapieCar"/>
+    <w:unhideWhenUsed/>
+    <w:rsid w:val="00AF5076"/>
+    <w:pPr>
+      <w:spacing w:after="0" w:line="240" w:lineRule="auto"/>
+    </w:pPr>
+    <w:rPr>
+      <w:rFonts w:ascii="Times New Roman" w:eastAsia="Times New Roman" w:hAnsi="Times New Roman" w:cs="Times New Roman"/>
+      <w:sz w:val="20"/>
+      <w:szCs w:val="20"/>
+      <w:lang w:val="es-ES" w:eastAsia="es-ES"/>
+    </w:rPr>
+  </w:style>
+  <w:style w:type="character" w:customStyle="1" w:styleId="TextonotapieCar">
+    <w:name w:val="Texto nota pie Car"/>
+    <w:basedOn w:val="Fuentedeprrafopredeter"/>
+    <w:link w:val="Textonotapie"/>
+    <w:rsid w:val="00AF5076"/>
+    <w:rPr>
+      <w:rFonts w:ascii="Times New Roman" w:eastAsia="Times New Roman" w:hAnsi="Times New Roman" w:cs="Times New Roman"/>
+      <w:sz w:val="20"/>
+      <w:szCs w:val="20"/>
+      <w:lang w:val="es-ES" w:eastAsia="es-ES"/>
+    </w:rPr>
+  </w:style>
+  <w:style w:type="character" w:styleId="Refdenotaalpie">
+    <w:name w:val="footnote reference"/>
+    <w:basedOn w:val="Fuentedeprrafopredeter"/>
+    <w:unhideWhenUsed/>
+    <w:rsid w:val="00AF5076"/>
+    <w:rPr>
+      <w:vertAlign w:val="superscript"/>
     </w:rPr>
   </w:style>
 </w:styles>
@@ -1180,7 +3001,7 @@
 </file>
 
 <file path=customXml/itemProps1.xml><?xml version="1.0" encoding="utf-8"?>
-<ds:datastoreItem xmlns:ds="http://schemas.openxmlformats.org/officeDocument/2006/customXml" ds:itemID="{8982CDF7-0F46-4373-BBC3-BCB9537530E3}">
+<ds:datastoreItem xmlns:ds="http://schemas.openxmlformats.org/officeDocument/2006/customXml" ds:itemID="{18AA51DB-964D-46F4-B973-9994015FA076}">
   <ds:schemaRefs>
     <ds:schemaRef ds:uri="http://schemas.openxmlformats.org/officeDocument/2006/bibliography"/>
   </ds:schemaRefs>

</xml_diff>

<commit_message>
agrege los tipos de pruebas
</commit_message>
<xml_diff>
--- a/Metodologico.docx
+++ b/Metodologico.docx
@@ -209,28 +209,7 @@
         <w:spacing w:after="0"/>
       </w:pPr>
       <w:r>
-        <w:t xml:space="preserve">La selección del  </w:t>
-      </w:r>
-      <w:r>
-        <w:t xml:space="preserve">Modelo que se utilizara para  la Aplicación a  desarrollar será IWEB, </w:t>
-      </w:r>
-      <w:r>
-        <w:t xml:space="preserve">ya </w:t>
-      </w:r>
-      <w:r>
-        <w:t>que se enfoca a la creación, implantación</w:t>
-      </w:r>
-      <w:r>
-        <w:t xml:space="preserve"> y </w:t>
-      </w:r>
-      <w:r>
-        <w:t xml:space="preserve">Capacidad de Mantenimiento  y sistemas web, </w:t>
-      </w:r>
-      <w:r>
-        <w:t xml:space="preserve">este </w:t>
-      </w:r>
-      <w:r>
-        <w:t>incluye metodologías, herramientas, técnicas, guías y patrones para cubrir los requisitos únicos de la aplicaciones web y así lograr una aplicación basada en web de alta calidad</w:t>
+        <w:t>La selección del  Modelo que se utilizara para  la Aplicación a  desarrollar será IWEB, ya que se enfoca a la creación, implantación y Capacidad de Mantenimiento  y sistemas web, este incluye metodologías, herramientas, técnicas, guías y patrones para cubrir los requisitos únicos de la aplicaciones web y así lograr una aplicación basada en web de alta calidad</w:t>
       </w:r>
     </w:p>
     <w:p>
@@ -251,7 +230,7 @@
           <w:lang w:eastAsia="es-CL"/>
         </w:rPr>
         <w:drawing>
-          <wp:inline distT="0" distB="0" distL="0" distR="0" wp14:anchorId="6B1A733E" wp14:editId="70C3F8D9">
+          <wp:inline distT="0" distB="0" distL="0" distR="0" wp14:anchorId="45F91E9A" wp14:editId="0117E04D">
             <wp:extent cx="2971800" cy="2080260"/>
             <wp:effectExtent l="0" t="0" r="0" b="0"/>
             <wp:docPr id="1" name="Imagen 1" descr="http://sg.com.mx/images/stories/200702/fundamentos2.gif"/>
@@ -308,19 +287,7 @@
         <w:rPr>
           <w:i/>
         </w:rPr>
-        <w:t xml:space="preserve">Figura </w:t>
-      </w:r>
-      <w:r>
-        <w:rPr>
-          <w:i/>
-        </w:rPr>
-        <w:t>1</w:t>
-      </w:r>
-      <w:r>
-        <w:rPr>
-          <w:i/>
-        </w:rPr>
-        <w:t>. Modelo del Proceso IWEB</w:t>
+        <w:t>Figura 1. Modelo del Proceso IWEB</w:t>
       </w:r>
     </w:p>
     <w:p>
@@ -394,37 +361,13 @@
         <w:spacing w:after="0"/>
       </w:pPr>
       <w:r>
-        <w:t xml:space="preserve">El panorama de la tecnología </w:t>
-      </w:r>
-      <w:proofErr w:type="spellStart"/>
-      <w:r>
-        <w:t>IWeb</w:t>
-      </w:r>
-      <w:proofErr w:type="spellEnd"/>
-      <w:r>
-        <w:t xml:space="preserve"> abarca un conjunto de labores técnicas que permiten al ingeniero Web comprender, car</w:t>
-      </w:r>
-      <w:r>
-        <w:t xml:space="preserve">acterizar y luego construir una </w:t>
-      </w:r>
-      <w:proofErr w:type="spellStart"/>
-      <w:r>
-        <w:t>WebApp</w:t>
-      </w:r>
-      <w:proofErr w:type="spellEnd"/>
-      <w:r>
-        <w:t xml:space="preserve"> </w:t>
-      </w:r>
-      <w:r>
-        <w:t xml:space="preserve">de alta calidad.  Los métodos </w:t>
-      </w:r>
-      <w:proofErr w:type="spellStart"/>
-      <w:r>
-        <w:t>IWeb</w:t>
-      </w:r>
-      <w:proofErr w:type="spellEnd"/>
-      <w:r>
-        <w:t xml:space="preserve"> se pueden categorizar de la siguiente manera:</w:t>
+        <w:t>El panorama de la tecnología IWeb abarca un conjunto de labores técnicas que permiten al ingeniero Web comprender, car</w:t>
+      </w:r>
+      <w:r>
+        <w:t xml:space="preserve">acterizar y luego construir una WebApp </w:t>
+      </w:r>
+      <w:r>
+        <w:t>de alta calidad.  Los métodos IWeb se pueden categorizar de la siguiente manera:</w:t>
       </w:r>
     </w:p>
     <w:p>
@@ -449,23 +392,7 @@
         <w:t>Métodos de comunicación</w:t>
       </w:r>
       <w:r>
-        <w:t xml:space="preserve"> definen el enfoque con que se facilita la comunicación entre ingeniero Web y los demás participantes  de la </w:t>
-      </w:r>
-      <w:proofErr w:type="spellStart"/>
-      <w:r>
-        <w:t>WebApp</w:t>
-      </w:r>
-      <w:proofErr w:type="spellEnd"/>
-      <w:r>
-        <w:t xml:space="preserve"> (por ejemplo, usuarios finales, clientes de negocio, expertos en problemas de dominio, diseñadores de contenido, líderes de equipo, gestores de proyecto).  Las técnicas de comunicación son particularmente importantes durante la recolección de requisitos y siempre que es evaluado un incremento en la </w:t>
-      </w:r>
-      <w:proofErr w:type="spellStart"/>
-      <w:r>
-        <w:t>WebApp</w:t>
-      </w:r>
-      <w:proofErr w:type="spellEnd"/>
-      <w:r>
-        <w:t>.</w:t>
+        <w:t xml:space="preserve"> definen el enfoque con que se facilita la comunicación entre ingeniero Web y los demás participantes  de la WebApp (por ejemplo, usuarios finales, clientes de negocio, expertos en problemas de dominio, diseñadores de contenido, líderes de equipo, gestores de proyecto).  Las técnicas de comunicación son particularmente importantes durante la recolección de requisitos y siempre que es evaluado un incremento en la WebApp.</w:t>
       </w:r>
     </w:p>
     <w:p>
@@ -487,23 +414,7 @@
         <w:t xml:space="preserve"> Métodos de análisis de requisitos</w:t>
       </w:r>
       <w:r>
-        <w:t xml:space="preserve"> proporcionan una base para comprender el contenido que entregará una </w:t>
-      </w:r>
-      <w:proofErr w:type="spellStart"/>
-      <w:r>
-        <w:t>WebApp</w:t>
-      </w:r>
-      <w:proofErr w:type="spellEnd"/>
-      <w:r>
-        <w:t xml:space="preserve">, la función que proporcionará al usuario final y los modos de interacción que dada clase de usuario requerirá mientras ocurra la navegación por medio de la </w:t>
-      </w:r>
-      <w:proofErr w:type="spellStart"/>
-      <w:r>
-        <w:t>WebApp</w:t>
-      </w:r>
-      <w:proofErr w:type="spellEnd"/>
-      <w:r>
-        <w:t>.</w:t>
+        <w:t xml:space="preserve"> proporcionan una base para comprender el contenido que entregará una WebApp, la función que proporcionará al usuario final y los modos de interacción que dada clase de usuario requerirá mientras ocurra la navegación por medio de la WebApp.</w:t>
       </w:r>
     </w:p>
     <w:p>
@@ -521,15 +432,7 @@
         <w:t>Métodos de diseño</w:t>
       </w:r>
       <w:r>
-        <w:t xml:space="preserve"> abarcan una serie de técnicas de diseño que abordan el contenido, la aplicación y la arquitectura de información, así como el diseño de interface y la estructura de navegación de la </w:t>
-      </w:r>
-      <w:proofErr w:type="spellStart"/>
-      <w:r>
-        <w:t>WebApp</w:t>
-      </w:r>
-      <w:proofErr w:type="spellEnd"/>
-      <w:r>
-        <w:t>.</w:t>
+        <w:t xml:space="preserve"> abarcan una serie de técnicas de diseño que abordan el contenido, la aplicación y la arquitectura de información, así como el diseño de interface y la estructura de navegación de la WebApp.</w:t>
       </w:r>
     </w:p>
     <w:p>
@@ -856,13 +759,7 @@
         <w:t>:</w:t>
       </w:r>
       <w:r>
-        <w:t xml:space="preserve"> La actividad de ingeniería incorpora dos grupos de tareas que se realizan en paralelo: el diseño del contenido y la producción, se enfocan en el diseño, producción y adquisición del contenido de texto, gráfico y video que se vayan a integrar en la aplicación. Estas tareas son realizadas por personal </w:t>
-      </w:r>
-      <w:r>
-        <w:t>no técnico. Por otro lado, está</w:t>
-      </w:r>
-      <w:r>
-        <w:t xml:space="preserve"> el diseño arquitectónico, de navegación e interfaz, el cual lidia con los aspectos técnicos.</w:t>
+        <w:t xml:space="preserve"> La actividad de ingeniería incorpora dos grupos de tareas que se realizan en paralelo: el diseño del contenido y la producción, se enfocan en el diseño, producción y adquisición del contenido de texto, gráfico y video que se vayan a integrar en la aplicación. Estas tareas son realizadas por personal no técnico. Por otro lado, está el diseño arquitectónico, de navegación e interfaz, el cual lidia con los aspectos técnicos.</w:t>
       </w:r>
     </w:p>
     <w:p>
@@ -881,13 +778,7 @@
         <w:t>Generación de páginas y pruebas:</w:t>
       </w:r>
       <w:r>
-        <w:t xml:space="preserve"> Se prueba que el contenido dinámico se genere correctamente, utilizando las plantillas, interfaces y contenidos diseñados en la fase de ingeniería. Posteriormente se realizan las pruebas pertinentes, que dependerán del tipo de aplicación y requerimientos no funcionales (po</w:t>
-      </w:r>
-      <w:r>
-        <w:t>r ejemplo, pruebas de desempeño</w:t>
-      </w:r>
-      <w:r>
-        <w:t>).</w:t>
+        <w:t xml:space="preserve"> Se prueba que el contenido dinámico se genere correctamente, utilizando las plantillas, interfaces y contenidos diseñados en la fase de ingeniería. Posteriormente se realizan las pruebas pertinentes, que dependerán del tipo de aplicación y requerimientos no funcionales (por ejemplo, pruebas de desempeño).</w:t>
       </w:r>
     </w:p>
     <w:p>
@@ -912,13 +803,7 @@
         <w:t>:</w:t>
       </w:r>
       <w:r>
-        <w:t xml:space="preserve"> Al final de cada iteración se debe realizar una evaluación con el cliente, para validar el avance y d</w:t>
-      </w:r>
-      <w:r>
-        <w:t>eterminar los cambios o mejoras, en caso de ser necesarios</w:t>
-      </w:r>
-      <w:r>
-        <w:t>, que se aplicarán en las siguientes iteraciones.</w:t>
+        <w:t xml:space="preserve"> Al final de cada iteración se debe realizar una evaluación con el cliente, para validar el avance y determinar los cambios o mejoras, en caso de ser necesarios, que se aplicarán en las siguientes iteraciones.</w:t>
       </w:r>
     </w:p>
     <w:p>
@@ -1099,7 +984,7 @@
           <w:lang w:eastAsia="es-CL"/>
         </w:rPr>
         <w:drawing>
-          <wp:anchor distT="0" distB="0" distL="114300" distR="114300" simplePos="0" relativeHeight="251658240" behindDoc="1" locked="0" layoutInCell="1" allowOverlap="1" wp14:anchorId="292E8941" wp14:editId="79545628">
+          <wp:anchor distT="0" distB="0" distL="114300" distR="114300" simplePos="0" relativeHeight="251659264" behindDoc="1" locked="0" layoutInCell="1" allowOverlap="1" wp14:anchorId="499E92A1" wp14:editId="636C140F">
             <wp:simplePos x="0" y="0"/>
             <wp:positionH relativeFrom="column">
               <wp:posOffset>131445</wp:posOffset>
@@ -1171,13 +1056,8 @@
         </w:rPr>
         <w:t xml:space="preserve">La metodología a utilizar para la </w:t>
       </w:r>
-      <w:proofErr w:type="spellStart"/>
-      <w:r>
-        <w:t>WebApp</w:t>
-      </w:r>
-      <w:proofErr w:type="spellEnd"/>
-      <w:r>
-        <w:t xml:space="preserve"> será WAE, que es l</w:t>
+      <w:r>
+        <w:t>WebApp será WAE, que es l</w:t>
       </w:r>
       <w:r>
         <w:t>a extensión de UML prop</w:t>
@@ -1390,14 +1270,12 @@
                 <w:lang w:val="es-ES"/>
               </w:rPr>
             </w:pPr>
-            <w:proofErr w:type="spellStart"/>
             <w:r>
               <w:rPr>
                 <w:lang w:val="es-ES"/>
               </w:rPr>
               <w:t>Descripcion</w:t>
             </w:r>
-            <w:proofErr w:type="spellEnd"/>
           </w:p>
         </w:tc>
         <w:tc>
@@ -1416,7 +1294,6 @@
               </w:rPr>
               <w:t xml:space="preserve">Una página del servidor representa una </w:t>
             </w:r>
-            <w:proofErr w:type="spellStart"/>
             <w:proofErr w:type="gramStart"/>
             <w:r>
               <w:rPr>
@@ -1424,7 +1301,6 @@
               </w:rPr>
               <w:t>pagina</w:t>
             </w:r>
-            <w:proofErr w:type="spellEnd"/>
             <w:proofErr w:type="gramEnd"/>
             <w:r>
               <w:rPr>
@@ -1491,7 +1367,7 @@
                 <w:lang w:eastAsia="es-CL"/>
               </w:rPr>
               <w:drawing>
-                <wp:inline distT="0" distB="0" distL="0" distR="0" wp14:anchorId="337A2AAD" wp14:editId="70C40949">
+                <wp:inline distT="0" distB="0" distL="0" distR="0" wp14:anchorId="05A14E4D" wp14:editId="1845A5A9">
                   <wp:extent cx="1286510" cy="1105535"/>
                   <wp:effectExtent l="0" t="0" r="8890" b="0"/>
                   <wp:docPr id="2050" name="Picture 2"/>
@@ -1624,35 +1500,7 @@
               <w:rPr>
                 <w:lang w:val="es-ES"/>
               </w:rPr>
-              <w:t xml:space="preserve">Artefacto de scripting –  O el lenguaje o artefacto que deben ser uso para ejecutar o interpretar esta página (JavaScript, </w:t>
-            </w:r>
-            <w:proofErr w:type="spellStart"/>
-            <w:r>
-              <w:rPr>
-                <w:lang w:val="es-ES"/>
-              </w:rPr>
-              <w:t>VBScripts</w:t>
-            </w:r>
-            <w:proofErr w:type="spellEnd"/>
-            <w:r>
-              <w:rPr>
-                <w:lang w:val="es-ES"/>
-              </w:rPr>
-              <w:t xml:space="preserve">, Perl, </w:t>
-            </w:r>
-            <w:proofErr w:type="spellStart"/>
-            <w:r>
-              <w:rPr>
-                <w:lang w:val="es-ES"/>
-              </w:rPr>
-              <w:t>etc</w:t>
-            </w:r>
-            <w:proofErr w:type="spellEnd"/>
-            <w:r>
-              <w:rPr>
-                <w:lang w:val="es-ES"/>
-              </w:rPr>
-              <w:t>)</w:t>
+              <w:t>Artefacto de scripting –  O el lenguaje o artefacto que deben ser uso para ejecutar o interpretar esta página (JavaScript, VBScripts, Perl, etc)</w:t>
             </w:r>
           </w:p>
         </w:tc>
@@ -1798,31 +1646,7 @@
               <w:rPr>
                 <w:lang w:val="es-ES"/>
               </w:rPr>
-              <w:t xml:space="preserve">Un caso de una página del cliente es una estructura HTML de la página Web. Como cualquier página HTML es una mezcla de datos, presentación y lógica igual. Las páginas del cliente son dadas por el browser del cliente, y puede contener scripts que son interpretadas por el browser. Las </w:t>
-            </w:r>
-            <w:r>
-              <w:rPr>
-                <w:lang w:val="es-ES"/>
-              </w:rPr>
-              <w:t>páginas</w:t>
-            </w:r>
-            <w:r>
-              <w:rPr>
-                <w:lang w:val="es-ES"/>
-              </w:rPr>
-              <w:t xml:space="preserve"> del clientes pueden estar asociadas con otras </w:t>
-            </w:r>
-            <w:r>
-              <w:rPr>
-                <w:lang w:val="es-ES"/>
-              </w:rPr>
-              <w:t>páginas</w:t>
-            </w:r>
-            <w:r>
-              <w:rPr>
-                <w:lang w:val="es-ES"/>
-              </w:rPr>
-              <w:t xml:space="preserve"> del cliente o del servidor</w:t>
+              <w:t>Un caso de una página del cliente es una estructura HTML de la página Web. Como cualquier página HTML es una mezcla de datos, presentación y lógica igual. Las páginas del cliente son dadas por el browser del cliente, y puede contener scripts que son interpretadas por el browser. Las páginas del clientes pueden estar asociadas con otras páginas del cliente o del servidor</w:t>
             </w:r>
           </w:p>
         </w:tc>
@@ -1865,7 +1689,7 @@
                 <w:lang w:eastAsia="es-CL"/>
               </w:rPr>
               <w:drawing>
-                <wp:inline distT="0" distB="0" distL="0" distR="0" wp14:anchorId="2BA51894" wp14:editId="77AC9E55">
+                <wp:inline distT="0" distB="0" distL="0" distR="0" wp14:anchorId="0FF482C0" wp14:editId="3248CA9B">
                   <wp:extent cx="1179090" cy="1052624"/>
                   <wp:effectExtent l="0" t="0" r="2540" b="0"/>
                   <wp:docPr id="4" name="Imagen 4" descr="C:\Users\mj\Desktop\2.png"/>
@@ -2002,19 +1826,11 @@
                 <w:lang w:val="es-ES"/>
               </w:rPr>
             </w:pPr>
-            <w:proofErr w:type="spellStart"/>
             <w:r>
               <w:rPr>
                 <w:lang w:val="es-ES"/>
               </w:rPr>
-              <w:t>TitleTag</w:t>
-            </w:r>
-            <w:proofErr w:type="spellEnd"/>
-            <w:r>
-              <w:rPr>
-                <w:lang w:val="es-ES"/>
-              </w:rPr>
-              <w:t xml:space="preserve"> – Titulo de la página como desplegado por el browser.</w:t>
+              <w:t>TitleTag – Titulo de la página como desplegado por el browser.</w:t>
             </w:r>
           </w:p>
           <w:p>
@@ -2023,47 +1839,11 @@
                 <w:lang w:val="es-ES"/>
               </w:rPr>
             </w:pPr>
-            <w:proofErr w:type="spellStart"/>
             <w:r>
               <w:rPr>
                 <w:lang w:val="es-ES"/>
               </w:rPr>
-              <w:t>BaseTag</w:t>
-            </w:r>
-            <w:proofErr w:type="spellEnd"/>
-            <w:r>
-              <w:rPr>
-                <w:lang w:val="es-ES"/>
-              </w:rPr>
-              <w:t xml:space="preserve"> – El URL de la base para </w:t>
-            </w:r>
-            <w:proofErr w:type="spellStart"/>
-            <w:r>
-              <w:rPr>
-                <w:lang w:val="es-ES"/>
-              </w:rPr>
-              <w:t>deferencing</w:t>
-            </w:r>
-            <w:proofErr w:type="spellEnd"/>
-            <w:r>
-              <w:rPr>
-                <w:lang w:val="es-ES"/>
-              </w:rPr>
-              <w:t xml:space="preserve"> </w:t>
-            </w:r>
-            <w:proofErr w:type="spellStart"/>
-            <w:r>
-              <w:rPr>
-                <w:lang w:val="es-ES"/>
-              </w:rPr>
-              <w:t>URLs</w:t>
-            </w:r>
-            <w:proofErr w:type="spellEnd"/>
-            <w:r>
-              <w:rPr>
-                <w:lang w:val="es-ES"/>
-              </w:rPr>
-              <w:t xml:space="preserve"> Relativo</w:t>
+              <w:t>BaseTag – El URL de la base para deferencing URLs Relativo</w:t>
             </w:r>
           </w:p>
           <w:p>
@@ -2072,33 +1852,11 @@
                 <w:lang w:val="es-ES"/>
               </w:rPr>
             </w:pPr>
-            <w:proofErr w:type="spellStart"/>
             <w:r>
               <w:rPr>
                 <w:lang w:val="es-ES"/>
               </w:rPr>
-              <w:t>BodyTag</w:t>
-            </w:r>
-            <w:proofErr w:type="spellEnd"/>
-            <w:r>
-              <w:rPr>
-                <w:lang w:val="es-ES"/>
-              </w:rPr>
-              <w:t xml:space="preserve"> – El Juego de atributos para la etiqueta del &lt;</w:t>
-            </w:r>
-            <w:proofErr w:type="spellStart"/>
-            <w:r>
-              <w:rPr>
-                <w:lang w:val="es-ES"/>
-              </w:rPr>
-              <w:t>body</w:t>
-            </w:r>
-            <w:proofErr w:type="spellEnd"/>
-            <w:r>
-              <w:rPr>
-                <w:lang w:val="es-ES"/>
-              </w:rPr>
-              <w:t>&gt; que pone el texto de fondo por defecto</w:t>
+              <w:t>BodyTag – El Juego de atributos para la etiqueta del &lt;body&gt; que pone el texto de fondo por defecto</w:t>
             </w:r>
           </w:p>
         </w:tc>
@@ -2292,21 +2050,7 @@
               <w:rPr>
                 <w:lang w:val="es-ES"/>
               </w:rPr>
-              <w:t>Formulario (</w:t>
-            </w:r>
-            <w:proofErr w:type="spellStart"/>
-            <w:r>
-              <w:rPr>
-                <w:lang w:val="es-ES"/>
-              </w:rPr>
-              <w:t>Form</w:t>
-            </w:r>
-            <w:proofErr w:type="spellEnd"/>
-            <w:r>
-              <w:rPr>
-                <w:lang w:val="es-ES"/>
-              </w:rPr>
-              <w:t>)</w:t>
+              <w:t>Formulario (Form)</w:t>
             </w:r>
           </w:p>
         </w:tc>
@@ -2326,19 +2070,7 @@
               <w:rPr>
                 <w:lang w:val="es-ES"/>
               </w:rPr>
-              <w:t>Meta-Modelo</w:t>
-            </w:r>
-            <w:r>
-              <w:rPr>
-                <w:lang w:val="es-ES"/>
-              </w:rPr>
-              <w:t xml:space="preserve"> </w:t>
-            </w:r>
-            <w:r>
-              <w:rPr>
-                <w:lang w:val="es-ES"/>
-              </w:rPr>
-              <w:t>de Clase</w:t>
+              <w:t>Meta-Modelo de Clase</w:t>
             </w:r>
           </w:p>
         </w:tc>
@@ -2394,101 +2126,7 @@
               <w:rPr>
                 <w:lang w:val="es-ES"/>
               </w:rPr>
-              <w:t>Una Clase estereotipada como un &lt;&lt;</w:t>
-            </w:r>
-            <w:proofErr w:type="spellStart"/>
-            <w:r>
-              <w:rPr>
-                <w:lang w:val="es-ES"/>
-              </w:rPr>
-              <w:t>Form</w:t>
-            </w:r>
-            <w:proofErr w:type="spellEnd"/>
-            <w:r>
-              <w:rPr>
-                <w:lang w:val="es-ES"/>
-              </w:rPr>
-              <w:t xml:space="preserve">&gt;&gt; es una colección de campos de entradas que son parte de una página del cliente. Una clase de formulario se mapea directamente a HTML. Sus atributos representan los campos de la entrada de los formularios de HTML (input boxes, </w:t>
-            </w:r>
-            <w:proofErr w:type="spellStart"/>
-            <w:r>
-              <w:rPr>
-                <w:lang w:val="es-ES"/>
-              </w:rPr>
-              <w:t>text</w:t>
-            </w:r>
-            <w:proofErr w:type="spellEnd"/>
-            <w:r>
-              <w:rPr>
-                <w:lang w:val="es-ES"/>
-              </w:rPr>
-              <w:t xml:space="preserve"> áreas radio </w:t>
-            </w:r>
-            <w:proofErr w:type="spellStart"/>
-            <w:r>
-              <w:rPr>
-                <w:lang w:val="es-ES"/>
-              </w:rPr>
-              <w:t>buttons</w:t>
-            </w:r>
-            <w:proofErr w:type="spellEnd"/>
-            <w:r>
-              <w:rPr>
-                <w:lang w:val="es-ES"/>
-              </w:rPr>
-              <w:t xml:space="preserve">, </w:t>
-            </w:r>
-            <w:proofErr w:type="spellStart"/>
-            <w:r>
-              <w:rPr>
-                <w:lang w:val="es-ES"/>
-              </w:rPr>
-              <w:t>check</w:t>
-            </w:r>
-            <w:proofErr w:type="spellEnd"/>
-            <w:r>
-              <w:rPr>
-                <w:lang w:val="es-ES"/>
-              </w:rPr>
-              <w:t xml:space="preserve"> boxes y los campos ocultos).Un &lt;&lt;</w:t>
-            </w:r>
-            <w:proofErr w:type="spellStart"/>
-            <w:r>
-              <w:rPr>
-                <w:lang w:val="es-ES"/>
-              </w:rPr>
-              <w:t>form</w:t>
-            </w:r>
-            <w:proofErr w:type="spellEnd"/>
-            <w:r>
-              <w:rPr>
-                <w:lang w:val="es-ES"/>
-              </w:rPr>
-              <w:t xml:space="preserve">&gt;&gt; se opera desde que no pueden encapsularse su funcionamiento en un formulario. Cualquier funcionamiento en un formulario que actúa </w:t>
-            </w:r>
-            <w:r>
-              <w:rPr>
-                <w:lang w:val="es-ES"/>
-              </w:rPr>
-              <w:t>recíprocamente</w:t>
-            </w:r>
-            <w:r>
-              <w:rPr>
-                <w:lang w:val="es-ES"/>
-              </w:rPr>
-              <w:t xml:space="preserve"> con el formulario seria la propiedad de la </w:t>
-            </w:r>
-            <w:r>
-              <w:rPr>
-                <w:lang w:val="es-ES"/>
-              </w:rPr>
-              <w:t>página</w:t>
-            </w:r>
-            <w:r>
-              <w:rPr>
-                <w:lang w:val="es-ES"/>
-              </w:rPr>
-              <w:t xml:space="preserve"> que contiene al formulario </w:t>
+              <w:t xml:space="preserve">Una Clase estereotipada como un &lt;&lt;Form&gt;&gt; es una colección de campos de entradas que son parte de una página del cliente. Una clase de formulario se mapea directamente a HTML. Sus atributos representan los campos de la entrada de los formularios de HTML (input boxes, text áreas radio buttons, check boxes y los campos ocultos).Un &lt;&lt;form&gt;&gt; se opera desde que no pueden encapsularse su funcionamiento en un formulario. Cualquier funcionamiento en un formulario que actúa recíprocamente con el formulario seria la propiedad de la página que contiene al formulario </w:t>
             </w:r>
           </w:p>
         </w:tc>
@@ -2528,7 +2166,7 @@
                 <w:lang w:eastAsia="es-CL"/>
               </w:rPr>
               <w:drawing>
-                <wp:inline distT="0" distB="0" distL="0" distR="0" wp14:anchorId="34432867" wp14:editId="0F71C546">
+                <wp:inline distT="0" distB="0" distL="0" distR="0" wp14:anchorId="2FE8D6BE" wp14:editId="12831177">
                   <wp:extent cx="1041990" cy="856515"/>
                   <wp:effectExtent l="0" t="0" r="6350" b="1270"/>
                   <wp:docPr id="3" name="Imagen 3" descr="C:\Users\mj\Desktop\3.png"/>
@@ -2920,7 +2558,7 @@
                 <w:lang w:eastAsia="es-CL"/>
               </w:rPr>
               <w:drawing>
-                <wp:inline distT="0" distB="0" distL="0" distR="0" wp14:anchorId="1AA9B758" wp14:editId="7BEB652F">
+                <wp:inline distT="0" distB="0" distL="0" distR="0" wp14:anchorId="28385A64" wp14:editId="14F066C1">
                   <wp:extent cx="903767" cy="719268"/>
                   <wp:effectExtent l="0" t="0" r="0" b="5080"/>
                   <wp:docPr id="5" name="Imagen 5" descr="C:\Users\mj\Desktop\4.png"/>
@@ -3059,44 +2697,14 @@
               <w:rPr>
                 <w:lang w:val="es-ES"/>
               </w:rPr>
-              <w:t>Filas (</w:t>
+              <w:t xml:space="preserve">Filas (Rows) – El valor del atributo de las filas es la etiqueta &lt;frameset&gt; del HTML. Esto es una secuencia con los </w:t>
             </w:r>
-            <w:proofErr w:type="spellStart"/>
-            <w:r>
-              <w:rPr>
-                <w:lang w:val="es-ES"/>
-              </w:rPr>
-              <w:t>Rows</w:t>
-            </w:r>
-            <w:proofErr w:type="spellEnd"/>
-            <w:r>
-              <w:rPr>
-                <w:lang w:val="es-ES"/>
-              </w:rPr>
-              <w:t>) – El valor del atributo de las filas es la etiqueta &lt;</w:t>
-            </w:r>
-            <w:proofErr w:type="spellStart"/>
-            <w:r>
-              <w:rPr>
-                <w:lang w:val="es-ES"/>
-              </w:rPr>
-              <w:t>frameset</w:t>
-            </w:r>
-            <w:proofErr w:type="spellEnd"/>
-            <w:r>
-              <w:rPr>
-                <w:lang w:val="es-ES"/>
-              </w:rPr>
-              <w:t xml:space="preserve">&gt; del HTML. Esto es una secuencia con los </w:t>
-            </w:r>
-            <w:proofErr w:type="spellStart"/>
             <w:r>
               <w:rPr>
                 <w:lang w:val="es-ES"/>
               </w:rPr>
               <w:t>hieghts</w:t>
             </w:r>
-            <w:proofErr w:type="spellEnd"/>
             <w:r>
               <w:rPr>
                 <w:lang w:val="es-ES"/>
@@ -3117,49 +2725,7 @@
               <w:rPr>
                 <w:lang w:val="es-ES"/>
               </w:rPr>
-              <w:t>Columnas (</w:t>
-            </w:r>
-            <w:proofErr w:type="spellStart"/>
-            <w:r>
-              <w:rPr>
-                <w:lang w:val="es-ES"/>
-              </w:rPr>
-              <w:t>Cols</w:t>
-            </w:r>
-            <w:proofErr w:type="spellEnd"/>
-            <w:r>
-              <w:rPr>
-                <w:lang w:val="es-ES"/>
-              </w:rPr>
-              <w:t xml:space="preserve">) – El valor del atributo del </w:t>
-            </w:r>
-            <w:proofErr w:type="spellStart"/>
-            <w:r>
-              <w:rPr>
-                <w:lang w:val="es-ES"/>
-              </w:rPr>
-              <w:t>cols</w:t>
-            </w:r>
-            <w:proofErr w:type="spellEnd"/>
-            <w:r>
-              <w:rPr>
-                <w:lang w:val="es-ES"/>
-              </w:rPr>
-              <w:t xml:space="preserve"> es la etiqueta &lt;</w:t>
-            </w:r>
-            <w:proofErr w:type="spellStart"/>
-            <w:r>
-              <w:rPr>
-                <w:lang w:val="es-ES"/>
-              </w:rPr>
-              <w:t>frameset</w:t>
-            </w:r>
-            <w:proofErr w:type="spellEnd"/>
-            <w:r>
-              <w:rPr>
-                <w:lang w:val="es-ES"/>
-              </w:rPr>
-              <w:t>&gt; del HTML Esto es una secuencia de anchuras de columnas delimitadas</w:t>
+              <w:t>Columnas (Cols) – El valor del atributo del cols es la etiqueta &lt;frameset&gt; del HTML Esto es una secuencia de anchuras de columnas delimitadas</w:t>
             </w:r>
           </w:p>
         </w:tc>
@@ -3292,35 +2858,7 @@
               <w:rPr>
                 <w:lang w:val="es-ES"/>
               </w:rPr>
-              <w:t xml:space="preserve">Típicamente un target es un marco en una ventana definida por un </w:t>
-            </w:r>
-            <w:proofErr w:type="spellStart"/>
-            <w:r>
-              <w:rPr>
-                <w:lang w:val="es-ES"/>
-              </w:rPr>
-              <w:t>frameset</w:t>
-            </w:r>
-            <w:proofErr w:type="spellEnd"/>
-            <w:r>
-              <w:rPr>
-                <w:lang w:val="es-ES"/>
-              </w:rPr>
-              <w:t>, sin embargo  un target podría ser un completamente de un  nuevo caso del browser o ventana. «</w:t>
-            </w:r>
-            <w:proofErr w:type="spellStart"/>
-            <w:r>
-              <w:rPr>
-                <w:lang w:val="es-ES"/>
-              </w:rPr>
-              <w:t>Targeted</w:t>
-            </w:r>
-            <w:proofErr w:type="spellEnd"/>
-            <w:r>
-              <w:rPr>
-                <w:lang w:val="es-ES"/>
-              </w:rPr>
-              <w:t xml:space="preserve"> link» las asociaciones especifican targets como el lugar donde una nueva página Web será devuelta.  </w:t>
+              <w:t xml:space="preserve">Típicamente un target es un marco en una ventana definida por un frameset, sin embargo  un target podría ser un completamente de un  nuevo caso del browser o ventana. «Targeted link» las asociaciones especifican targets como el lugar donde una nueva página Web será devuelta.  </w:t>
             </w:r>
           </w:p>
         </w:tc>
@@ -3360,7 +2898,7 @@
                 <w:lang w:eastAsia="es-CL"/>
               </w:rPr>
               <w:drawing>
-                <wp:inline distT="0" distB="0" distL="0" distR="0" wp14:anchorId="1095C173" wp14:editId="5C2B188A">
+                <wp:inline distT="0" distB="0" distL="0" distR="0" wp14:anchorId="126CE1C6" wp14:editId="761E1E80">
                   <wp:extent cx="1042035" cy="893445"/>
                   <wp:effectExtent l="0" t="0" r="5715" b="1905"/>
                   <wp:docPr id="6" name="Imagen 6" descr="C:\Users\mj\Desktop\5.png"/>
@@ -3629,21 +3167,7 @@
               <w:rPr>
                 <w:lang w:val="es-ES"/>
               </w:rPr>
-              <w:t xml:space="preserve">En un </w:t>
-            </w:r>
-            <w:proofErr w:type="spellStart"/>
-            <w:r>
-              <w:rPr>
-                <w:lang w:val="es-ES"/>
-              </w:rPr>
-              <w:t>Javascript</w:t>
-            </w:r>
-            <w:proofErr w:type="spellEnd"/>
-            <w:r>
-              <w:rPr>
-                <w:lang w:val="es-ES"/>
-              </w:rPr>
-              <w:t xml:space="preserve"> permitido por el browser es posible simular a usuario los objetos definidos con funciones del </w:t>
+              <w:t xml:space="preserve">En un Javascript permitido por el browser es posible simular a usuario los objetos definidos con funciones del </w:t>
             </w:r>
           </w:p>
           <w:p>
@@ -3653,19 +3177,11 @@
                 <w:lang w:val="es-ES"/>
               </w:rPr>
             </w:pPr>
-            <w:proofErr w:type="spellStart"/>
             <w:r>
               <w:rPr>
                 <w:lang w:val="es-ES"/>
               </w:rPr>
-              <w:t>Javascript</w:t>
-            </w:r>
-            <w:proofErr w:type="spellEnd"/>
-            <w:r>
-              <w:rPr>
-                <w:lang w:val="es-ES"/>
-              </w:rPr>
-              <w:t>. Los casos del «JavaScript» existen solamente en el contexto de las páginas del cliente.</w:t>
+              <w:t>Javascript. Los casos del «JavaScript» existen solamente en el contexto de las páginas del cliente.</w:t>
             </w:r>
           </w:p>
         </w:tc>
@@ -3709,7 +3225,7 @@
                 <w:lang w:eastAsia="es-CL"/>
               </w:rPr>
               <w:drawing>
-                <wp:inline distT="0" distB="0" distL="0" distR="0" wp14:anchorId="7C595613" wp14:editId="0A47FEFB">
+                <wp:inline distT="0" distB="0" distL="0" distR="0" wp14:anchorId="22F67C96" wp14:editId="65164714">
                   <wp:extent cx="1042035" cy="893445"/>
                   <wp:effectExtent l="0" t="0" r="5715" b="1905"/>
                   <wp:docPr id="7" name="Imagen 7" descr="C:\Users\mj\Desktop\6.png"/>
@@ -3922,30 +3438,14 @@
         </w:numPr>
         <w:spacing w:after="0"/>
       </w:pPr>
-      <w:proofErr w:type="spellStart"/>
-      <w:r>
-        <w:rPr>
-          <w:b/>
-        </w:rPr>
-        <w:t>Submit</w:t>
-      </w:r>
-      <w:proofErr w:type="spellEnd"/>
-      <w:r>
-        <w:rPr>
-          <w:b/>
-        </w:rPr>
-        <w:t>:</w:t>
-      </w:r>
-      <w:r>
-        <w:t xml:space="preserve"> la asociación siempre es entre un «</w:t>
-      </w:r>
-      <w:proofErr w:type="spellStart"/>
-      <w:r>
-        <w:t>form</w:t>
-      </w:r>
-      <w:proofErr w:type="spellEnd"/>
-      <w:r>
-        <w:t>» y una «página del servidor».</w:t>
+      <w:r>
+        <w:rPr>
+          <w:b/>
+        </w:rPr>
+        <w:t>Submit:</w:t>
+      </w:r>
+      <w:r>
+        <w:t xml:space="preserve"> la asociación siempre es entre un «form» y una «página del servidor».</w:t>
       </w:r>
     </w:p>
     <w:p>
@@ -3957,19 +3457,11 @@
         </w:numPr>
         <w:spacing w:after="0"/>
       </w:pPr>
-      <w:proofErr w:type="spellStart"/>
-      <w:r>
-        <w:rPr>
-          <w:b/>
-        </w:rPr>
-        <w:t>Builds</w:t>
-      </w:r>
-      <w:proofErr w:type="spellEnd"/>
-      <w:r>
-        <w:rPr>
-          <w:b/>
-        </w:rPr>
-        <w:t>:</w:t>
+      <w:r>
+        <w:rPr>
+          <w:b/>
+        </w:rPr>
+        <w:t>Builds:</w:t>
       </w:r>
       <w:r>
         <w:t xml:space="preserve"> identifica qué página del servidor es responsable para la creación de una página del cliente.</w:t>
@@ -3984,19 +3476,11 @@
         </w:numPr>
         <w:spacing w:after="0"/>
       </w:pPr>
-      <w:proofErr w:type="spellStart"/>
-      <w:r>
-        <w:rPr>
-          <w:b/>
-        </w:rPr>
-        <w:t>Redirect</w:t>
-      </w:r>
-      <w:proofErr w:type="spellEnd"/>
-      <w:r>
-        <w:rPr>
-          <w:b/>
-        </w:rPr>
-        <w:t>:</w:t>
+      <w:r>
+        <w:rPr>
+          <w:b/>
+        </w:rPr>
+        <w:t>Redirect:</w:t>
       </w:r>
       <w:r>
         <w:t xml:space="preserve"> es una asociación unidireccional con otra página Web.</w:t>
@@ -4014,7 +3498,6 @@
           <w:lang w:val="es-ES"/>
         </w:rPr>
       </w:pPr>
-      <w:proofErr w:type="spellStart"/>
       <w:r>
         <w:rPr>
           <w:b/>
@@ -4022,7 +3505,6 @@
         </w:rPr>
         <w:t>Object</w:t>
       </w:r>
-      <w:proofErr w:type="spellEnd"/>
       <w:r>
         <w:rPr>
           <w:lang w:val="es-ES"/>
@@ -4077,57 +3559,13 @@
           <w:b/>
           <w:lang w:val="es-ES"/>
         </w:rPr>
-        <w:t xml:space="preserve">Input </w:t>
-      </w:r>
-      <w:proofErr w:type="spellStart"/>
-      <w:r>
-        <w:rPr>
-          <w:b/>
-          <w:lang w:val="es-ES"/>
-        </w:rPr>
-        <w:t>Element</w:t>
-      </w:r>
-      <w:proofErr w:type="spellEnd"/>
-      <w:r>
-        <w:rPr>
-          <w:b/>
-          <w:lang w:val="es-ES"/>
-        </w:rPr>
-        <w:t>:</w:t>
-      </w:r>
-      <w:r>
-        <w:rPr>
-          <w:lang w:val="es-ES"/>
-        </w:rPr>
-        <w:t xml:space="preserve"> Es un atributo de la clase </w:t>
-      </w:r>
-      <w:proofErr w:type="spellStart"/>
-      <w:r>
-        <w:rPr>
-          <w:lang w:val="es-ES"/>
-        </w:rPr>
-        <w:t>Form</w:t>
-      </w:r>
-      <w:proofErr w:type="spellEnd"/>
-      <w:r>
-        <w:rPr>
-          <w:lang w:val="es-ES"/>
-        </w:rPr>
-        <w:t xml:space="preserve"> que se corresponde con campos de entrada en el </w:t>
-      </w:r>
-      <w:proofErr w:type="spellStart"/>
-      <w:r>
-        <w:rPr>
-          <w:lang w:val="es-ES"/>
-        </w:rPr>
-        <w:t>Form</w:t>
-      </w:r>
-      <w:proofErr w:type="spellEnd"/>
-      <w:r>
-        <w:rPr>
-          <w:lang w:val="es-ES"/>
-        </w:rPr>
-        <w:t xml:space="preserve"> de la página HTML</w:t>
+        <w:t>Input Element:</w:t>
+      </w:r>
+      <w:r>
+        <w:rPr>
+          <w:lang w:val="es-ES"/>
+        </w:rPr>
+        <w:t xml:space="preserve"> Es un atributo de la clase Form que se corresponde con campos de entrada en el Form de la página HTML</w:t>
       </w:r>
     </w:p>
     <w:p>
@@ -4142,31 +3580,13 @@
           <w:lang w:val="es-ES"/>
         </w:rPr>
       </w:pPr>
-      <w:proofErr w:type="spellStart"/>
-      <w:r>
-        <w:rPr>
-          <w:b/>
-          <w:lang w:val="es-ES"/>
-        </w:rPr>
-        <w:t>Select</w:t>
-      </w:r>
-      <w:proofErr w:type="spellEnd"/>
-      <w:r>
-        <w:rPr>
-          <w:b/>
-          <w:lang w:val="es-ES"/>
-        </w:rPr>
-        <w:t xml:space="preserve"> </w:t>
-      </w:r>
-      <w:proofErr w:type="spellStart"/>
-      <w:r>
-        <w:rPr>
-          <w:b/>
-          <w:lang w:val="es-ES"/>
-        </w:rPr>
-        <w:t>Element</w:t>
-      </w:r>
-      <w:proofErr w:type="spellEnd"/>
+      <w:r>
+        <w:rPr>
+          <w:b/>
+          <w:lang w:val="es-ES"/>
+        </w:rPr>
+        <w:t>Select Element</w:t>
+      </w:r>
       <w:r>
         <w:rPr>
           <w:lang w:val="es-ES"/>
@@ -4177,91 +3597,7 @@
         <w:rPr>
           <w:lang w:val="es-ES"/>
         </w:rPr>
-        <w:t xml:space="preserve">Es un atributo de la clase </w:t>
-      </w:r>
-      <w:proofErr w:type="spellStart"/>
-      <w:r>
-        <w:rPr>
-          <w:lang w:val="es-ES"/>
-        </w:rPr>
-        <w:t>Form</w:t>
-      </w:r>
-      <w:proofErr w:type="spellEnd"/>
-      <w:r>
-        <w:rPr>
-          <w:lang w:val="es-ES"/>
-        </w:rPr>
-        <w:t xml:space="preserve"> que representa un campo cuyo valor, o valores, pueden ser seleccionados a partir de los elementos de una lista. Básicamente se traduce a los controles </w:t>
-      </w:r>
-      <w:proofErr w:type="spellStart"/>
-      <w:r>
-        <w:rPr>
-          <w:lang w:val="es-ES"/>
-        </w:rPr>
-        <w:t>ComboBox</w:t>
-      </w:r>
-      <w:proofErr w:type="spellEnd"/>
-      <w:r>
-        <w:rPr>
-          <w:lang w:val="es-ES"/>
-        </w:rPr>
-        <w:t xml:space="preserve"> y </w:t>
-      </w:r>
-      <w:proofErr w:type="spellStart"/>
-      <w:r>
-        <w:rPr>
-          <w:lang w:val="es-ES"/>
-        </w:rPr>
-        <w:t>ListBox.c</w:t>
-      </w:r>
-      <w:proofErr w:type="spellEnd"/>
-      <w:r>
-        <w:rPr>
-          <w:lang w:val="es-ES"/>
-        </w:rPr>
-        <w:t xml:space="preserve">) Text </w:t>
-      </w:r>
-      <w:proofErr w:type="spellStart"/>
-      <w:r>
-        <w:rPr>
-          <w:lang w:val="es-ES"/>
-        </w:rPr>
-        <w:t>Area</w:t>
-      </w:r>
-      <w:proofErr w:type="spellEnd"/>
-      <w:r>
-        <w:rPr>
-          <w:lang w:val="es-ES"/>
-        </w:rPr>
-        <w:t xml:space="preserve"> </w:t>
-      </w:r>
-      <w:proofErr w:type="spellStart"/>
-      <w:r>
-        <w:rPr>
-          <w:lang w:val="es-ES"/>
-        </w:rPr>
-        <w:t>Component</w:t>
-      </w:r>
-      <w:proofErr w:type="spellEnd"/>
-      <w:r>
-        <w:rPr>
-          <w:lang w:val="es-ES"/>
-        </w:rPr>
-        <w:t xml:space="preserve">: es un atributo de la clase </w:t>
-      </w:r>
-      <w:proofErr w:type="spellStart"/>
-      <w:r>
-        <w:rPr>
-          <w:lang w:val="es-ES"/>
-        </w:rPr>
-        <w:t>Form</w:t>
-      </w:r>
-      <w:proofErr w:type="spellEnd"/>
-      <w:r>
-        <w:rPr>
-          <w:lang w:val="es-ES"/>
-        </w:rPr>
-        <w:t xml:space="preserve"> que representa a un área de texto</w:t>
+        <w:t>Es un atributo de la clase Form que representa un campo cuyo valor, o valores, pueden ser seleccionados a partir de los elementos de una lista. Básicamente se traduce a los controles ComboBox y ListBox.c) Text Area Component: es un atributo de la clase Form que representa a un área de texto</w:t>
       </w:r>
     </w:p>
     <w:p>
@@ -4521,64 +3857,36 @@
         <w:rPr>
           <w:lang w:val="es-AR"/>
         </w:rPr>
-        <w:t>Como se dijo anteriormente, las clases «server page» y «</w:t>
-      </w:r>
-      <w:proofErr w:type="spellStart"/>
-      <w:r>
+        <w:t xml:space="preserve">Como se dijo anteriormente, las clases «server page» y «client page» son dos </w:t>
+      </w:r>
+    </w:p>
+    <w:p>
+      <w:pPr>
+        <w:spacing w:after="0"/>
         <w:rPr>
           <w:lang w:val="es-AR"/>
         </w:rPr>
-        <w:t>client</w:t>
-      </w:r>
-      <w:proofErr w:type="spellEnd"/>
+      </w:pPr>
       <w:r>
         <w:rPr>
           <w:lang w:val="es-AR"/>
         </w:rPr>
-        <w:t xml:space="preserve"> page» son dos </w:t>
-      </w:r>
-    </w:p>
-    <w:p>
-      <w:pPr>
-        <w:spacing w:after="0"/>
+        <w:t>Abstracciones de una misma página Web, en WAE se deben relacionar a través de una asociación</w:t>
+      </w:r>
+      <w:r>
         <w:rPr>
           <w:lang w:val="es-AR"/>
         </w:rPr>
-      </w:pPr>
+        <w:t xml:space="preserve"> </w:t>
+      </w:r>
+      <w:r>
+        <w:t xml:space="preserve"> </w:t>
+      </w:r>
       <w:r>
         <w:rPr>
           <w:lang w:val="es-AR"/>
         </w:rPr>
-        <w:t>Abstracciones de una misma página Web, en WAE se deben relacionar a través de una asociación</w:t>
-      </w:r>
-      <w:r>
-        <w:rPr>
-          <w:lang w:val="es-AR"/>
-        </w:rPr>
-        <w:t xml:space="preserve"> </w:t>
-      </w:r>
-      <w:r>
-        <w:t xml:space="preserve"> </w:t>
-      </w:r>
-      <w:r>
-        <w:rPr>
-          <w:lang w:val="es-AR"/>
-        </w:rPr>
-        <w:t>dirigida y estereotipada como «</w:t>
-      </w:r>
-      <w:proofErr w:type="spellStart"/>
-      <w:r>
-        <w:rPr>
-          <w:lang w:val="es-AR"/>
-        </w:rPr>
-        <w:t>build</w:t>
-      </w:r>
-      <w:proofErr w:type="spellEnd"/>
-      <w:r>
-        <w:rPr>
-          <w:lang w:val="es-AR"/>
-        </w:rPr>
-        <w:t xml:space="preserve">» que significa que la página de servidor construye la </w:t>
+        <w:t xml:space="preserve">dirigida y estereotipada como «build» que significa que la página de servidor construye la </w:t>
       </w:r>
       <w:r>
         <w:rPr>
@@ -4627,7 +3935,7 @@
           <w:lang w:eastAsia="es-CL"/>
         </w:rPr>
         <w:drawing>
-          <wp:anchor distT="0" distB="0" distL="114300" distR="114300" simplePos="0" relativeHeight="251662336" behindDoc="1" locked="0" layoutInCell="1" allowOverlap="1" wp14:anchorId="070DA234" wp14:editId="31144F27">
+          <wp:anchor distT="0" distB="0" distL="114300" distR="114300" simplePos="0" relativeHeight="251660288" behindDoc="1" locked="0" layoutInCell="1" allowOverlap="1" wp14:anchorId="0907461C" wp14:editId="77194615">
             <wp:simplePos x="0" y="0"/>
             <wp:positionH relativeFrom="column">
               <wp:posOffset>624840</wp:posOffset>
@@ -4839,7 +4147,7 @@
           <w:lang w:eastAsia="es-CL"/>
         </w:rPr>
         <w:drawing>
-          <wp:anchor distT="0" distB="0" distL="114300" distR="114300" simplePos="0" relativeHeight="251663360" behindDoc="0" locked="0" layoutInCell="1" allowOverlap="1" wp14:anchorId="732D4FB9" wp14:editId="2C587421">
+          <wp:anchor distT="0" distB="0" distL="114300" distR="114300" simplePos="0" relativeHeight="251661312" behindDoc="0" locked="0" layoutInCell="1" allowOverlap="1" wp14:anchorId="49D03E75" wp14:editId="54F8E904">
             <wp:simplePos x="0" y="0"/>
             <wp:positionH relativeFrom="column">
               <wp:posOffset>1186815</wp:posOffset>
@@ -6169,7 +5477,7 @@
           <w:lang w:eastAsia="es-CL"/>
         </w:rPr>
         <w:drawing>
-          <wp:inline distT="0" distB="0" distL="0" distR="0">
+          <wp:inline distT="0" distB="0" distL="0" distR="0" wp14:anchorId="66E50A42" wp14:editId="7BC77158">
             <wp:extent cx="1555750" cy="308610"/>
             <wp:effectExtent l="0" t="0" r="6350" b="0"/>
             <wp:docPr id="14" name="Imagen 14" descr="lineal.gif (163×32)"/>
@@ -6272,8 +5580,6 @@
           <w:lang w:val="es-ES"/>
         </w:rPr>
       </w:pPr>
-      <w:bookmarkStart w:id="1" w:name="_GoBack"/>
-      <w:bookmarkEnd w:id="1"/>
       <w:r>
         <w:rPr>
           <w:b/>
@@ -6281,7 +5587,7 @@
           <w:lang w:eastAsia="es-CL"/>
         </w:rPr>
         <w:drawing>
-          <wp:inline distT="0" distB="0" distL="0" distR="0">
+          <wp:inline distT="0" distB="0" distL="0" distR="0" wp14:anchorId="3DD44D9A" wp14:editId="14B1D7CD">
             <wp:extent cx="2743154" cy="2041690"/>
             <wp:effectExtent l="0" t="0" r="635" b="0"/>
             <wp:docPr id="18" name="Imagen 18" descr="C:\Users\Betho\Downloads\reticula.jpg"/>
@@ -6381,7 +5687,7 @@
           <w:lang w:eastAsia="es-CL"/>
         </w:rPr>
         <w:drawing>
-          <wp:inline distT="0" distB="0" distL="0" distR="0">
+          <wp:inline distT="0" distB="0" distL="0" distR="0" wp14:anchorId="01645600" wp14:editId="0143F3CD">
             <wp:extent cx="1555750" cy="1056640"/>
             <wp:effectExtent l="0" t="0" r="6350" b="0"/>
             <wp:docPr id="15" name="Imagen 15" descr="http://www.webestilo.com/graficos/jerarq.gif"/>
@@ -6472,7 +5778,7 @@
           <w:lang w:eastAsia="es-CL"/>
         </w:rPr>
         <w:drawing>
-          <wp:inline distT="0" distB="0" distL="0" distR="0">
+          <wp:inline distT="0" distB="0" distL="0" distR="0" wp14:anchorId="18AD1E6B" wp14:editId="4474A39F">
             <wp:extent cx="1139825" cy="1021080"/>
             <wp:effectExtent l="0" t="0" r="3175" b="7620"/>
             <wp:docPr id="12" name="Imagen 12" descr="http://www.webestilo.com/graficos/red.gif"/>
@@ -6523,93 +5829,2365 @@
     </w:p>
     <w:p>
       <w:pPr>
-        <w:spacing w:after="0"/>
-        <w:rPr>
-          <w:lang w:val="es-ES"/>
-        </w:rPr>
-      </w:pPr>
-    </w:p>
-    <w:p>
-      <w:pPr>
-        <w:spacing w:after="0"/>
-      </w:pPr>
-      <w:r>
+        <w:ind w:firstLine="426"/>
+        <w:rPr>
+          <w:lang w:val="es-ES"/>
+        </w:rPr>
+      </w:pPr>
+    </w:p>
+    <w:p>
+      <w:pPr>
+        <w:ind w:firstLine="708"/>
+        <w:rPr>
+          <w:rFonts w:cs="Arial"/>
+          <w:b/>
+          <w:szCs w:val="24"/>
+          <w:lang w:val="es-ES"/>
+        </w:rPr>
+      </w:pPr>
+      <w:r>
+        <w:rPr>
+          <w:rFonts w:cs="Arial"/>
+          <w:b/>
+          <w:szCs w:val="24"/>
+          <w:lang w:val="es-ES"/>
+        </w:rPr>
         <w:lastRenderedPageBreak/>
-        <w:t>Gestión de proyectos de software</w:t>
-      </w:r>
-    </w:p>
-    <w:p>
-      <w:pPr>
-        <w:spacing w:after="0"/>
-      </w:pPr>
-      <w:r>
-        <w:t>Planificación temporal del proyecto</w:t>
-      </w:r>
-    </w:p>
-    <w:p>
-      <w:pPr>
-        <w:spacing w:after="0"/>
-      </w:pPr>
-      <w:r>
-        <w:t>Métricas y estimación</w:t>
-      </w:r>
-    </w:p>
-    <w:p>
-      <w:pPr>
-        <w:spacing w:after="0"/>
-      </w:pPr>
-      <w:r>
-        <w:t>Factibilidad</w:t>
-      </w:r>
-    </w:p>
-    <w:p>
-      <w:pPr>
-        <w:spacing w:after="0"/>
-        <w:ind w:firstLine="708"/>
-      </w:pPr>
-      <w:r>
-        <w:t>Factibilidad técnica</w:t>
-      </w:r>
-    </w:p>
-    <w:p>
-      <w:pPr>
-        <w:spacing w:after="0"/>
-        <w:ind w:firstLine="708"/>
-      </w:pPr>
-      <w:r>
-        <w:t>Factibilidad Legal</w:t>
-      </w:r>
-    </w:p>
-    <w:p>
-      <w:pPr>
-        <w:spacing w:after="0"/>
-        <w:ind w:firstLine="708"/>
-      </w:pPr>
-      <w:r>
-        <w:t>Factibilidad Operacional</w:t>
-      </w:r>
-    </w:p>
-    <w:p>
-      <w:pPr>
-        <w:spacing w:after="0"/>
-        <w:ind w:firstLine="708"/>
-      </w:pPr>
-      <w:r>
-        <w:t>Factibilidad económica</w:t>
-      </w:r>
-    </w:p>
-    <w:p>
-      <w:pPr>
-        <w:spacing w:after="0"/>
+        <w:t xml:space="preserve">Diseño de Navegación </w:t>
+      </w:r>
+    </w:p>
+    <w:p>
+      <w:pPr>
+        <w:pStyle w:val="Prrafodelista"/>
+        <w:numPr>
+          <w:ilvl w:val="0"/>
+          <w:numId w:val="23"/>
+        </w:numPr>
+        <w:spacing w:after="0" w:line="240" w:lineRule="auto"/>
+        <w:ind w:left="709" w:hanging="283"/>
+        <w:jc w:val="both"/>
         <w:rPr>
           <w:rFonts w:cs="Arial"/>
           <w:szCs w:val="24"/>
+          <w:lang w:val="es-ES"/>
         </w:rPr>
       </w:pPr>
       <w:r>
         <w:rPr>
           <w:rFonts w:cs="Arial"/>
           <w:szCs w:val="24"/>
+          <w:lang w:val="es-ES"/>
+        </w:rPr>
+        <w:t>Identificar la semántica de navegación</w:t>
+      </w:r>
+    </w:p>
+    <w:p>
+      <w:pPr>
+        <w:pStyle w:val="Prrafodelista"/>
+        <w:numPr>
+          <w:ilvl w:val="0"/>
+          <w:numId w:val="23"/>
+        </w:numPr>
+        <w:spacing w:after="0" w:line="240" w:lineRule="auto"/>
+        <w:ind w:left="709" w:hanging="283"/>
+        <w:jc w:val="both"/>
+        <w:rPr>
+          <w:rFonts w:cs="Arial"/>
+          <w:szCs w:val="24"/>
+          <w:lang w:val="es-ES"/>
+        </w:rPr>
+      </w:pPr>
+      <w:r>
+        <w:rPr>
+          <w:rFonts w:cs="Arial"/>
+          <w:szCs w:val="24"/>
+          <w:lang w:val="es-ES"/>
+        </w:rPr>
+        <w:t xml:space="preserve">Definir  la sintaxis que logra la navegación </w:t>
+      </w:r>
+    </w:p>
+    <w:p>
+      <w:pPr>
+        <w:pStyle w:val="Prrafodelista"/>
+        <w:spacing w:after="0" w:line="240" w:lineRule="auto"/>
+        <w:ind w:left="2160"/>
+        <w:rPr>
+          <w:rFonts w:cs="Arial"/>
+          <w:szCs w:val="24"/>
+          <w:lang w:val="es-ES"/>
+        </w:rPr>
+      </w:pPr>
+    </w:p>
+    <w:p>
+      <w:pPr>
+        <w:spacing w:line="240" w:lineRule="auto"/>
+        <w:ind w:firstLine="708"/>
+        <w:rPr>
+          <w:rFonts w:cs="Arial"/>
+          <w:b/>
+          <w:szCs w:val="24"/>
+          <w:lang w:val="es-ES"/>
+        </w:rPr>
+      </w:pPr>
+      <w:r>
+        <w:rPr>
+          <w:rFonts w:cs="Arial"/>
+          <w:b/>
+          <w:szCs w:val="24"/>
+          <w:lang w:val="es-ES"/>
+        </w:rPr>
+        <w:t>Diseño de Componentes:</w:t>
+      </w:r>
+    </w:p>
+    <w:p>
+      <w:pPr>
+        <w:spacing w:line="240" w:lineRule="auto"/>
+        <w:ind w:left="426"/>
+        <w:rPr>
+          <w:rFonts w:cs="Arial"/>
+          <w:szCs w:val="24"/>
+          <w:lang w:val="es-ES"/>
+        </w:rPr>
+      </w:pPr>
+      <w:r>
+        <w:rPr>
+          <w:rFonts w:cs="Arial"/>
+          <w:szCs w:val="24"/>
+          <w:lang w:val="es-ES"/>
+        </w:rPr>
+        <w:t>El diseñador debe transformar  la información del análisis  y los modelos arquitectónicos en una representación de diseño que proporcione suficiente detalle para guiar la etapa de construcción.</w:t>
+      </w:r>
+    </w:p>
+    <w:p>
+      <w:pPr>
+        <w:spacing w:after="0"/>
+        <w:rPr>
+          <w:lang w:val="es-ES"/>
+        </w:rPr>
+      </w:pPr>
+    </w:p>
+    <w:p>
+      <w:pPr>
+        <w:spacing w:after="0"/>
+        <w:rPr>
+          <w:b/>
+          <w:lang w:val="es-ES"/>
+        </w:rPr>
+      </w:pPr>
+      <w:r>
+        <w:rPr>
+          <w:b/>
+          <w:lang w:val="es-ES"/>
+        </w:rPr>
+        <w:t>Construcción y Adaptación</w:t>
+      </w:r>
+    </w:p>
+    <w:p>
+      <w:pPr>
+        <w:spacing w:after="0"/>
+        <w:rPr>
+          <w:b/>
+          <w:lang w:val="es-ES"/>
+        </w:rPr>
+      </w:pPr>
+    </w:p>
+    <w:p>
+      <w:pPr>
+        <w:spacing w:after="0"/>
+        <w:rPr>
+          <w:lang w:val="es-ES"/>
+        </w:rPr>
+      </w:pPr>
+      <w:r>
+        <w:rPr>
+          <w:b/>
+          <w:lang w:val="es-ES"/>
+        </w:rPr>
+        <w:t>Construcción de la aplicación:</w:t>
+      </w:r>
+      <w:r>
+        <w:rPr>
+          <w:lang w:val="es-ES"/>
+        </w:rPr>
+        <w:t xml:space="preserve"> Se realiza una serie de tereas de codificación que conduce al desarrollo del Aplicación Web, se basan:</w:t>
+      </w:r>
+    </w:p>
+    <w:p>
+      <w:pPr>
+        <w:spacing w:after="0"/>
+        <w:rPr>
+          <w:b/>
+          <w:lang w:val="es-ES"/>
+        </w:rPr>
+      </w:pPr>
+      <w:r>
+        <w:rPr>
+          <w:b/>
+          <w:lang w:val="es-ES"/>
+        </w:rPr>
+        <w:t xml:space="preserve">Preparación: </w:t>
+      </w:r>
+    </w:p>
+    <w:p>
+      <w:pPr>
+        <w:spacing w:after="0"/>
+        <w:ind w:firstLine="708"/>
+        <w:rPr>
+          <w:b/>
+          <w:lang w:val="es-ES"/>
+        </w:rPr>
+      </w:pPr>
+      <w:r>
+        <w:rPr>
+          <w:lang w:val="es-ES"/>
+        </w:rPr>
+        <w:t xml:space="preserve">• </w:t>
+      </w:r>
+      <w:r>
+        <w:rPr>
+          <w:lang w:val="es-ES"/>
+        </w:rPr>
+        <w:t xml:space="preserve">Entender a la perfección el problema que se intenta resolver con el desarrollo de la </w:t>
+      </w:r>
+      <w:r>
+        <w:rPr>
+          <w:b/>
+          <w:lang w:val="es-ES"/>
+        </w:rPr>
+        <w:t>Aplicación Web</w:t>
+      </w:r>
+    </w:p>
+    <w:p>
+      <w:pPr>
+        <w:spacing w:after="0"/>
+        <w:ind w:firstLine="708"/>
+        <w:rPr>
+          <w:lang w:val="es-ES"/>
+        </w:rPr>
+      </w:pPr>
+      <w:r>
+        <w:rPr>
+          <w:lang w:val="es-ES"/>
+        </w:rPr>
+        <w:t>•</w:t>
+      </w:r>
+      <w:r>
+        <w:rPr>
+          <w:lang w:val="es-ES"/>
+        </w:rPr>
+        <w:t xml:space="preserve"> </w:t>
+      </w:r>
+      <w:r>
+        <w:rPr>
+          <w:lang w:val="es-ES"/>
+        </w:rPr>
+        <w:t>Entender los principios básicos del diseño de la Aplicación Web</w:t>
+      </w:r>
+    </w:p>
+    <w:p>
+      <w:pPr>
+        <w:spacing w:after="0"/>
+        <w:ind w:firstLine="708"/>
+        <w:rPr>
+          <w:lang w:val="es-ES"/>
+        </w:rPr>
+      </w:pPr>
+      <w:r>
+        <w:rPr>
+          <w:lang w:val="es-ES"/>
+        </w:rPr>
+        <w:t>•</w:t>
+      </w:r>
+      <w:r>
+        <w:rPr>
+          <w:lang w:val="es-ES"/>
+        </w:rPr>
+        <w:t xml:space="preserve"> </w:t>
+      </w:r>
+      <w:r>
+        <w:rPr>
+          <w:lang w:val="es-ES"/>
+        </w:rPr>
+        <w:t>Definir el lenguaje de programación</w:t>
+      </w:r>
+    </w:p>
+    <w:p>
+      <w:pPr>
+        <w:spacing w:after="0"/>
+        <w:ind w:firstLine="708"/>
+        <w:rPr>
+          <w:lang w:val="es-ES"/>
+        </w:rPr>
+      </w:pPr>
+      <w:r>
+        <w:rPr>
+          <w:lang w:val="es-ES"/>
+        </w:rPr>
+        <w:t>•</w:t>
+      </w:r>
+      <w:r>
+        <w:rPr>
+          <w:lang w:val="es-ES"/>
+        </w:rPr>
+        <w:t xml:space="preserve"> </w:t>
+      </w:r>
+      <w:r>
+        <w:rPr>
+          <w:lang w:val="es-ES"/>
+        </w:rPr>
+        <w:t>Definir las herramientas a utilizar en la programación</w:t>
+      </w:r>
+    </w:p>
+    <w:p>
+      <w:pPr>
+        <w:spacing w:after="0"/>
+        <w:ind w:firstLine="708"/>
+        <w:rPr>
+          <w:lang w:val="es-ES"/>
+        </w:rPr>
+      </w:pPr>
+      <w:r>
+        <w:rPr>
+          <w:lang w:val="es-ES"/>
+        </w:rPr>
+        <w:t>•</w:t>
+      </w:r>
+      <w:r>
+        <w:rPr>
+          <w:lang w:val="es-ES"/>
+        </w:rPr>
+        <w:t xml:space="preserve"> </w:t>
+      </w:r>
+      <w:r>
+        <w:rPr>
+          <w:lang w:val="es-ES"/>
+        </w:rPr>
+        <w:t xml:space="preserve">Definir estándares de programación </w:t>
+      </w:r>
+    </w:p>
+    <w:p>
+      <w:pPr>
+        <w:spacing w:after="0"/>
+        <w:rPr>
+          <w:lang w:val="es-ES"/>
+        </w:rPr>
+      </w:pPr>
+    </w:p>
+    <w:p>
+      <w:pPr>
+        <w:spacing w:after="0"/>
+        <w:rPr>
+          <w:b/>
+          <w:lang w:val="es-ES"/>
+        </w:rPr>
+      </w:pPr>
+      <w:r>
+        <w:rPr>
+          <w:b/>
+          <w:lang w:val="es-ES"/>
+        </w:rPr>
+        <w:t xml:space="preserve">Codificación: </w:t>
+      </w:r>
+    </w:p>
+    <w:p>
+      <w:pPr>
+        <w:spacing w:after="0"/>
+        <w:ind w:firstLine="708"/>
+        <w:rPr>
+          <w:lang w:val="es-ES"/>
+        </w:rPr>
+      </w:pPr>
+      <w:r>
+        <w:rPr>
+          <w:lang w:val="es-ES"/>
+        </w:rPr>
+        <w:t>•</w:t>
+      </w:r>
+      <w:r>
+        <w:rPr>
+          <w:lang w:val="es-ES"/>
+        </w:rPr>
+        <w:t xml:space="preserve"> </w:t>
+      </w:r>
+      <w:r>
+        <w:rPr>
+          <w:lang w:val="es-ES"/>
+        </w:rPr>
+        <w:t>Seleccionar la estructura de datos</w:t>
+      </w:r>
+    </w:p>
+    <w:p>
+      <w:pPr>
+        <w:spacing w:after="0"/>
+        <w:ind w:firstLine="708"/>
+        <w:rPr>
+          <w:lang w:val="es-ES"/>
+        </w:rPr>
+      </w:pPr>
+      <w:r>
+        <w:rPr>
+          <w:lang w:val="es-ES"/>
+        </w:rPr>
+        <w:t>•</w:t>
+      </w:r>
+      <w:r>
+        <w:rPr>
+          <w:lang w:val="es-ES"/>
+        </w:rPr>
+        <w:t xml:space="preserve"> </w:t>
+      </w:r>
+      <w:r>
+        <w:rPr>
+          <w:lang w:val="es-ES"/>
+        </w:rPr>
+        <w:t>Entender la arquitectura de la aplicación y crear interfaces que sean consistentes al</w:t>
+      </w:r>
+      <w:r>
+        <w:rPr>
+          <w:lang w:val="es-ES"/>
+        </w:rPr>
+        <w:t xml:space="preserve"> </w:t>
+      </w:r>
+      <w:r>
+        <w:rPr>
+          <w:lang w:val="es-ES"/>
+        </w:rPr>
+        <w:t>diseño arquitectónico</w:t>
+      </w:r>
+    </w:p>
+    <w:p>
+      <w:pPr>
+        <w:spacing w:after="0"/>
+        <w:ind w:firstLine="708"/>
+        <w:rPr>
+          <w:lang w:val="es-ES"/>
+        </w:rPr>
+      </w:pPr>
+      <w:r>
+        <w:rPr>
+          <w:lang w:val="es-ES"/>
+        </w:rPr>
+        <w:t>•</w:t>
+      </w:r>
+      <w:r>
+        <w:rPr>
+          <w:lang w:val="es-ES"/>
+        </w:rPr>
+        <w:t xml:space="preserve"> </w:t>
+      </w:r>
+      <w:r>
+        <w:rPr>
+          <w:lang w:val="es-ES"/>
+        </w:rPr>
+        <w:t>Definir las variables según los estándares descritos</w:t>
+      </w:r>
+    </w:p>
+    <w:p>
+      <w:pPr>
+        <w:spacing w:after="0"/>
+        <w:ind w:firstLine="708"/>
+        <w:rPr>
+          <w:lang w:val="es-ES"/>
+        </w:rPr>
+      </w:pPr>
+      <w:r>
+        <w:rPr>
+          <w:lang w:val="es-ES"/>
+        </w:rPr>
+        <w:t>•</w:t>
+      </w:r>
+      <w:r>
+        <w:rPr>
+          <w:lang w:val="es-ES"/>
+        </w:rPr>
+        <w:t xml:space="preserve"> </w:t>
+      </w:r>
+      <w:r>
+        <w:rPr>
+          <w:lang w:val="es-ES"/>
+        </w:rPr>
+        <w:t>Definir la conexión de base de datos</w:t>
+      </w:r>
+    </w:p>
+    <w:p>
+      <w:pPr>
+        <w:spacing w:after="0"/>
+        <w:ind w:firstLine="708"/>
+        <w:rPr>
+          <w:lang w:val="es-ES"/>
+        </w:rPr>
+      </w:pPr>
+      <w:r>
+        <w:rPr>
+          <w:lang w:val="es-ES"/>
+        </w:rPr>
+        <w:t>•</w:t>
+      </w:r>
+      <w:r>
+        <w:rPr>
+          <w:lang w:val="es-ES"/>
+        </w:rPr>
+        <w:t xml:space="preserve"> </w:t>
+      </w:r>
+      <w:r>
+        <w:rPr>
+          <w:lang w:val="es-ES"/>
+        </w:rPr>
+        <w:t>Escribir las líneas de códigos para la aplicación web</w:t>
+      </w:r>
+    </w:p>
+    <w:p>
+      <w:pPr>
+        <w:spacing w:after="0"/>
+        <w:ind w:firstLine="708"/>
+        <w:rPr>
+          <w:lang w:val="es-ES"/>
+        </w:rPr>
+      </w:pPr>
+      <w:r>
+        <w:rPr>
+          <w:lang w:val="es-ES"/>
+        </w:rPr>
+        <w:t>•</w:t>
+      </w:r>
+      <w:r>
+        <w:rPr>
+          <w:lang w:val="es-ES"/>
+        </w:rPr>
+        <w:t xml:space="preserve"> </w:t>
+      </w:r>
+      <w:r>
+        <w:rPr>
+          <w:lang w:val="es-ES"/>
+        </w:rPr>
+        <w:t>Crear las interfaces, verificando su contenido, crear los distintos componentes y desarrollar su forma de navegación</w:t>
+      </w:r>
+    </w:p>
+    <w:p>
+      <w:pPr>
+        <w:spacing w:after="0"/>
+        <w:ind w:firstLine="708"/>
+        <w:rPr>
+          <w:lang w:val="es-ES"/>
+        </w:rPr>
+      </w:pPr>
+      <w:r>
+        <w:rPr>
+          <w:lang w:val="es-ES"/>
+        </w:rPr>
+        <w:t>•</w:t>
+      </w:r>
+      <w:r>
+        <w:rPr>
+          <w:lang w:val="es-ES"/>
+        </w:rPr>
+        <w:t xml:space="preserve"> </w:t>
+      </w:r>
+      <w:r>
+        <w:rPr>
+          <w:lang w:val="es-ES"/>
+        </w:rPr>
+        <w:t>Conocer los componentes de la base de  datos</w:t>
+      </w:r>
+    </w:p>
+    <w:p>
+      <w:pPr>
+        <w:spacing w:after="0"/>
+        <w:rPr>
+          <w:lang w:val="es-ES"/>
+        </w:rPr>
+      </w:pPr>
+    </w:p>
+    <w:p>
+      <w:pPr>
+        <w:spacing w:after="0"/>
+        <w:rPr>
+          <w:b/>
+          <w:lang w:val="es-ES"/>
+        </w:rPr>
+      </w:pPr>
+      <w:r>
+        <w:rPr>
+          <w:b/>
+          <w:lang w:val="es-ES"/>
+        </w:rPr>
+        <w:t xml:space="preserve">Validación: </w:t>
+      </w:r>
+    </w:p>
+    <w:p>
+      <w:pPr>
+        <w:spacing w:after="0"/>
+        <w:ind w:firstLine="708"/>
+        <w:rPr>
+          <w:lang w:val="es-ES"/>
+        </w:rPr>
+      </w:pPr>
+      <w:r>
+        <w:rPr>
+          <w:lang w:val="es-ES"/>
+        </w:rPr>
+        <w:t>•</w:t>
+      </w:r>
+      <w:r>
+        <w:rPr>
+          <w:lang w:val="es-ES"/>
+        </w:rPr>
+        <w:t xml:space="preserve"> </w:t>
+      </w:r>
+      <w:r>
+        <w:rPr>
+          <w:lang w:val="es-ES"/>
+        </w:rPr>
+        <w:t>Realizar pruebas de unidad y corregir los errores detectados</w:t>
+      </w:r>
+    </w:p>
+    <w:p>
+      <w:pPr>
+        <w:spacing w:after="0"/>
+        <w:ind w:firstLine="708"/>
+        <w:rPr>
+          <w:lang w:val="es-ES"/>
+        </w:rPr>
+      </w:pPr>
+      <w:r>
+        <w:rPr>
+          <w:lang w:val="es-ES"/>
+        </w:rPr>
+        <w:t>•</w:t>
+      </w:r>
+      <w:r>
+        <w:rPr>
+          <w:lang w:val="es-ES"/>
+        </w:rPr>
+        <w:t xml:space="preserve"> </w:t>
+      </w:r>
+      <w:r>
+        <w:rPr>
+          <w:lang w:val="es-ES"/>
+        </w:rPr>
+        <w:t>Rehacer el código en caso que sea necesario</w:t>
+      </w:r>
+    </w:p>
+    <w:p>
+      <w:pPr>
+        <w:spacing w:after="0"/>
+        <w:ind w:firstLine="708"/>
+        <w:rPr>
+          <w:lang w:val="es-ES"/>
+        </w:rPr>
+      </w:pPr>
+      <w:r>
+        <w:rPr>
+          <w:lang w:val="es-ES"/>
+        </w:rPr>
+        <w:t>•</w:t>
+      </w:r>
+      <w:r>
+        <w:rPr>
+          <w:lang w:val="es-ES"/>
+        </w:rPr>
+        <w:t xml:space="preserve"> </w:t>
+      </w:r>
+      <w:r>
+        <w:rPr>
+          <w:lang w:val="es-ES"/>
+        </w:rPr>
+        <w:t>Se realiza una revisión y corrección de errores</w:t>
+      </w:r>
+    </w:p>
+    <w:p>
+      <w:pPr>
+        <w:spacing w:after="0"/>
+        <w:ind w:firstLine="708"/>
+        <w:rPr>
+          <w:lang w:val="es-ES"/>
+        </w:rPr>
+      </w:pPr>
+    </w:p>
+    <w:p>
+      <w:pPr>
+        <w:spacing w:after="0"/>
+        <w:rPr>
+          <w:b/>
+          <w:lang w:val="es-ES"/>
+        </w:rPr>
+      </w:pPr>
+    </w:p>
+    <w:p>
+      <w:pPr>
+        <w:spacing w:after="0"/>
+        <w:rPr>
+          <w:b/>
+          <w:lang w:val="es-ES"/>
+        </w:rPr>
+      </w:pPr>
+    </w:p>
+    <w:p>
+      <w:pPr>
+        <w:spacing w:after="0"/>
+        <w:rPr>
+          <w:b/>
+          <w:lang w:val="es-ES"/>
+        </w:rPr>
+      </w:pPr>
+    </w:p>
+    <w:p>
+      <w:pPr>
+        <w:spacing w:after="0"/>
+        <w:rPr>
+          <w:b/>
+          <w:lang w:val="es-ES"/>
+        </w:rPr>
+      </w:pPr>
+    </w:p>
+    <w:p>
+      <w:pPr>
+        <w:spacing w:after="0"/>
+        <w:rPr>
+          <w:b/>
+          <w:lang w:val="es-ES"/>
+        </w:rPr>
+      </w:pPr>
+    </w:p>
+    <w:p>
+      <w:pPr>
+        <w:spacing w:after="0"/>
+        <w:rPr>
+          <w:b/>
+          <w:lang w:val="es-ES"/>
+        </w:rPr>
+      </w:pPr>
+      <w:r>
+        <w:rPr>
+          <w:b/>
+          <w:lang w:val="es-ES"/>
+        </w:rPr>
+        <w:t>Generación de páginas y Pruebas</w:t>
+      </w:r>
+    </w:p>
+    <w:p>
+      <w:pPr>
+        <w:spacing w:after="0"/>
+        <w:ind w:firstLine="708"/>
+        <w:rPr>
+          <w:lang w:val="es-ES"/>
+        </w:rPr>
+      </w:pPr>
+      <w:r>
+        <w:rPr>
+          <w:lang w:val="es-ES"/>
+        </w:rPr>
+        <w:t>Se realiza las siguientes pruebas:</w:t>
+      </w:r>
+    </w:p>
+    <w:p>
+      <w:pPr>
+        <w:spacing w:after="0"/>
+        <w:rPr>
+          <w:b/>
+          <w:lang w:val="es-ES"/>
+        </w:rPr>
+      </w:pPr>
+    </w:p>
+    <w:p>
+      <w:pPr>
+        <w:spacing w:after="0"/>
+        <w:ind w:left="708"/>
+        <w:rPr>
+          <w:b/>
+          <w:lang w:val="es-ES"/>
+        </w:rPr>
+      </w:pPr>
+      <w:r>
+        <w:rPr>
+          <w:b/>
+          <w:lang w:val="es-ES"/>
+        </w:rPr>
+        <w:t>Pruebas de Interfaz:</w:t>
+      </w:r>
+    </w:p>
+    <w:p>
+      <w:pPr>
+        <w:spacing w:after="0"/>
+        <w:ind w:left="708" w:firstLine="708"/>
+        <w:rPr>
+          <w:lang w:val="es-ES"/>
+        </w:rPr>
+      </w:pPr>
+      <w:r>
+        <w:rPr>
+          <w:lang w:val="es-ES"/>
+        </w:rPr>
+        <w:t>•</w:t>
+      </w:r>
+      <w:r>
+        <w:rPr>
+          <w:lang w:val="es-ES"/>
+        </w:rPr>
+        <w:t xml:space="preserve"> </w:t>
+      </w:r>
+      <w:r>
+        <w:rPr>
+          <w:lang w:val="es-ES"/>
+        </w:rPr>
+        <w:t xml:space="preserve">Descubrir errores relacionados con la ejecución de los vínculos de menú o los datos que se ingresan a un formulario </w:t>
+      </w:r>
+    </w:p>
+    <w:p>
+      <w:pPr>
+        <w:spacing w:after="0"/>
+        <w:ind w:left="708" w:firstLine="708"/>
+        <w:rPr>
+          <w:lang w:val="es-ES"/>
+        </w:rPr>
+      </w:pPr>
+      <w:r>
+        <w:rPr>
+          <w:lang w:val="es-ES"/>
+        </w:rPr>
+        <w:t>•</w:t>
+      </w:r>
+      <w:r>
+        <w:rPr>
+          <w:lang w:val="es-ES"/>
+        </w:rPr>
+        <w:t xml:space="preserve"> </w:t>
+      </w:r>
+      <w:r>
+        <w:rPr>
+          <w:lang w:val="es-ES"/>
+        </w:rPr>
+        <w:t>Descubrir errores en la navegación, funcionalidad o despliegue del contenido</w:t>
+      </w:r>
+    </w:p>
+    <w:p>
+      <w:pPr>
+        <w:spacing w:after="0"/>
+        <w:ind w:left="708"/>
+        <w:rPr>
+          <w:lang w:val="es-ES"/>
+        </w:rPr>
+      </w:pPr>
+    </w:p>
+    <w:p>
+      <w:pPr>
+        <w:spacing w:after="0"/>
+        <w:ind w:left="708"/>
+        <w:rPr>
+          <w:b/>
+          <w:lang w:val="es-ES"/>
+        </w:rPr>
+      </w:pPr>
+      <w:r>
+        <w:rPr>
+          <w:b/>
+          <w:lang w:val="es-ES"/>
+        </w:rPr>
+        <w:t>Pruebas de Contenido:</w:t>
+      </w:r>
+    </w:p>
+    <w:p>
+      <w:pPr>
+        <w:spacing w:after="0"/>
+        <w:ind w:left="708" w:firstLine="708"/>
+        <w:rPr>
+          <w:lang w:val="es-ES"/>
+        </w:rPr>
+      </w:pPr>
+      <w:r>
+        <w:rPr>
+          <w:lang w:val="es-ES"/>
+        </w:rPr>
+        <w:t>•</w:t>
+      </w:r>
+      <w:r>
+        <w:rPr>
+          <w:lang w:val="es-ES"/>
+        </w:rPr>
+        <w:t xml:space="preserve"> </w:t>
+      </w:r>
+      <w:r>
+        <w:rPr>
+          <w:lang w:val="es-ES"/>
+        </w:rPr>
+        <w:t>Descubrir errores sintácticos</w:t>
+      </w:r>
+    </w:p>
+    <w:p>
+      <w:pPr>
+        <w:spacing w:after="0"/>
+        <w:ind w:left="708" w:firstLine="708"/>
+        <w:rPr>
+          <w:lang w:val="es-ES"/>
+        </w:rPr>
+      </w:pPr>
+      <w:r>
+        <w:rPr>
+          <w:lang w:val="es-ES"/>
+        </w:rPr>
+        <w:t>•</w:t>
+      </w:r>
+      <w:r>
+        <w:rPr>
+          <w:lang w:val="es-ES"/>
+        </w:rPr>
+        <w:t xml:space="preserve"> </w:t>
+      </w:r>
+      <w:r>
+        <w:rPr>
+          <w:lang w:val="es-ES"/>
+        </w:rPr>
+        <w:t>Descubrir errores semánticos</w:t>
+      </w:r>
+    </w:p>
+    <w:p>
+      <w:pPr>
+        <w:spacing w:after="0"/>
+        <w:ind w:left="708" w:firstLine="708"/>
+        <w:rPr>
+          <w:lang w:val="es-ES"/>
+        </w:rPr>
+      </w:pPr>
+      <w:r>
+        <w:rPr>
+          <w:lang w:val="es-ES"/>
+        </w:rPr>
+        <w:t>•</w:t>
+      </w:r>
+      <w:r>
+        <w:rPr>
+          <w:lang w:val="es-ES"/>
+        </w:rPr>
+        <w:t xml:space="preserve"> </w:t>
+      </w:r>
+      <w:r>
+        <w:rPr>
+          <w:lang w:val="es-ES"/>
+        </w:rPr>
+        <w:t>Encontrar errores en la organización o estructura del contenido</w:t>
+      </w:r>
+    </w:p>
+    <w:p>
+      <w:pPr>
+        <w:spacing w:after="0"/>
+        <w:ind w:left="708"/>
+        <w:rPr>
+          <w:lang w:val="es-ES"/>
+        </w:rPr>
+      </w:pPr>
+    </w:p>
+    <w:p>
+      <w:pPr>
+        <w:spacing w:after="0"/>
+        <w:ind w:left="708"/>
+        <w:rPr>
+          <w:b/>
+          <w:lang w:val="es-ES"/>
+        </w:rPr>
+      </w:pPr>
+      <w:r>
+        <w:rPr>
+          <w:b/>
+          <w:lang w:val="es-ES"/>
+        </w:rPr>
+        <w:t xml:space="preserve">Pruebas de Navegación: </w:t>
+      </w:r>
+    </w:p>
+    <w:p>
+      <w:pPr>
+        <w:spacing w:after="0"/>
+        <w:ind w:left="708" w:firstLine="708"/>
+        <w:rPr>
+          <w:lang w:val="es-ES"/>
+        </w:rPr>
+      </w:pPr>
+      <w:r>
+        <w:rPr>
+          <w:lang w:val="es-ES"/>
+        </w:rPr>
+        <w:t>•</w:t>
+      </w:r>
+      <w:r>
+        <w:rPr>
+          <w:lang w:val="es-ES"/>
+        </w:rPr>
+        <w:t xml:space="preserve"> </w:t>
+      </w:r>
+      <w:r>
+        <w:rPr>
+          <w:lang w:val="es-ES"/>
+        </w:rPr>
+        <w:t>Probar que el usuario pueda navegar en la aplicación web, siendo funcional y  validar que cada unidad de navegación pueda ser alcanzada por la categoría del usuario adecuada</w:t>
+      </w:r>
+    </w:p>
+    <w:p>
+      <w:pPr>
+        <w:spacing w:after="0"/>
+        <w:ind w:left="708"/>
+        <w:rPr>
+          <w:lang w:val="es-ES"/>
+        </w:rPr>
+      </w:pPr>
+    </w:p>
+    <w:p>
+      <w:pPr>
+        <w:spacing w:after="0"/>
+        <w:ind w:left="708"/>
+        <w:rPr>
+          <w:b/>
+          <w:lang w:val="es-ES"/>
+        </w:rPr>
+      </w:pPr>
+      <w:r>
+        <w:rPr>
+          <w:b/>
+          <w:lang w:val="es-ES"/>
+        </w:rPr>
+        <w:t>Pruebas de Componentes:</w:t>
+      </w:r>
+    </w:p>
+    <w:p>
+      <w:pPr>
+        <w:spacing w:after="0"/>
+        <w:ind w:left="708" w:firstLine="708"/>
+        <w:rPr>
+          <w:lang w:val="es-ES"/>
+        </w:rPr>
+      </w:pPr>
+      <w:r>
+        <w:rPr>
+          <w:lang w:val="es-ES"/>
+        </w:rPr>
+        <w:t>•</w:t>
+      </w:r>
+      <w:r>
+        <w:rPr>
+          <w:lang w:val="es-ES"/>
+        </w:rPr>
+        <w:t xml:space="preserve"> </w:t>
+      </w:r>
+      <w:r>
+        <w:rPr>
+          <w:lang w:val="es-ES"/>
+        </w:rPr>
+        <w:t xml:space="preserve">Pruebas de partición de equivalencia: ingreso de valores. </w:t>
+      </w:r>
+    </w:p>
+    <w:p>
+      <w:pPr>
+        <w:spacing w:after="0"/>
+        <w:ind w:left="708" w:firstLine="708"/>
+        <w:rPr>
+          <w:lang w:val="es-ES"/>
+        </w:rPr>
+      </w:pPr>
+      <w:r>
+        <w:rPr>
+          <w:lang w:val="es-ES"/>
+        </w:rPr>
+        <w:t>•</w:t>
+      </w:r>
+      <w:r>
+        <w:rPr>
+          <w:lang w:val="es-ES"/>
+        </w:rPr>
+        <w:t xml:space="preserve"> </w:t>
+      </w:r>
+      <w:r>
+        <w:rPr>
+          <w:lang w:val="es-ES"/>
+        </w:rPr>
+        <w:t xml:space="preserve">Análisis de valores al límite: forzar ingreso de datos. </w:t>
+      </w:r>
+    </w:p>
+    <w:p>
+      <w:pPr>
+        <w:spacing w:after="0"/>
+        <w:ind w:left="708" w:firstLine="708"/>
+        <w:rPr>
+          <w:lang w:val="es-ES"/>
+        </w:rPr>
+      </w:pPr>
+      <w:r>
+        <w:rPr>
+          <w:lang w:val="es-ES"/>
+        </w:rPr>
+        <w:t>•</w:t>
+      </w:r>
+      <w:r>
+        <w:rPr>
+          <w:lang w:val="es-ES"/>
+        </w:rPr>
+        <w:t xml:space="preserve"> </w:t>
+      </w:r>
+      <w:r>
+        <w:rPr>
+          <w:lang w:val="es-ES"/>
+        </w:rPr>
+        <w:t xml:space="preserve">Pruebas de ruta: pruebas de algoritmo. </w:t>
+      </w:r>
+    </w:p>
+    <w:p>
+      <w:pPr>
+        <w:spacing w:after="0"/>
+        <w:ind w:left="708" w:firstLine="708"/>
+        <w:rPr>
+          <w:lang w:val="es-ES"/>
+        </w:rPr>
+      </w:pPr>
+    </w:p>
+    <w:p>
+      <w:pPr>
+        <w:spacing w:after="0"/>
+        <w:ind w:left="708"/>
+        <w:rPr>
+          <w:b/>
+          <w:lang w:val="es-ES"/>
+        </w:rPr>
+      </w:pPr>
+      <w:r>
+        <w:rPr>
+          <w:b/>
+          <w:lang w:val="es-ES"/>
+        </w:rPr>
+        <w:t xml:space="preserve">Pruebas de Configuración: </w:t>
+      </w:r>
+    </w:p>
+    <w:p>
+      <w:pPr>
+        <w:spacing w:after="0"/>
+        <w:ind w:left="708" w:firstLine="708"/>
+        <w:rPr>
+          <w:lang w:val="es-ES"/>
+        </w:rPr>
+      </w:pPr>
+      <w:r>
+        <w:rPr>
+          <w:lang w:val="es-ES"/>
+        </w:rPr>
+        <w:t>•</w:t>
+      </w:r>
+      <w:r>
+        <w:rPr>
+          <w:lang w:val="es-ES"/>
+        </w:rPr>
+        <w:t xml:space="preserve"> </w:t>
+      </w:r>
+      <w:r>
+        <w:rPr>
+          <w:lang w:val="es-ES"/>
+        </w:rPr>
+        <w:t>Servidor:</w:t>
+      </w:r>
+    </w:p>
+    <w:p>
+      <w:pPr>
+        <w:spacing w:after="0"/>
+        <w:ind w:left="708" w:firstLine="708"/>
+        <w:rPr>
+          <w:lang w:val="es-ES"/>
+        </w:rPr>
+      </w:pPr>
+      <w:r>
+        <w:rPr>
+          <w:lang w:val="es-ES"/>
+        </w:rPr>
+        <w:t>•</w:t>
+      </w:r>
+      <w:r>
+        <w:rPr>
+          <w:lang w:val="es-ES"/>
+        </w:rPr>
+        <w:t xml:space="preserve"> </w:t>
+      </w:r>
+      <w:r>
+        <w:rPr>
+          <w:lang w:val="es-ES"/>
+        </w:rPr>
+        <w:t>Verificar que los archivos de sistemas, directorios y datos de sistemas relacionados se creen correctamente cuando opere la Aplicación Web</w:t>
+      </w:r>
+    </w:p>
+    <w:p>
+      <w:pPr>
+        <w:spacing w:after="0"/>
+        <w:ind w:left="708" w:firstLine="708"/>
+        <w:rPr>
+          <w:lang w:val="es-ES"/>
+        </w:rPr>
+      </w:pPr>
+      <w:r>
+        <w:rPr>
+          <w:lang w:val="es-ES"/>
+        </w:rPr>
+        <w:t>•</w:t>
+      </w:r>
+      <w:r>
+        <w:rPr>
+          <w:lang w:val="es-ES"/>
+        </w:rPr>
+        <w:t xml:space="preserve"> </w:t>
+      </w:r>
+      <w:r>
+        <w:rPr>
+          <w:lang w:val="es-ES"/>
+        </w:rPr>
+        <w:t>Cliente:</w:t>
+      </w:r>
+    </w:p>
+    <w:p>
+      <w:pPr>
+        <w:spacing w:after="0"/>
+        <w:ind w:left="708" w:firstLine="708"/>
+        <w:rPr>
+          <w:lang w:val="es-ES"/>
+        </w:rPr>
+      </w:pPr>
+      <w:r>
+        <w:rPr>
+          <w:lang w:val="es-ES"/>
+        </w:rPr>
+        <w:t>•</w:t>
+      </w:r>
+      <w:r>
+        <w:rPr>
+          <w:lang w:val="es-ES"/>
+        </w:rPr>
+        <w:t xml:space="preserve"> </w:t>
+      </w:r>
+      <w:r>
+        <w:rPr>
+          <w:lang w:val="es-ES"/>
+        </w:rPr>
+        <w:t>Verificar el hardware</w:t>
+      </w:r>
+    </w:p>
+    <w:p>
+      <w:pPr>
+        <w:spacing w:after="0"/>
+        <w:ind w:left="708" w:firstLine="708"/>
+        <w:rPr>
+          <w:lang w:val="es-ES"/>
+        </w:rPr>
+      </w:pPr>
+      <w:r>
+        <w:rPr>
+          <w:lang w:val="es-ES"/>
+        </w:rPr>
+        <w:t>•</w:t>
+      </w:r>
+      <w:r>
+        <w:rPr>
+          <w:lang w:val="es-ES"/>
+        </w:rPr>
+        <w:t xml:space="preserve"> </w:t>
+      </w:r>
+      <w:r>
+        <w:rPr>
+          <w:lang w:val="es-ES"/>
+        </w:rPr>
+        <w:t xml:space="preserve">Reconocer el sistema de navegación </w:t>
+      </w:r>
+    </w:p>
+    <w:p>
+      <w:pPr>
+        <w:spacing w:after="0"/>
+        <w:ind w:left="708" w:firstLine="708"/>
+        <w:rPr>
+          <w:lang w:val="es-ES"/>
+        </w:rPr>
+      </w:pPr>
+      <w:r>
+        <w:rPr>
+          <w:lang w:val="es-ES"/>
+        </w:rPr>
+        <w:t>•</w:t>
+      </w:r>
+      <w:r>
+        <w:rPr>
+          <w:lang w:val="es-ES"/>
+        </w:rPr>
+        <w:t xml:space="preserve"> </w:t>
+      </w:r>
+      <w:r>
+        <w:rPr>
+          <w:lang w:val="es-ES"/>
+        </w:rPr>
+        <w:t>Verificar componentes de interfaz (Java)</w:t>
+      </w:r>
+    </w:p>
+    <w:p>
+      <w:pPr>
+        <w:spacing w:after="0"/>
+        <w:ind w:left="708" w:firstLine="708"/>
+        <w:rPr>
+          <w:lang w:val="es-ES"/>
+        </w:rPr>
+      </w:pPr>
+      <w:r>
+        <w:rPr>
+          <w:lang w:val="es-ES"/>
+        </w:rPr>
+        <w:t>•</w:t>
+      </w:r>
+      <w:r>
+        <w:rPr>
+          <w:lang w:val="es-ES"/>
+        </w:rPr>
+        <w:t xml:space="preserve"> </w:t>
+      </w:r>
+      <w:r>
+        <w:rPr>
+          <w:lang w:val="es-ES"/>
+        </w:rPr>
+        <w:t>Verificar la conectividad</w:t>
+      </w:r>
+    </w:p>
+    <w:p>
+      <w:pPr>
+        <w:spacing w:after="0"/>
+        <w:ind w:left="708"/>
+        <w:rPr>
+          <w:lang w:val="es-ES"/>
+        </w:rPr>
+      </w:pPr>
+    </w:p>
+    <w:p>
+      <w:pPr>
+        <w:spacing w:after="0"/>
+        <w:ind w:left="708"/>
+        <w:rPr>
+          <w:b/>
+          <w:lang w:val="es-ES"/>
+        </w:rPr>
+      </w:pPr>
+      <w:r>
+        <w:rPr>
+          <w:b/>
+          <w:lang w:val="es-ES"/>
+        </w:rPr>
+        <w:t>Evaluación del cliente</w:t>
+      </w:r>
+    </w:p>
+    <w:p>
+      <w:pPr>
+        <w:spacing w:after="0"/>
+        <w:ind w:left="708" w:firstLine="708"/>
+        <w:rPr>
+          <w:lang w:val="es-ES"/>
+        </w:rPr>
+      </w:pPr>
+      <w:r>
+        <w:rPr>
+          <w:lang w:val="es-ES"/>
+        </w:rPr>
+        <w:t>•</w:t>
+      </w:r>
+      <w:r>
+        <w:rPr>
+          <w:lang w:val="es-ES"/>
+        </w:rPr>
+        <w:t xml:space="preserve"> </w:t>
+      </w:r>
+      <w:r>
+        <w:rPr>
+          <w:lang w:val="es-ES"/>
+        </w:rPr>
+        <w:t>Se aprueba la validación del avance</w:t>
+      </w:r>
+    </w:p>
+    <w:p>
+      <w:pPr>
+        <w:spacing w:after="0"/>
+        <w:ind w:left="708"/>
+        <w:rPr>
+          <w:lang w:val="es-ES"/>
+        </w:rPr>
+      </w:pPr>
+    </w:p>
+    <w:p>
+      <w:pPr>
+        <w:spacing w:after="0"/>
+        <w:ind w:left="708"/>
+        <w:rPr>
+          <w:b/>
+          <w:lang w:val="es-ES"/>
+        </w:rPr>
+      </w:pPr>
+      <w:r>
+        <w:rPr>
+          <w:b/>
+          <w:lang w:val="es-ES"/>
+        </w:rPr>
+        <w:t xml:space="preserve">Instalación de la aplicación web </w:t>
+      </w:r>
+    </w:p>
+    <w:p>
+      <w:pPr>
+        <w:spacing w:after="0"/>
+        <w:ind w:left="708" w:firstLine="708"/>
+        <w:rPr>
+          <w:lang w:val="es-ES"/>
+        </w:rPr>
+      </w:pPr>
+      <w:r>
+        <w:rPr>
+          <w:lang w:val="es-ES"/>
+        </w:rPr>
+        <w:t>•</w:t>
+      </w:r>
+      <w:r>
+        <w:rPr>
+          <w:lang w:val="es-ES"/>
+        </w:rPr>
+        <w:t xml:space="preserve"> </w:t>
+      </w:r>
+      <w:r>
+        <w:rPr>
+          <w:lang w:val="es-ES"/>
+        </w:rPr>
+        <w:t xml:space="preserve">Verificar la configuración de hardware. </w:t>
+      </w:r>
+    </w:p>
+    <w:p>
+      <w:pPr>
+        <w:spacing w:after="0"/>
+        <w:ind w:left="708" w:firstLine="708"/>
+        <w:rPr>
+          <w:lang w:val="es-ES"/>
+        </w:rPr>
+      </w:pPr>
+      <w:r>
+        <w:rPr>
+          <w:lang w:val="es-ES"/>
+        </w:rPr>
+        <w:t>•</w:t>
+      </w:r>
+      <w:r>
+        <w:rPr>
+          <w:lang w:val="es-ES"/>
+        </w:rPr>
+        <w:t xml:space="preserve"> </w:t>
+      </w:r>
+      <w:r>
+        <w:rPr>
+          <w:lang w:val="es-ES"/>
+        </w:rPr>
+        <w:t>Cargar o montar la aplicación web en el servidor</w:t>
+      </w:r>
+    </w:p>
+    <w:p>
+      <w:pPr>
+        <w:spacing w:after="0"/>
+        <w:ind w:left="708" w:firstLine="708"/>
+        <w:rPr>
+          <w:lang w:val="es-ES"/>
+        </w:rPr>
+      </w:pPr>
+      <w:r>
+        <w:rPr>
+          <w:lang w:val="es-ES"/>
+        </w:rPr>
+        <w:t>•</w:t>
+      </w:r>
+      <w:r>
+        <w:rPr>
+          <w:lang w:val="es-ES"/>
+        </w:rPr>
+        <w:t xml:space="preserve"> </w:t>
+      </w:r>
+      <w:r>
+        <w:rPr>
+          <w:lang w:val="es-ES"/>
+        </w:rPr>
+        <w:t xml:space="preserve">Efectuar el proceso de migración de información del cliente. </w:t>
+      </w:r>
+    </w:p>
+    <w:p>
+      <w:pPr>
+        <w:spacing w:after="0"/>
+        <w:ind w:left="708" w:firstLine="708"/>
+        <w:rPr>
+          <w:lang w:val="es-ES"/>
+        </w:rPr>
+      </w:pPr>
+      <w:r>
+        <w:rPr>
+          <w:lang w:val="es-ES"/>
+        </w:rPr>
+        <w:t>•</w:t>
+      </w:r>
+      <w:r>
+        <w:rPr>
+          <w:lang w:val="es-ES"/>
+        </w:rPr>
+        <w:t xml:space="preserve"> </w:t>
+      </w:r>
+      <w:r>
+        <w:rPr>
+          <w:lang w:val="es-ES"/>
+        </w:rPr>
+        <w:t xml:space="preserve">Realizar pruebas de puesta en marcha  </w:t>
+      </w:r>
+    </w:p>
+    <w:p>
+      <w:pPr>
+        <w:spacing w:after="0"/>
+        <w:ind w:left="708"/>
+        <w:rPr>
+          <w:lang w:val="es-ES"/>
+        </w:rPr>
+      </w:pPr>
+    </w:p>
+    <w:p>
+      <w:pPr>
+        <w:spacing w:after="0"/>
+        <w:ind w:left="708"/>
+        <w:rPr>
+          <w:b/>
+          <w:lang w:val="es-ES"/>
+        </w:rPr>
+      </w:pPr>
+    </w:p>
+    <w:p>
+      <w:pPr>
+        <w:spacing w:after="0"/>
+        <w:ind w:left="708"/>
+        <w:rPr>
+          <w:b/>
+          <w:lang w:val="es-ES"/>
+        </w:rPr>
+      </w:pPr>
+      <w:r>
+        <w:rPr>
+          <w:b/>
+          <w:lang w:val="es-ES"/>
+        </w:rPr>
+        <w:t>Documentación</w:t>
+      </w:r>
+    </w:p>
+    <w:p>
+      <w:pPr>
+        <w:spacing w:after="0"/>
+        <w:ind w:left="708" w:firstLine="708"/>
+        <w:rPr>
+          <w:lang w:val="es-ES"/>
+        </w:rPr>
+      </w:pPr>
+      <w:r>
+        <w:rPr>
+          <w:lang w:val="es-ES"/>
+        </w:rPr>
+        <w:t>•</w:t>
+      </w:r>
+      <w:r>
+        <w:rPr>
+          <w:lang w:val="es-ES"/>
+        </w:rPr>
+        <w:t xml:space="preserve"> </w:t>
+      </w:r>
+      <w:r>
+        <w:rPr>
+          <w:lang w:val="es-ES"/>
+        </w:rPr>
+        <w:t>Se realiza Manual de usuario</w:t>
+      </w:r>
+    </w:p>
+    <w:p>
+      <w:pPr>
+        <w:spacing w:after="0"/>
+        <w:ind w:left="708" w:firstLine="708"/>
+        <w:rPr>
+          <w:lang w:val="es-ES"/>
+        </w:rPr>
+      </w:pPr>
+      <w:r>
+        <w:rPr>
+          <w:lang w:val="es-ES"/>
+        </w:rPr>
+        <w:t>•</w:t>
+      </w:r>
+      <w:r>
+        <w:rPr>
+          <w:lang w:val="es-ES"/>
+        </w:rPr>
+        <w:t xml:space="preserve"> </w:t>
+      </w:r>
+      <w:r>
+        <w:rPr>
+          <w:lang w:val="es-ES"/>
+        </w:rPr>
+        <w:t>Se realiza Manual técnico</w:t>
+      </w:r>
+    </w:p>
+    <w:p>
+      <w:pPr>
+        <w:spacing w:after="0"/>
+        <w:ind w:left="708"/>
+        <w:rPr>
+          <w:lang w:val="es-ES"/>
+        </w:rPr>
+      </w:pPr>
+    </w:p>
+    <w:p>
+      <w:pPr>
+        <w:spacing w:after="0"/>
+        <w:ind w:left="708"/>
+        <w:rPr>
+          <w:b/>
+          <w:lang w:val="es-ES"/>
+        </w:rPr>
+      </w:pPr>
+      <w:r>
+        <w:rPr>
+          <w:b/>
+          <w:lang w:val="es-ES"/>
+        </w:rPr>
+        <w:t>Capacitación</w:t>
+      </w:r>
+    </w:p>
+    <w:p>
+      <w:pPr>
+        <w:spacing w:after="0"/>
+        <w:ind w:left="708" w:firstLine="708"/>
+        <w:rPr>
+          <w:lang w:val="es-ES"/>
+        </w:rPr>
+      </w:pPr>
+      <w:r>
+        <w:rPr>
+          <w:lang w:val="es-ES"/>
+        </w:rPr>
+        <w:t>Se realiza curso de capacitación</w:t>
+      </w:r>
+    </w:p>
+    <w:p>
+      <w:pPr>
+        <w:spacing w:after="0"/>
+        <w:rPr>
+          <w:lang w:val="es-ES"/>
+        </w:rPr>
+      </w:pPr>
+    </w:p>
+    <w:p>
+      <w:pPr>
+        <w:spacing w:after="0"/>
+      </w:pPr>
+    </w:p>
+    <w:p>
+      <w:pPr>
+        <w:spacing w:after="0"/>
+      </w:pPr>
+      <w:r>
+        <w:t>Gestión de proyectos de software</w:t>
+      </w:r>
+    </w:p>
+    <w:p>
+      <w:pPr>
+        <w:spacing w:after="0"/>
+      </w:pPr>
+      <w:r>
+        <w:t>Planificación temporal del proyecto</w:t>
+      </w:r>
+    </w:p>
+    <w:p>
+      <w:pPr>
+        <w:spacing w:after="0"/>
+      </w:pPr>
+      <w:r>
+        <w:t>Métricas y estimación</w:t>
+      </w:r>
+    </w:p>
+    <w:p>
+      <w:pPr>
+        <w:spacing w:after="0"/>
+        <w:rPr>
+          <w:b/>
+        </w:rPr>
+      </w:pPr>
+      <w:r>
+        <w:rPr>
+          <w:b/>
+        </w:rPr>
+        <w:t>Factibilidad</w:t>
+      </w:r>
+    </w:p>
+    <w:p>
+      <w:pPr>
+        <w:spacing w:after="0"/>
+        <w:ind w:firstLine="708"/>
+        <w:rPr>
+          <w:b/>
+        </w:rPr>
+      </w:pPr>
+      <w:r>
+        <w:rPr>
+          <w:b/>
+        </w:rPr>
+        <w:t>Factibilidad técnica</w:t>
+      </w:r>
+    </w:p>
+    <w:p>
+      <w:pPr>
+        <w:spacing w:after="0"/>
+        <w:ind w:firstLine="708"/>
+      </w:pPr>
+      <w:r>
+        <w:t>Debido a tratarse de un sistema mediano, pero sumamente importante, sus costos son  bajos y la necesidad de equipos potentes es innecesaria.</w:t>
+      </w:r>
+    </w:p>
+    <w:p>
+      <w:pPr>
+        <w:spacing w:after="0"/>
+        <w:ind w:firstLine="708"/>
+      </w:pPr>
+      <w:r>
+        <w:t>En la empresa cuenta con estos requisitos, por lo que no habría necesidad de adquirirlos. En cuanto nuestros conocimientos son suficientes  para el desarrollo y cumplimiento del software. Se debe de concluir indicando si es factible o no desarrollar técnicamente el proyecto.</w:t>
+      </w:r>
+    </w:p>
+    <w:p>
+      <w:pPr>
+        <w:spacing w:after="0"/>
+        <w:ind w:firstLine="708"/>
+      </w:pPr>
+    </w:p>
+    <w:p>
+      <w:pPr>
+        <w:spacing w:after="0"/>
+        <w:ind w:firstLine="708"/>
+      </w:pPr>
+      <w:r>
+        <w:t>Para una mejor explicación de lo que se ha descrito anteriormente, se muestra la siguiente tabla, detallando las características tanto de Hardware como de Software que se necesitan para el desarrollo y funcionamiento del sistema</w:t>
+      </w:r>
+    </w:p>
+    <w:tbl>
+      <w:tblPr>
+        <w:tblStyle w:val="Sombreadoclaro"/>
+        <w:tblW w:w="0" w:type="auto"/>
+        <w:tblLook w:val="04A0" w:firstRow="1" w:lastRow="0" w:firstColumn="1" w:lastColumn="0" w:noHBand="0" w:noVBand="1"/>
+      </w:tblPr>
+      <w:tblGrid>
+        <w:gridCol w:w="2518"/>
+        <w:gridCol w:w="6460"/>
+      </w:tblGrid>
+      <w:tr>
+        <w:trPr>
+          <w:cnfStyle w:val="100000000000" w:firstRow="1" w:lastRow="0" w:firstColumn="0" w:lastColumn="0" w:oddVBand="0" w:evenVBand="0" w:oddHBand="0" w:evenHBand="0" w:firstRowFirstColumn="0" w:firstRowLastColumn="0" w:lastRowFirstColumn="0" w:lastRowLastColumn="0"/>
+        </w:trPr>
+        <w:tc>
+          <w:tcPr>
+            <w:cnfStyle w:val="001000000000" w:firstRow="0" w:lastRow="0" w:firstColumn="1" w:lastColumn="0" w:oddVBand="0" w:evenVBand="0" w:oddHBand="0" w:evenHBand="0" w:firstRowFirstColumn="0" w:firstRowLastColumn="0" w:lastRowFirstColumn="0" w:lastRowLastColumn="0"/>
+            <w:tcW w:w="2518" w:type="dxa"/>
+            <w:hideMark/>
+          </w:tcPr>
+          <w:p>
+            <w:pPr>
+              <w:jc w:val="center"/>
+              <w:rPr>
+                <w:rFonts w:ascii="Arial" w:hAnsi="Arial"/>
+                <w:sz w:val="24"/>
+              </w:rPr>
+            </w:pPr>
+            <w:r>
+              <w:t>Nombre</w:t>
+            </w:r>
+          </w:p>
+        </w:tc>
+        <w:tc>
+          <w:tcPr>
+            <w:tcW w:w="6460" w:type="dxa"/>
+            <w:hideMark/>
+          </w:tcPr>
+          <w:p>
+            <w:pPr>
+              <w:jc w:val="center"/>
+              <w:cnfStyle w:val="100000000000" w:firstRow="1" w:lastRow="0" w:firstColumn="0" w:lastColumn="0" w:oddVBand="0" w:evenVBand="0" w:oddHBand="0" w:evenHBand="0" w:firstRowFirstColumn="0" w:firstRowLastColumn="0" w:lastRowFirstColumn="0" w:lastRowLastColumn="0"/>
+              <w:rPr>
+                <w:rFonts w:ascii="Arial" w:hAnsi="Arial"/>
+                <w:sz w:val="24"/>
+              </w:rPr>
+            </w:pPr>
+            <w:r>
+              <w:t>Características</w:t>
+            </w:r>
+          </w:p>
+        </w:tc>
+      </w:tr>
+      <w:tr>
+        <w:trPr>
+          <w:cnfStyle w:val="000000100000" w:firstRow="0" w:lastRow="0" w:firstColumn="0" w:lastColumn="0" w:oddVBand="0" w:evenVBand="0" w:oddHBand="1" w:evenHBand="0" w:firstRowFirstColumn="0" w:firstRowLastColumn="0" w:lastRowFirstColumn="0" w:lastRowLastColumn="0"/>
+        </w:trPr>
+        <w:tc>
+          <w:tcPr>
+            <w:cnfStyle w:val="001000000000" w:firstRow="0" w:lastRow="0" w:firstColumn="1" w:lastColumn="0" w:oddVBand="0" w:evenVBand="0" w:oddHBand="0" w:evenHBand="0" w:firstRowFirstColumn="0" w:firstRowLastColumn="0" w:lastRowFirstColumn="0" w:lastRowLastColumn="0"/>
+            <w:tcW w:w="2518" w:type="dxa"/>
+            <w:tcBorders>
+              <w:top w:val="nil"/>
+              <w:bottom w:val="nil"/>
+            </w:tcBorders>
+            <w:hideMark/>
+          </w:tcPr>
+          <w:p>
+            <w:pPr>
+              <w:jc w:val="both"/>
+              <w:rPr>
+                <w:rFonts w:ascii="Arial" w:hAnsi="Arial"/>
+                <w:sz w:val="24"/>
+              </w:rPr>
+            </w:pPr>
+            <w:r>
+              <w:t>Servidor</w:t>
+            </w:r>
+          </w:p>
+        </w:tc>
+        <w:tc>
+          <w:tcPr>
+            <w:tcW w:w="6460" w:type="dxa"/>
+            <w:tcBorders>
+              <w:top w:val="nil"/>
+              <w:bottom w:val="nil"/>
+            </w:tcBorders>
+            <w:hideMark/>
+          </w:tcPr>
+          <w:p>
+            <w:pPr>
+              <w:jc w:val="both"/>
+              <w:cnfStyle w:val="000000100000" w:firstRow="0" w:lastRow="0" w:firstColumn="0" w:lastColumn="0" w:oddVBand="0" w:evenVBand="0" w:oddHBand="1" w:evenHBand="0" w:firstRowFirstColumn="0" w:firstRowLastColumn="0" w:lastRowFirstColumn="0" w:lastRowLastColumn="0"/>
+              <w:rPr>
+                <w:rFonts w:ascii="Arial" w:hAnsi="Arial"/>
+                <w:sz w:val="24"/>
+              </w:rPr>
+            </w:pPr>
+            <w:r>
+              <w:t>Procesador AMD Athlon (1.30 GHz),Memoria RAM 4 GB, Disco Duro 160 GB, Sistema operativo DEBIAN</w:t>
+            </w:r>
+          </w:p>
+        </w:tc>
+      </w:tr>
+      <w:tr>
+        <w:tc>
+          <w:tcPr>
+            <w:cnfStyle w:val="001000000000" w:firstRow="0" w:lastRow="0" w:firstColumn="1" w:lastColumn="0" w:oddVBand="0" w:evenVBand="0" w:oddHBand="0" w:evenHBand="0" w:firstRowFirstColumn="0" w:firstRowLastColumn="0" w:lastRowFirstColumn="0" w:lastRowLastColumn="0"/>
+            <w:tcW w:w="2518" w:type="dxa"/>
+            <w:tcBorders>
+              <w:top w:val="nil"/>
+              <w:left w:val="nil"/>
+              <w:bottom w:val="nil"/>
+              <w:right w:val="nil"/>
+            </w:tcBorders>
+            <w:hideMark/>
+          </w:tcPr>
+          <w:p>
+            <w:pPr>
+              <w:jc w:val="both"/>
+              <w:rPr>
+                <w:rFonts w:ascii="Arial" w:hAnsi="Arial"/>
+                <w:sz w:val="24"/>
+              </w:rPr>
+            </w:pPr>
+            <w:r>
+              <w:t>Notebook</w:t>
+            </w:r>
+          </w:p>
+        </w:tc>
+        <w:tc>
+          <w:tcPr>
+            <w:tcW w:w="6460" w:type="dxa"/>
+            <w:tcBorders>
+              <w:top w:val="nil"/>
+              <w:left w:val="nil"/>
+              <w:bottom w:val="nil"/>
+              <w:right w:val="nil"/>
+            </w:tcBorders>
+            <w:hideMark/>
+          </w:tcPr>
+          <w:p>
+            <w:pPr>
+              <w:jc w:val="both"/>
+              <w:cnfStyle w:val="000000000000" w:firstRow="0" w:lastRow="0" w:firstColumn="0" w:lastColumn="0" w:oddVBand="0" w:evenVBand="0" w:oddHBand="0" w:evenHBand="0" w:firstRowFirstColumn="0" w:firstRowLastColumn="0" w:lastRowFirstColumn="0" w:lastRowLastColumn="0"/>
+              <w:rPr>
+                <w:rFonts w:ascii="Arial" w:hAnsi="Arial"/>
+                <w:sz w:val="24"/>
+              </w:rPr>
+            </w:pPr>
+            <w:r>
+              <w:t>Procesador AMD Dual Core (1.0 GHz), Memoria RAM 2GB, Disco Duro 320 GB, Pantalla 14.0, Video AMD Radeon, Teclado español, LAN 10/100 Ethernet, WiFi 802 11b/g/n</w:t>
+            </w:r>
+          </w:p>
+        </w:tc>
+      </w:tr>
+      <w:tr>
+        <w:trPr>
+          <w:cnfStyle w:val="000000100000" w:firstRow="0" w:lastRow="0" w:firstColumn="0" w:lastColumn="0" w:oddVBand="0" w:evenVBand="0" w:oddHBand="1" w:evenHBand="0" w:firstRowFirstColumn="0" w:firstRowLastColumn="0" w:lastRowFirstColumn="0" w:lastRowLastColumn="0"/>
+        </w:trPr>
+        <w:tc>
+          <w:tcPr>
+            <w:cnfStyle w:val="001000000000" w:firstRow="0" w:lastRow="0" w:firstColumn="1" w:lastColumn="0" w:oddVBand="0" w:evenVBand="0" w:oddHBand="0" w:evenHBand="0" w:firstRowFirstColumn="0" w:firstRowLastColumn="0" w:lastRowFirstColumn="0" w:lastRowLastColumn="0"/>
+            <w:tcW w:w="2518" w:type="dxa"/>
+            <w:tcBorders>
+              <w:top w:val="nil"/>
+              <w:bottom w:val="nil"/>
+            </w:tcBorders>
+            <w:hideMark/>
+          </w:tcPr>
+          <w:p>
+            <w:pPr>
+              <w:jc w:val="both"/>
+              <w:rPr>
+                <w:rFonts w:ascii="Arial" w:hAnsi="Arial"/>
+                <w:sz w:val="24"/>
+              </w:rPr>
+            </w:pPr>
+            <w:r>
+              <w:t>Navegadores</w:t>
+            </w:r>
+          </w:p>
+        </w:tc>
+        <w:tc>
+          <w:tcPr>
+            <w:tcW w:w="6460" w:type="dxa"/>
+            <w:tcBorders>
+              <w:top w:val="nil"/>
+              <w:bottom w:val="nil"/>
+            </w:tcBorders>
+            <w:hideMark/>
+          </w:tcPr>
+          <w:p>
+            <w:pPr>
+              <w:jc w:val="both"/>
+              <w:cnfStyle w:val="000000100000" w:firstRow="0" w:lastRow="0" w:firstColumn="0" w:lastColumn="0" w:oddVBand="0" w:evenVBand="0" w:oddHBand="1" w:evenHBand="0" w:firstRowFirstColumn="0" w:firstRowLastColumn="0" w:lastRowFirstColumn="0" w:lastRowLastColumn="0"/>
+              <w:rPr>
+                <w:rFonts w:ascii="Arial" w:hAnsi="Arial"/>
+                <w:sz w:val="24"/>
+              </w:rPr>
+            </w:pPr>
+            <w:r>
+              <w:t xml:space="preserve">Internet Explorer  versión 9.0, Google Chrome versión 13.0, Firefox versión 5.0, Opera versión 11.5 </w:t>
+            </w:r>
+          </w:p>
+        </w:tc>
+      </w:tr>
+      <w:tr>
+        <w:tc>
+          <w:tcPr>
+            <w:cnfStyle w:val="001000000000" w:firstRow="0" w:lastRow="0" w:firstColumn="1" w:lastColumn="0" w:oddVBand="0" w:evenVBand="0" w:oddHBand="0" w:evenHBand="0" w:firstRowFirstColumn="0" w:firstRowLastColumn="0" w:lastRowFirstColumn="0" w:lastRowLastColumn="0"/>
+            <w:tcW w:w="2518" w:type="dxa"/>
+            <w:tcBorders>
+              <w:top w:val="nil"/>
+              <w:left w:val="nil"/>
+              <w:bottom w:val="nil"/>
+              <w:right w:val="nil"/>
+            </w:tcBorders>
+            <w:hideMark/>
+          </w:tcPr>
+          <w:p>
+            <w:pPr>
+              <w:jc w:val="both"/>
+              <w:rPr>
+                <w:rFonts w:ascii="Arial" w:hAnsi="Arial"/>
+                <w:sz w:val="24"/>
+              </w:rPr>
+            </w:pPr>
+            <w:r>
+              <w:t>Sistema Operativo</w:t>
+            </w:r>
+          </w:p>
+        </w:tc>
+        <w:tc>
+          <w:tcPr>
+            <w:tcW w:w="6460" w:type="dxa"/>
+            <w:tcBorders>
+              <w:top w:val="nil"/>
+              <w:left w:val="nil"/>
+              <w:bottom w:val="nil"/>
+              <w:right w:val="nil"/>
+            </w:tcBorders>
+            <w:hideMark/>
+          </w:tcPr>
+          <w:p>
+            <w:pPr>
+              <w:jc w:val="both"/>
+              <w:cnfStyle w:val="000000000000" w:firstRow="0" w:lastRow="0" w:firstColumn="0" w:lastColumn="0" w:oddVBand="0" w:evenVBand="0" w:oddHBand="0" w:evenHBand="0" w:firstRowFirstColumn="0" w:firstRowLastColumn="0" w:lastRowFirstColumn="0" w:lastRowLastColumn="0"/>
+              <w:rPr>
+                <w:rFonts w:ascii="Arial" w:hAnsi="Arial"/>
+                <w:sz w:val="24"/>
+              </w:rPr>
+            </w:pPr>
+            <w:r>
+              <w:t>Windows Seven / Ubuntu</w:t>
+            </w:r>
+          </w:p>
+        </w:tc>
+      </w:tr>
+      <w:tr>
+        <w:trPr>
+          <w:cnfStyle w:val="000000100000" w:firstRow="0" w:lastRow="0" w:firstColumn="0" w:lastColumn="0" w:oddVBand="0" w:evenVBand="0" w:oddHBand="1" w:evenHBand="0" w:firstRowFirstColumn="0" w:firstRowLastColumn="0" w:lastRowFirstColumn="0" w:lastRowLastColumn="0"/>
+        </w:trPr>
+        <w:tc>
+          <w:tcPr>
+            <w:cnfStyle w:val="001000000000" w:firstRow="0" w:lastRow="0" w:firstColumn="1" w:lastColumn="0" w:oddVBand="0" w:evenVBand="0" w:oddHBand="0" w:evenHBand="0" w:firstRowFirstColumn="0" w:firstRowLastColumn="0" w:lastRowFirstColumn="0" w:lastRowLastColumn="0"/>
+            <w:tcW w:w="2518" w:type="dxa"/>
+            <w:tcBorders>
+              <w:top w:val="nil"/>
+              <w:bottom w:val="nil"/>
+            </w:tcBorders>
+            <w:hideMark/>
+          </w:tcPr>
+          <w:p>
+            <w:pPr>
+              <w:jc w:val="both"/>
+              <w:rPr>
+                <w:rFonts w:ascii="Arial" w:hAnsi="Arial"/>
+                <w:sz w:val="24"/>
+              </w:rPr>
+            </w:pPr>
+            <w:r>
+              <w:t xml:space="preserve">Internet </w:t>
+            </w:r>
+          </w:p>
+        </w:tc>
+        <w:tc>
+          <w:tcPr>
+            <w:tcW w:w="6460" w:type="dxa"/>
+            <w:tcBorders>
+              <w:top w:val="nil"/>
+              <w:bottom w:val="nil"/>
+            </w:tcBorders>
+            <w:hideMark/>
+          </w:tcPr>
+          <w:p>
+            <w:pPr>
+              <w:jc w:val="both"/>
+              <w:cnfStyle w:val="000000100000" w:firstRow="0" w:lastRow="0" w:firstColumn="0" w:lastColumn="0" w:oddVBand="0" w:evenVBand="0" w:oddHBand="1" w:evenHBand="0" w:firstRowFirstColumn="0" w:firstRowLastColumn="0" w:lastRowFirstColumn="0" w:lastRowLastColumn="0"/>
+              <w:rPr>
+                <w:rFonts w:ascii="Arial" w:hAnsi="Arial"/>
+                <w:sz w:val="24"/>
+              </w:rPr>
+            </w:pPr>
+            <w:r>
+              <w:t xml:space="preserve">Proveedor VTR </w:t>
+            </w:r>
+          </w:p>
+        </w:tc>
+      </w:tr>
+      <w:tr>
+        <w:tc>
+          <w:tcPr>
+            <w:cnfStyle w:val="001000000000" w:firstRow="0" w:lastRow="0" w:firstColumn="1" w:lastColumn="0" w:oddVBand="0" w:evenVBand="0" w:oddHBand="0" w:evenHBand="0" w:firstRowFirstColumn="0" w:firstRowLastColumn="0" w:lastRowFirstColumn="0" w:lastRowLastColumn="0"/>
+            <w:tcW w:w="2518" w:type="dxa"/>
+            <w:tcBorders>
+              <w:top w:val="nil"/>
+              <w:left w:val="nil"/>
+              <w:bottom w:val="single" w:sz="8" w:space="0" w:color="000000" w:themeColor="text1"/>
+              <w:right w:val="nil"/>
+            </w:tcBorders>
+            <w:hideMark/>
+          </w:tcPr>
+          <w:p>
+            <w:pPr>
+              <w:jc w:val="both"/>
+              <w:rPr>
+                <w:rFonts w:ascii="Arial" w:hAnsi="Arial"/>
+                <w:sz w:val="24"/>
+              </w:rPr>
+            </w:pPr>
+            <w:r>
+              <w:t>Desarrollo de la Aplicación Web</w:t>
+            </w:r>
+          </w:p>
+        </w:tc>
+        <w:tc>
+          <w:tcPr>
+            <w:tcW w:w="6460" w:type="dxa"/>
+            <w:tcBorders>
+              <w:top w:val="nil"/>
+              <w:left w:val="nil"/>
+              <w:bottom w:val="single" w:sz="8" w:space="0" w:color="000000" w:themeColor="text1"/>
+              <w:right w:val="nil"/>
+            </w:tcBorders>
+            <w:hideMark/>
+          </w:tcPr>
+          <w:p>
+            <w:pPr>
+              <w:jc w:val="both"/>
+              <w:cnfStyle w:val="000000000000" w:firstRow="0" w:lastRow="0" w:firstColumn="0" w:lastColumn="0" w:oddVBand="0" w:evenVBand="0" w:oddHBand="0" w:evenHBand="0" w:firstRowFirstColumn="0" w:firstRowLastColumn="0" w:lastRowFirstColumn="0" w:lastRowLastColumn="0"/>
+              <w:rPr>
+                <w:rFonts w:ascii="Arial" w:hAnsi="Arial"/>
+                <w:sz w:val="24"/>
+              </w:rPr>
+            </w:pPr>
+            <w:r>
+              <w:t>Notepadd ++ versión 5.9, KompoZer  versión 0.8, Apache versión 2.2, PHP versión 5.3, MySql versión 5.1</w:t>
+            </w:r>
+          </w:p>
+        </w:tc>
+      </w:tr>
+    </w:tbl>
+    <w:p>
+      <w:pPr>
+        <w:spacing w:after="0"/>
+        <w:ind w:firstLine="708"/>
+      </w:pPr>
+    </w:p>
+    <w:p>
+      <w:pPr>
+        <w:spacing w:after="0"/>
+        <w:ind w:firstLine="708"/>
+        <w:rPr>
+          <w:b/>
+        </w:rPr>
+      </w:pPr>
+      <w:r>
+        <w:rPr>
+          <w:b/>
+        </w:rPr>
+        <w:t>Factibilidad Legal</w:t>
+      </w:r>
+    </w:p>
+    <w:p>
+      <w:pPr>
+        <w:spacing w:after="0"/>
+        <w:ind w:left="708"/>
+      </w:pPr>
+      <w:r>
+        <w:t>La herramienta a utilizar para el desarrollo de la aplicación web son Notepadd++ y KompoZer están bajo las licencias:</w:t>
+      </w:r>
+    </w:p>
+    <w:p>
+      <w:pPr>
+        <w:spacing w:after="0"/>
+        <w:ind w:firstLine="708"/>
+      </w:pPr>
+      <w:r>
+        <w:t>Licencia Pública de Mozilla (MPL), es una licencia de código abierto y de software libre.</w:t>
+      </w:r>
+    </w:p>
+    <w:p>
+      <w:pPr>
+        <w:spacing w:after="0"/>
+        <w:ind w:left="708"/>
+      </w:pPr>
+      <w:r>
+        <w:t>Licencia Pública General de GNU (GNU GPL),  protege la libre distribución, modificación y uso de software.</w:t>
+      </w:r>
+    </w:p>
+    <w:p>
+      <w:pPr>
+        <w:spacing w:after="0"/>
+        <w:ind w:left="708"/>
+      </w:pPr>
+      <w:r>
+        <w:lastRenderedPageBreak/>
+        <w:t>Licencia Pública General Reducida de GNU (GNU LGPL), está diseñado para compartir y modificar dicho software.</w:t>
+      </w:r>
+    </w:p>
+    <w:p>
+      <w:pPr>
+        <w:spacing w:after="0"/>
+        <w:ind w:left="708"/>
+      </w:pPr>
+      <w:r>
+        <w:t>En conclusión, el desarrollo de la aplicación web se realiza con programas de licencia gratuita.</w:t>
+      </w:r>
+    </w:p>
+    <w:p>
+      <w:pPr>
+        <w:spacing w:after="0"/>
+        <w:ind w:left="708"/>
+        <w:rPr>
+          <w:u w:val="single"/>
+        </w:rPr>
+      </w:pPr>
+    </w:p>
+    <w:p>
+      <w:pPr>
+        <w:spacing w:after="0"/>
+        <w:ind w:left="708"/>
+        <w:rPr>
+          <w:u w:val="single"/>
+        </w:rPr>
+      </w:pPr>
+    </w:p>
+    <w:p>
+      <w:pPr>
+        <w:spacing w:after="0"/>
+        <w:ind w:left="708"/>
+        <w:rPr>
+          <w:u w:val="single"/>
+        </w:rPr>
+      </w:pPr>
+    </w:p>
+    <w:p>
+      <w:pPr>
+        <w:spacing w:after="0"/>
+        <w:ind w:left="708"/>
+        <w:rPr>
+          <w:u w:val="single"/>
+        </w:rPr>
+      </w:pPr>
+    </w:p>
+    <w:p>
+      <w:pPr>
+        <w:spacing w:after="0"/>
+        <w:ind w:left="708"/>
+        <w:rPr>
+          <w:u w:val="single"/>
+        </w:rPr>
+      </w:pPr>
+    </w:p>
+    <w:p>
+      <w:pPr>
+        <w:spacing w:after="0"/>
+        <w:ind w:left="708"/>
+        <w:rPr>
+          <w:u w:val="single"/>
+        </w:rPr>
+      </w:pPr>
+    </w:p>
+    <w:p>
+      <w:pPr>
+        <w:spacing w:after="0"/>
+        <w:ind w:firstLine="708"/>
+        <w:rPr>
+          <w:b/>
+        </w:rPr>
+      </w:pPr>
+      <w:r>
+        <w:rPr>
+          <w:b/>
+        </w:rPr>
+        <w:t>Factibilidad Operacional</w:t>
+      </w:r>
+    </w:p>
+    <w:p>
+      <w:pPr>
+        <w:spacing w:after="0"/>
+        <w:ind w:firstLine="708"/>
+      </w:pPr>
+      <w:r>
+        <w:t xml:space="preserve">ISO 9001 Software de calidad es una aplicación web, los usuarios cuentan con el conocimiento necesario para utilizar internet, por lo tanto, se debe realizar una capacitación en el ambiente en que se utilizara el sistema, para que los usuarios del sistema sepan cómo utilizarlo y los beneficios que otorga el sistema. </w:t>
+      </w:r>
+    </w:p>
+    <w:p>
+      <w:pPr>
+        <w:spacing w:after="0"/>
+        <w:ind w:firstLine="708"/>
+      </w:pPr>
+      <w:r>
+        <w:t>Los usuarios que manejen el sistema deben contar con el conocimiento necesario sobre la ISO 9001 para que el sistema cuente con el uso correcto</w:t>
+      </w:r>
+    </w:p>
+    <w:p>
+      <w:pPr>
+        <w:spacing w:after="0"/>
+        <w:ind w:firstLine="708"/>
+        <w:rPr>
+          <w:b/>
+        </w:rPr>
+      </w:pPr>
+      <w:r>
+        <w:rPr>
+          <w:b/>
+        </w:rPr>
+        <w:t>Factibilidad económica</w:t>
+      </w:r>
+    </w:p>
+    <w:p>
+      <w:pPr>
+        <w:spacing w:after="0"/>
+        <w:ind w:firstLine="708"/>
+        <w:rPr>
+          <w:b/>
+        </w:rPr>
+      </w:pPr>
+    </w:p>
+    <w:p>
+      <w:pPr>
+        <w:pStyle w:val="Prrafodelista"/>
+        <w:numPr>
+          <w:ilvl w:val="1"/>
+          <w:numId w:val="11"/>
+        </w:numPr>
+      </w:pPr>
+      <w:r>
+        <w:rPr>
+          <w:b/>
+        </w:rPr>
+        <w:t xml:space="preserve">Inversión Hardware y Software: </w:t>
+      </w:r>
+      <w:r>
+        <w:t xml:space="preserve">La </w:t>
+      </w:r>
+      <w:r>
+        <w:t>Empresa</w:t>
+      </w:r>
+      <w:r>
+        <w:t xml:space="preserve">, cuenta con todo el hardware necesario para implementar </w:t>
+      </w:r>
+      <w:r>
+        <w:t>la aplicación web</w:t>
+      </w:r>
+      <w:r>
+        <w:t>.</w:t>
+      </w:r>
+    </w:p>
+    <w:p>
+      <w:pPr>
+        <w:pStyle w:val="Prrafodelista"/>
+        <w:numPr>
+          <w:ilvl w:val="1"/>
+          <w:numId w:val="11"/>
+        </w:numPr>
+      </w:pPr>
+      <w:r>
+        <w:rPr>
+          <w:rFonts w:cs="Arial"/>
+          <w:b/>
+          <w:szCs w:val="24"/>
+        </w:rPr>
+        <w:t>Servicios básicos</w:t>
+      </w:r>
+      <w:r>
+        <w:rPr>
+          <w:rFonts w:cs="Arial"/>
+          <w:szCs w:val="24"/>
+        </w:rPr>
+        <w:t xml:space="preserve"> que se gastara durante los 5 meses de desarrollo del  proyecto:</w:t>
+      </w:r>
+    </w:p>
+    <w:p>
+      <w:pPr>
+        <w:ind w:firstLine="708"/>
+        <w:rPr>
+          <w:rFonts w:ascii="Arial" w:hAnsi="Arial" w:cs="Arial"/>
+          <w:szCs w:val="24"/>
+        </w:rPr>
+      </w:pPr>
+      <w:r>
+        <w:rPr>
+          <w:rFonts w:ascii="Arial" w:hAnsi="Arial" w:cs="Arial"/>
+          <w:szCs w:val="24"/>
+        </w:rPr>
+        <w:t>Adjuntar documento EXCEL FLUJO Y DEMAS</w:t>
+      </w:r>
+    </w:p>
+    <w:p>
+      <w:pPr>
+        <w:spacing w:after="0"/>
+        <w:ind w:firstLine="708"/>
+      </w:pPr>
+    </w:p>
+    <w:p>
+      <w:pPr>
+        <w:spacing w:after="0"/>
+        <w:rPr>
+          <w:rFonts w:cs="Arial"/>
+          <w:szCs w:val="24"/>
+        </w:rPr>
+      </w:pPr>
+      <w:r>
+        <w:rPr>
+          <w:rFonts w:cs="Arial"/>
+          <w:szCs w:val="24"/>
         </w:rPr>
         <w:t>Flujo de caja:</w:t>
       </w:r>
@@ -6739,6 +8317,10 @@
       <w:r>
         <w:t xml:space="preserve">Conclusión </w:t>
       </w:r>
+    </w:p>
+    <w:p>
+      <w:bookmarkStart w:id="1" w:name="_GoBack"/>
+      <w:bookmarkEnd w:id="1"/>
     </w:p>
     <w:sectPr>
       <w:pgSz w:w="12240" w:h="15840"/>
@@ -6817,7 +8399,7 @@
         <w:rFonts w:ascii="Calibri" w:eastAsiaTheme="minorHAnsi" w:hAnsi="Calibri" w:cstheme="minorBidi" w:hint="default"/>
       </w:rPr>
     </w:lvl>
-    <w:lvl w:ilvl="1" w:tplc="340A0003" w:tentative="1">
+    <w:lvl w:ilvl="1" w:tplc="340A0003">
       <w:start w:val="1"/>
       <w:numFmt w:val="bullet"/>
       <w:lvlText w:val="o"/>
@@ -7617,6 +9199,119 @@
     </w:lvl>
   </w:abstractNum>
   <w:abstractNum w:abstractNumId="7">
+    <w:nsid w:val="2ABC376E"/>
+    <w:multiLevelType w:val="hybridMultilevel"/>
+    <w:tmpl w:val="31A4E462"/>
+    <w:lvl w:ilvl="0" w:tplc="340A0001">
+      <w:start w:val="1"/>
+      <w:numFmt w:val="bullet"/>
+      <w:lvlText w:val=""/>
+      <w:lvlJc w:val="left"/>
+      <w:pPr>
+        <w:ind w:left="2480" w:hanging="360"/>
+      </w:pPr>
+      <w:rPr>
+        <w:rFonts w:ascii="Symbol" w:hAnsi="Symbol" w:hint="default"/>
+      </w:rPr>
+    </w:lvl>
+    <w:lvl w:ilvl="1" w:tplc="340A0001">
+      <w:start w:val="1"/>
+      <w:numFmt w:val="bullet"/>
+      <w:lvlText w:val=""/>
+      <w:lvlJc w:val="left"/>
+      <w:pPr>
+        <w:ind w:left="3198" w:hanging="360"/>
+      </w:pPr>
+      <w:rPr>
+        <w:rFonts w:ascii="Symbol" w:hAnsi="Symbol" w:hint="default"/>
+      </w:rPr>
+    </w:lvl>
+    <w:lvl w:ilvl="2" w:tplc="340A0005" w:tentative="1">
+      <w:start w:val="1"/>
+      <w:numFmt w:val="bullet"/>
+      <w:lvlText w:val=""/>
+      <w:lvlJc w:val="left"/>
+      <w:pPr>
+        <w:ind w:left="3918" w:hanging="360"/>
+      </w:pPr>
+      <w:rPr>
+        <w:rFonts w:ascii="Wingdings" w:hAnsi="Wingdings" w:hint="default"/>
+      </w:rPr>
+    </w:lvl>
+    <w:lvl w:ilvl="3" w:tplc="340A0001" w:tentative="1">
+      <w:start w:val="1"/>
+      <w:numFmt w:val="bullet"/>
+      <w:lvlText w:val=""/>
+      <w:lvlJc w:val="left"/>
+      <w:pPr>
+        <w:ind w:left="4638" w:hanging="360"/>
+      </w:pPr>
+      <w:rPr>
+        <w:rFonts w:ascii="Symbol" w:hAnsi="Symbol" w:hint="default"/>
+      </w:rPr>
+    </w:lvl>
+    <w:lvl w:ilvl="4" w:tplc="340A0003" w:tentative="1">
+      <w:start w:val="1"/>
+      <w:numFmt w:val="bullet"/>
+      <w:lvlText w:val="o"/>
+      <w:lvlJc w:val="left"/>
+      <w:pPr>
+        <w:ind w:left="5358" w:hanging="360"/>
+      </w:pPr>
+      <w:rPr>
+        <w:rFonts w:ascii="Courier New" w:hAnsi="Courier New" w:cs="Courier New" w:hint="default"/>
+      </w:rPr>
+    </w:lvl>
+    <w:lvl w:ilvl="5" w:tplc="340A0005" w:tentative="1">
+      <w:start w:val="1"/>
+      <w:numFmt w:val="bullet"/>
+      <w:lvlText w:val=""/>
+      <w:lvlJc w:val="left"/>
+      <w:pPr>
+        <w:ind w:left="6078" w:hanging="360"/>
+      </w:pPr>
+      <w:rPr>
+        <w:rFonts w:ascii="Wingdings" w:hAnsi="Wingdings" w:hint="default"/>
+      </w:rPr>
+    </w:lvl>
+    <w:lvl w:ilvl="6" w:tplc="340A0001" w:tentative="1">
+      <w:start w:val="1"/>
+      <w:numFmt w:val="bullet"/>
+      <w:lvlText w:val=""/>
+      <w:lvlJc w:val="left"/>
+      <w:pPr>
+        <w:ind w:left="6798" w:hanging="360"/>
+      </w:pPr>
+      <w:rPr>
+        <w:rFonts w:ascii="Symbol" w:hAnsi="Symbol" w:hint="default"/>
+      </w:rPr>
+    </w:lvl>
+    <w:lvl w:ilvl="7" w:tplc="340A0003" w:tentative="1">
+      <w:start w:val="1"/>
+      <w:numFmt w:val="bullet"/>
+      <w:lvlText w:val="o"/>
+      <w:lvlJc w:val="left"/>
+      <w:pPr>
+        <w:ind w:left="7518" w:hanging="360"/>
+      </w:pPr>
+      <w:rPr>
+        <w:rFonts w:ascii="Courier New" w:hAnsi="Courier New" w:cs="Courier New" w:hint="default"/>
+      </w:rPr>
+    </w:lvl>
+    <w:lvl w:ilvl="8" w:tplc="340A0005" w:tentative="1">
+      <w:start w:val="1"/>
+      <w:numFmt w:val="bullet"/>
+      <w:lvlText w:val=""/>
+      <w:lvlJc w:val="left"/>
+      <w:pPr>
+        <w:ind w:left="8238" w:hanging="360"/>
+      </w:pPr>
+      <w:rPr>
+        <w:rFonts w:ascii="Wingdings" w:hAnsi="Wingdings" w:hint="default"/>
+      </w:rPr>
+    </w:lvl>
+  </w:abstractNum>
+  <w:abstractNum w:abstractNumId="8">
     <w:nsid w:val="2BAD495D"/>
     <w:multiLevelType w:val="hybridMultilevel"/>
     <w:tmpl w:val="33C8E1B6"/>
@@ -7729,7 +9424,7 @@
       </w:rPr>
     </w:lvl>
   </w:abstractNum>
-  <w:abstractNum w:abstractNumId="8">
+  <w:abstractNum w:abstractNumId="9">
     <w:nsid w:val="2D3D34DE"/>
     <w:multiLevelType w:val="hybridMultilevel"/>
     <w:tmpl w:val="EC123060"/>
@@ -7842,7 +9537,7 @@
       </w:rPr>
     </w:lvl>
   </w:abstractNum>
-  <w:abstractNum w:abstractNumId="9">
+  <w:abstractNum w:abstractNumId="10">
     <w:nsid w:val="43ED1B60"/>
     <w:multiLevelType w:val="hybridMultilevel"/>
     <w:tmpl w:val="AB985DC8"/>
@@ -7955,7 +9650,7 @@
       </w:rPr>
     </w:lvl>
   </w:abstractNum>
-  <w:abstractNum w:abstractNumId="10">
+  <w:abstractNum w:abstractNumId="11">
     <w:nsid w:val="4C260C75"/>
     <w:multiLevelType w:val="hybridMultilevel"/>
     <w:tmpl w:val="14FA3F86"/>
@@ -8068,7 +9763,7 @@
       </w:rPr>
     </w:lvl>
   </w:abstractNum>
-  <w:abstractNum w:abstractNumId="11">
+  <w:abstractNum w:abstractNumId="12">
     <w:nsid w:val="4E706F4C"/>
     <w:multiLevelType w:val="hybridMultilevel"/>
     <w:tmpl w:val="0E36762C"/>
@@ -8154,7 +9849,7 @@
       </w:pPr>
     </w:lvl>
   </w:abstractNum>
-  <w:abstractNum w:abstractNumId="12">
+  <w:abstractNum w:abstractNumId="13">
     <w:nsid w:val="57E23D7C"/>
     <w:multiLevelType w:val="hybridMultilevel"/>
     <w:tmpl w:val="B742E760"/>
@@ -8267,7 +9962,7 @@
       </w:rPr>
     </w:lvl>
   </w:abstractNum>
-  <w:abstractNum w:abstractNumId="13">
+  <w:abstractNum w:abstractNumId="14">
     <w:nsid w:val="587660D6"/>
     <w:multiLevelType w:val="hybridMultilevel"/>
     <w:tmpl w:val="80B8ABE4"/>
@@ -8380,7 +10075,7 @@
       </w:rPr>
     </w:lvl>
   </w:abstractNum>
-  <w:abstractNum w:abstractNumId="14">
+  <w:abstractNum w:abstractNumId="15">
     <w:nsid w:val="5D850B59"/>
     <w:multiLevelType w:val="hybridMultilevel"/>
     <w:tmpl w:val="18D886B0"/>
@@ -8493,7 +10188,7 @@
       </w:rPr>
     </w:lvl>
   </w:abstractNum>
-  <w:abstractNum w:abstractNumId="15">
+  <w:abstractNum w:abstractNumId="16">
     <w:nsid w:val="62AA6E41"/>
     <w:multiLevelType w:val="hybridMultilevel"/>
     <w:tmpl w:val="C0D66CBA"/>
@@ -8606,7 +10301,7 @@
       </w:rPr>
     </w:lvl>
   </w:abstractNum>
-  <w:abstractNum w:abstractNumId="16">
+  <w:abstractNum w:abstractNumId="17">
     <w:nsid w:val="62C73465"/>
     <w:multiLevelType w:val="hybridMultilevel"/>
     <w:tmpl w:val="A66E5048"/>
@@ -8719,7 +10414,7 @@
       </w:rPr>
     </w:lvl>
   </w:abstractNum>
-  <w:abstractNum w:abstractNumId="17">
+  <w:abstractNum w:abstractNumId="18">
     <w:nsid w:val="66B02A8B"/>
     <w:multiLevelType w:val="hybridMultilevel"/>
     <w:tmpl w:val="64465F00"/>
@@ -8832,7 +10527,7 @@
       </w:rPr>
     </w:lvl>
   </w:abstractNum>
-  <w:abstractNum w:abstractNumId="18">
+  <w:abstractNum w:abstractNumId="19">
     <w:nsid w:val="683F0F6A"/>
     <w:multiLevelType w:val="hybridMultilevel"/>
     <w:tmpl w:val="ED2AE42A"/>
@@ -8945,7 +10640,7 @@
       </w:rPr>
     </w:lvl>
   </w:abstractNum>
-  <w:abstractNum w:abstractNumId="19">
+  <w:abstractNum w:abstractNumId="20">
     <w:nsid w:val="6FBF3AA1"/>
     <w:multiLevelType w:val="hybridMultilevel"/>
     <w:tmpl w:val="EE862628"/>
@@ -9057,7 +10752,120 @@
       </w:rPr>
     </w:lvl>
   </w:abstractNum>
-  <w:abstractNum w:abstractNumId="20">
+  <w:abstractNum w:abstractNumId="21">
+    <w:nsid w:val="77EE2881"/>
+    <w:multiLevelType w:val="hybridMultilevel"/>
+    <w:tmpl w:val="38AED9A2"/>
+    <w:lvl w:ilvl="0" w:tplc="340A0001">
+      <w:start w:val="1"/>
+      <w:numFmt w:val="bullet"/>
+      <w:lvlText w:val=""/>
+      <w:lvlJc w:val="left"/>
+      <w:pPr>
+        <w:ind w:left="1776" w:hanging="360"/>
+      </w:pPr>
+      <w:rPr>
+        <w:rFonts w:ascii="Symbol" w:hAnsi="Symbol" w:hint="default"/>
+      </w:rPr>
+    </w:lvl>
+    <w:lvl w:ilvl="1" w:tplc="340A0003">
+      <w:start w:val="1"/>
+      <w:numFmt w:val="bullet"/>
+      <w:lvlText w:val="o"/>
+      <w:lvlJc w:val="left"/>
+      <w:pPr>
+        <w:ind w:left="2496" w:hanging="360"/>
+      </w:pPr>
+      <w:rPr>
+        <w:rFonts w:ascii="Courier New" w:hAnsi="Courier New" w:cs="Courier New" w:hint="default"/>
+      </w:rPr>
+    </w:lvl>
+    <w:lvl w:ilvl="2" w:tplc="340A0005">
+      <w:start w:val="1"/>
+      <w:numFmt w:val="bullet"/>
+      <w:lvlText w:val=""/>
+      <w:lvlJc w:val="left"/>
+      <w:pPr>
+        <w:ind w:left="3216" w:hanging="360"/>
+      </w:pPr>
+      <w:rPr>
+        <w:rFonts w:ascii="Wingdings" w:hAnsi="Wingdings" w:hint="default"/>
+      </w:rPr>
+    </w:lvl>
+    <w:lvl w:ilvl="3" w:tplc="340A0001">
+      <w:start w:val="1"/>
+      <w:numFmt w:val="bullet"/>
+      <w:lvlText w:val=""/>
+      <w:lvlJc w:val="left"/>
+      <w:pPr>
+        <w:ind w:left="3936" w:hanging="360"/>
+      </w:pPr>
+      <w:rPr>
+        <w:rFonts w:ascii="Symbol" w:hAnsi="Symbol" w:hint="default"/>
+      </w:rPr>
+    </w:lvl>
+    <w:lvl w:ilvl="4" w:tplc="340A0003">
+      <w:start w:val="1"/>
+      <w:numFmt w:val="bullet"/>
+      <w:lvlText w:val="o"/>
+      <w:lvlJc w:val="left"/>
+      <w:pPr>
+        <w:ind w:left="4656" w:hanging="360"/>
+      </w:pPr>
+      <w:rPr>
+        <w:rFonts w:ascii="Courier New" w:hAnsi="Courier New" w:cs="Courier New" w:hint="default"/>
+      </w:rPr>
+    </w:lvl>
+    <w:lvl w:ilvl="5" w:tplc="340A0005">
+      <w:start w:val="1"/>
+      <w:numFmt w:val="bullet"/>
+      <w:lvlText w:val=""/>
+      <w:lvlJc w:val="left"/>
+      <w:pPr>
+        <w:ind w:left="5376" w:hanging="360"/>
+      </w:pPr>
+      <w:rPr>
+        <w:rFonts w:ascii="Wingdings" w:hAnsi="Wingdings" w:hint="default"/>
+      </w:rPr>
+    </w:lvl>
+    <w:lvl w:ilvl="6" w:tplc="340A0001">
+      <w:start w:val="1"/>
+      <w:numFmt w:val="bullet"/>
+      <w:lvlText w:val=""/>
+      <w:lvlJc w:val="left"/>
+      <w:pPr>
+        <w:ind w:left="6096" w:hanging="360"/>
+      </w:pPr>
+      <w:rPr>
+        <w:rFonts w:ascii="Symbol" w:hAnsi="Symbol" w:hint="default"/>
+      </w:rPr>
+    </w:lvl>
+    <w:lvl w:ilvl="7" w:tplc="340A0003">
+      <w:start w:val="1"/>
+      <w:numFmt w:val="bullet"/>
+      <w:lvlText w:val="o"/>
+      <w:lvlJc w:val="left"/>
+      <w:pPr>
+        <w:ind w:left="6816" w:hanging="360"/>
+      </w:pPr>
+      <w:rPr>
+        <w:rFonts w:ascii="Courier New" w:hAnsi="Courier New" w:cs="Courier New" w:hint="default"/>
+      </w:rPr>
+    </w:lvl>
+    <w:lvl w:ilvl="8" w:tplc="340A0005">
+      <w:start w:val="1"/>
+      <w:numFmt w:val="bullet"/>
+      <w:lvlText w:val=""/>
+      <w:lvlJc w:val="left"/>
+      <w:pPr>
+        <w:ind w:left="7536" w:hanging="360"/>
+      </w:pPr>
+      <w:rPr>
+        <w:rFonts w:ascii="Wingdings" w:hAnsi="Wingdings" w:hint="default"/>
+      </w:rPr>
+    </w:lvl>
+  </w:abstractNum>
+  <w:abstractNum w:abstractNumId="22">
     <w:nsid w:val="7B930D0A"/>
     <w:multiLevelType w:val="hybridMultilevel"/>
     <w:tmpl w:val="E63073C6"/>
@@ -9171,28 +10979,28 @@
     </w:lvl>
   </w:abstractNum>
   <w:num w:numId="1">
-    <w:abstractNumId w:val="9"/>
+    <w:abstractNumId w:val="10"/>
   </w:num>
   <w:num w:numId="2">
-    <w:abstractNumId w:val="15"/>
+    <w:abstractNumId w:val="16"/>
   </w:num>
   <w:num w:numId="3">
-    <w:abstractNumId w:val="12"/>
+    <w:abstractNumId w:val="13"/>
   </w:num>
   <w:num w:numId="4">
     <w:abstractNumId w:val="6"/>
   </w:num>
   <w:num w:numId="5">
-    <w:abstractNumId w:val="17"/>
+    <w:abstractNumId w:val="18"/>
   </w:num>
   <w:num w:numId="6">
-    <w:abstractNumId w:val="20"/>
+    <w:abstractNumId w:val="22"/>
   </w:num>
   <w:num w:numId="7">
-    <w:abstractNumId w:val="11"/>
+    <w:abstractNumId w:val="12"/>
   </w:num>
   <w:num w:numId="8">
-    <w:abstractNumId w:val="7"/>
+    <w:abstractNumId w:val="8"/>
   </w:num>
   <w:num w:numId="9">
     <w:abstractNumId w:val="3"/>
@@ -9210,28 +11018,34 @@
     <w:abstractNumId w:val="5"/>
   </w:num>
   <w:num w:numId="14">
+    <w:abstractNumId w:val="20"/>
+  </w:num>
+  <w:num w:numId="15">
+    <w:abstractNumId w:val="14"/>
+  </w:num>
+  <w:num w:numId="16">
+    <w:abstractNumId w:val="9"/>
+  </w:num>
+  <w:num w:numId="17">
     <w:abstractNumId w:val="19"/>
   </w:num>
-  <w:num w:numId="15">
-    <w:abstractNumId w:val="13"/>
-  </w:num>
-  <w:num w:numId="16">
-    <w:abstractNumId w:val="8"/>
-  </w:num>
-  <w:num w:numId="17">
-    <w:abstractNumId w:val="18"/>
-  </w:num>
   <w:num w:numId="18">
-    <w:abstractNumId w:val="16"/>
+    <w:abstractNumId w:val="17"/>
   </w:num>
   <w:num w:numId="19">
-    <w:abstractNumId w:val="10"/>
+    <w:abstractNumId w:val="11"/>
   </w:num>
   <w:num w:numId="20">
-    <w:abstractNumId w:val="14"/>
+    <w:abstractNumId w:val="15"/>
   </w:num>
   <w:num w:numId="21">
     <w:abstractNumId w:val="2"/>
+  </w:num>
+  <w:num w:numId="22">
+    <w:abstractNumId w:val="21"/>
+  </w:num>
+  <w:num w:numId="23">
+    <w:abstractNumId w:val="7"/>
   </w:num>
 </w:numbering>
 </file>
@@ -9305,7 +11119,7 @@
     <w:lsdException w:name="Medium Shading 2 Accent 1" w:semiHidden="0" w:uiPriority="64" w:unhideWhenUsed="0"/>
     <w:lsdException w:name="Medium List 1 Accent 1" w:semiHidden="0" w:uiPriority="65" w:unhideWhenUsed="0"/>
     <w:lsdException w:name="Revision" w:unhideWhenUsed="0"/>
-    <w:lsdException w:name="List Paragraph" w:semiHidden="0" w:unhideWhenUsed="0" w:qFormat="1"/>
+    <w:lsdException w:name="List Paragraph" w:semiHidden="0" w:uiPriority="34" w:unhideWhenUsed="0" w:qFormat="1"/>
     <w:lsdException w:name="Quote" w:semiHidden="0" w:uiPriority="29" w:unhideWhenUsed="0" w:qFormat="1"/>
     <w:lsdException w:name="Intense Quote" w:semiHidden="0" w:uiPriority="30" w:unhideWhenUsed="0" w:qFormat="1"/>
     <w:lsdException w:name="Medium List 2 Accent 1" w:semiHidden="0" w:uiPriority="66" w:unhideWhenUsed="0"/>
@@ -9397,6 +11211,7 @@
   <w:style w:type="paragraph" w:default="1" w:styleId="Normal">
     <w:name w:val="Normal"/>
     <w:qFormat/>
+    <w:rsid w:val="00657FCC"/>
   </w:style>
   <w:style w:type="paragraph" w:styleId="Ttulo1">
     <w:name w:val="heading 1"/>
@@ -9471,6 +11286,7 @@
   <w:style w:type="character" w:default="1" w:styleId="Fuentedeprrafopredeter">
     <w:name w:val="Default Paragraph Font"/>
     <w:uiPriority w:val="1"/>
+    <w:semiHidden/>
     <w:unhideWhenUsed/>
   </w:style>
   <w:style w:type="table" w:default="1" w:styleId="Tablanormal">
@@ -9556,7 +11372,7 @@
     <w:name w:val="List Paragraph"/>
     <w:aliases w:val="Normal2"/>
     <w:basedOn w:val="Normal"/>
-    <w:uiPriority w:val="99"/>
+    <w:uiPriority w:val="34"/>
     <w:qFormat/>
     <w:rsid w:val="007D30C4"/>
     <w:pPr>
@@ -9996,6 +11812,112 @@
     <w:uiPriority w:val="99"/>
     <w:rsid w:val="000C6983"/>
   </w:style>
+  <w:style w:type="table" w:styleId="Sombreadomedio1">
+    <w:name w:val="Medium Shading 1"/>
+    <w:basedOn w:val="Tablanormal"/>
+    <w:uiPriority w:val="63"/>
+    <w:rsid w:val="00B77EDA"/>
+    <w:pPr>
+      <w:spacing w:after="0" w:line="240" w:lineRule="auto"/>
+    </w:pPr>
+    <w:tblPr>
+      <w:tblStyleRowBandSize w:val="1"/>
+      <w:tblStyleColBandSize w:val="1"/>
+      <w:tblInd w:w="0" w:type="dxa"/>
+      <w:tblBorders>
+        <w:top w:val="single" w:sz="8" w:space="0" w:color="404040" w:themeColor="text1" w:themeTint="BF"/>
+        <w:left w:val="single" w:sz="8" w:space="0" w:color="404040" w:themeColor="text1" w:themeTint="BF"/>
+        <w:bottom w:val="single" w:sz="8" w:space="0" w:color="404040" w:themeColor="text1" w:themeTint="BF"/>
+        <w:right w:val="single" w:sz="8" w:space="0" w:color="404040" w:themeColor="text1" w:themeTint="BF"/>
+        <w:insideH w:val="single" w:sz="8" w:space="0" w:color="404040" w:themeColor="text1" w:themeTint="BF"/>
+      </w:tblBorders>
+      <w:tblCellMar>
+        <w:top w:w="0" w:type="dxa"/>
+        <w:left w:w="108" w:type="dxa"/>
+        <w:bottom w:w="0" w:type="dxa"/>
+        <w:right w:w="108" w:type="dxa"/>
+      </w:tblCellMar>
+    </w:tblPr>
+    <w:tblStylePr w:type="firstRow">
+      <w:pPr>
+        <w:spacing w:beforeLines="0" w:before="0" w:beforeAutospacing="0" w:afterLines="0" w:after="0" w:afterAutospacing="0" w:line="240" w:lineRule="auto"/>
+      </w:pPr>
+      <w:rPr>
+        <w:b/>
+        <w:bCs/>
+        <w:color w:val="FFFFFF" w:themeColor="background1"/>
+      </w:rPr>
+      <w:tblPr/>
+      <w:tcPr>
+        <w:tcBorders>
+          <w:top w:val="single" w:sz="8" w:space="0" w:color="404040" w:themeColor="text1" w:themeTint="BF"/>
+          <w:left w:val="single" w:sz="8" w:space="0" w:color="404040" w:themeColor="text1" w:themeTint="BF"/>
+          <w:bottom w:val="single" w:sz="8" w:space="0" w:color="404040" w:themeColor="text1" w:themeTint="BF"/>
+          <w:right w:val="single" w:sz="8" w:space="0" w:color="404040" w:themeColor="text1" w:themeTint="BF"/>
+          <w:insideH w:val="nil"/>
+          <w:insideV w:val="nil"/>
+        </w:tcBorders>
+        <w:shd w:val="clear" w:color="auto" w:fill="000000" w:themeFill="text1"/>
+      </w:tcPr>
+    </w:tblStylePr>
+    <w:tblStylePr w:type="lastRow">
+      <w:pPr>
+        <w:spacing w:beforeLines="0" w:before="0" w:beforeAutospacing="0" w:afterLines="0" w:after="0" w:afterAutospacing="0" w:line="240" w:lineRule="auto"/>
+      </w:pPr>
+      <w:rPr>
+        <w:b/>
+        <w:bCs/>
+      </w:rPr>
+      <w:tblPr/>
+      <w:tcPr>
+        <w:tcBorders>
+          <w:top w:val="double" w:sz="6" w:space="0" w:color="404040" w:themeColor="text1" w:themeTint="BF"/>
+          <w:left w:val="single" w:sz="8" w:space="0" w:color="404040" w:themeColor="text1" w:themeTint="BF"/>
+          <w:bottom w:val="single" w:sz="8" w:space="0" w:color="404040" w:themeColor="text1" w:themeTint="BF"/>
+          <w:right w:val="single" w:sz="8" w:space="0" w:color="404040" w:themeColor="text1" w:themeTint="BF"/>
+          <w:insideH w:val="nil"/>
+          <w:insideV w:val="nil"/>
+        </w:tcBorders>
+      </w:tcPr>
+    </w:tblStylePr>
+    <w:tblStylePr w:type="firstCol">
+      <w:rPr>
+        <w:b/>
+        <w:bCs/>
+      </w:rPr>
+    </w:tblStylePr>
+    <w:tblStylePr w:type="lastCol">
+      <w:rPr>
+        <w:b/>
+        <w:bCs/>
+      </w:rPr>
+    </w:tblStylePr>
+    <w:tblStylePr w:type="band1Vert">
+      <w:tblPr/>
+      <w:tcPr>
+        <w:shd w:val="clear" w:color="auto" w:fill="C0C0C0" w:themeFill="text1" w:themeFillTint="3F"/>
+      </w:tcPr>
+    </w:tblStylePr>
+    <w:tblStylePr w:type="band1Horz">
+      <w:tblPr/>
+      <w:tcPr>
+        <w:tcBorders>
+          <w:insideH w:val="nil"/>
+          <w:insideV w:val="nil"/>
+        </w:tcBorders>
+        <w:shd w:val="clear" w:color="auto" w:fill="C0C0C0" w:themeFill="text1" w:themeFillTint="3F"/>
+      </w:tcPr>
+    </w:tblStylePr>
+    <w:tblStylePr w:type="band2Horz">
+      <w:tblPr/>
+      <w:tcPr>
+        <w:tcBorders>
+          <w:insideH w:val="nil"/>
+          <w:insideV w:val="nil"/>
+        </w:tcBorders>
+      </w:tcPr>
+    </w:tblStylePr>
+  </w:style>
 </w:styles>
 </file>
 
@@ -10068,7 +11990,7 @@
     <w:lsdException w:name="Medium Shading 2 Accent 1" w:semiHidden="0" w:uiPriority="64" w:unhideWhenUsed="0"/>
     <w:lsdException w:name="Medium List 1 Accent 1" w:semiHidden="0" w:uiPriority="65" w:unhideWhenUsed="0"/>
     <w:lsdException w:name="Revision" w:unhideWhenUsed="0"/>
-    <w:lsdException w:name="List Paragraph" w:semiHidden="0" w:unhideWhenUsed="0" w:qFormat="1"/>
+    <w:lsdException w:name="List Paragraph" w:semiHidden="0" w:uiPriority="34" w:unhideWhenUsed="0" w:qFormat="1"/>
     <w:lsdException w:name="Quote" w:semiHidden="0" w:uiPriority="29" w:unhideWhenUsed="0" w:qFormat="1"/>
     <w:lsdException w:name="Intense Quote" w:semiHidden="0" w:uiPriority="30" w:unhideWhenUsed="0" w:qFormat="1"/>
     <w:lsdException w:name="Medium List 2 Accent 1" w:semiHidden="0" w:uiPriority="66" w:unhideWhenUsed="0"/>
@@ -10160,6 +12082,7 @@
   <w:style w:type="paragraph" w:default="1" w:styleId="Normal">
     <w:name w:val="Normal"/>
     <w:qFormat/>
+    <w:rsid w:val="00657FCC"/>
   </w:style>
   <w:style w:type="paragraph" w:styleId="Ttulo1">
     <w:name w:val="heading 1"/>
@@ -10234,6 +12157,7 @@
   <w:style w:type="character" w:default="1" w:styleId="Fuentedeprrafopredeter">
     <w:name w:val="Default Paragraph Font"/>
     <w:uiPriority w:val="1"/>
+    <w:semiHidden/>
     <w:unhideWhenUsed/>
   </w:style>
   <w:style w:type="table" w:default="1" w:styleId="Tablanormal">
@@ -10319,7 +12243,7 @@
     <w:name w:val="List Paragraph"/>
     <w:aliases w:val="Normal2"/>
     <w:basedOn w:val="Normal"/>
-    <w:uiPriority w:val="99"/>
+    <w:uiPriority w:val="34"/>
     <w:qFormat/>
     <w:rsid w:val="007D30C4"/>
     <w:pPr>
@@ -10758,6 +12682,112 @@
     <w:link w:val="Piedepgina"/>
     <w:uiPriority w:val="99"/>
     <w:rsid w:val="000C6983"/>
+  </w:style>
+  <w:style w:type="table" w:styleId="Sombreadomedio1">
+    <w:name w:val="Medium Shading 1"/>
+    <w:basedOn w:val="Tablanormal"/>
+    <w:uiPriority w:val="63"/>
+    <w:rsid w:val="00B77EDA"/>
+    <w:pPr>
+      <w:spacing w:after="0" w:line="240" w:lineRule="auto"/>
+    </w:pPr>
+    <w:tblPr>
+      <w:tblStyleRowBandSize w:val="1"/>
+      <w:tblStyleColBandSize w:val="1"/>
+      <w:tblInd w:w="0" w:type="dxa"/>
+      <w:tblBorders>
+        <w:top w:val="single" w:sz="8" w:space="0" w:color="404040" w:themeColor="text1" w:themeTint="BF"/>
+        <w:left w:val="single" w:sz="8" w:space="0" w:color="404040" w:themeColor="text1" w:themeTint="BF"/>
+        <w:bottom w:val="single" w:sz="8" w:space="0" w:color="404040" w:themeColor="text1" w:themeTint="BF"/>
+        <w:right w:val="single" w:sz="8" w:space="0" w:color="404040" w:themeColor="text1" w:themeTint="BF"/>
+        <w:insideH w:val="single" w:sz="8" w:space="0" w:color="404040" w:themeColor="text1" w:themeTint="BF"/>
+      </w:tblBorders>
+      <w:tblCellMar>
+        <w:top w:w="0" w:type="dxa"/>
+        <w:left w:w="108" w:type="dxa"/>
+        <w:bottom w:w="0" w:type="dxa"/>
+        <w:right w:w="108" w:type="dxa"/>
+      </w:tblCellMar>
+    </w:tblPr>
+    <w:tblStylePr w:type="firstRow">
+      <w:pPr>
+        <w:spacing w:beforeLines="0" w:before="0" w:beforeAutospacing="0" w:afterLines="0" w:after="0" w:afterAutospacing="0" w:line="240" w:lineRule="auto"/>
+      </w:pPr>
+      <w:rPr>
+        <w:b/>
+        <w:bCs/>
+        <w:color w:val="FFFFFF" w:themeColor="background1"/>
+      </w:rPr>
+      <w:tblPr/>
+      <w:tcPr>
+        <w:tcBorders>
+          <w:top w:val="single" w:sz="8" w:space="0" w:color="404040" w:themeColor="text1" w:themeTint="BF"/>
+          <w:left w:val="single" w:sz="8" w:space="0" w:color="404040" w:themeColor="text1" w:themeTint="BF"/>
+          <w:bottom w:val="single" w:sz="8" w:space="0" w:color="404040" w:themeColor="text1" w:themeTint="BF"/>
+          <w:right w:val="single" w:sz="8" w:space="0" w:color="404040" w:themeColor="text1" w:themeTint="BF"/>
+          <w:insideH w:val="nil"/>
+          <w:insideV w:val="nil"/>
+        </w:tcBorders>
+        <w:shd w:val="clear" w:color="auto" w:fill="000000" w:themeFill="text1"/>
+      </w:tcPr>
+    </w:tblStylePr>
+    <w:tblStylePr w:type="lastRow">
+      <w:pPr>
+        <w:spacing w:beforeLines="0" w:before="0" w:beforeAutospacing="0" w:afterLines="0" w:after="0" w:afterAutospacing="0" w:line="240" w:lineRule="auto"/>
+      </w:pPr>
+      <w:rPr>
+        <w:b/>
+        <w:bCs/>
+      </w:rPr>
+      <w:tblPr/>
+      <w:tcPr>
+        <w:tcBorders>
+          <w:top w:val="double" w:sz="6" w:space="0" w:color="404040" w:themeColor="text1" w:themeTint="BF"/>
+          <w:left w:val="single" w:sz="8" w:space="0" w:color="404040" w:themeColor="text1" w:themeTint="BF"/>
+          <w:bottom w:val="single" w:sz="8" w:space="0" w:color="404040" w:themeColor="text1" w:themeTint="BF"/>
+          <w:right w:val="single" w:sz="8" w:space="0" w:color="404040" w:themeColor="text1" w:themeTint="BF"/>
+          <w:insideH w:val="nil"/>
+          <w:insideV w:val="nil"/>
+        </w:tcBorders>
+      </w:tcPr>
+    </w:tblStylePr>
+    <w:tblStylePr w:type="firstCol">
+      <w:rPr>
+        <w:b/>
+        <w:bCs/>
+      </w:rPr>
+    </w:tblStylePr>
+    <w:tblStylePr w:type="lastCol">
+      <w:rPr>
+        <w:b/>
+        <w:bCs/>
+      </w:rPr>
+    </w:tblStylePr>
+    <w:tblStylePr w:type="band1Vert">
+      <w:tblPr/>
+      <w:tcPr>
+        <w:shd w:val="clear" w:color="auto" w:fill="C0C0C0" w:themeFill="text1" w:themeFillTint="3F"/>
+      </w:tcPr>
+    </w:tblStylePr>
+    <w:tblStylePr w:type="band1Horz">
+      <w:tblPr/>
+      <w:tcPr>
+        <w:tcBorders>
+          <w:insideH w:val="nil"/>
+          <w:insideV w:val="nil"/>
+        </w:tcBorders>
+        <w:shd w:val="clear" w:color="auto" w:fill="C0C0C0" w:themeFill="text1" w:themeFillTint="3F"/>
+      </w:tcPr>
+    </w:tblStylePr>
+    <w:tblStylePr w:type="band2Horz">
+      <w:tblPr/>
+      <w:tcPr>
+        <w:tcBorders>
+          <w:insideH w:val="nil"/>
+          <w:insideV w:val="nil"/>
+        </w:tcBorders>
+      </w:tcPr>
+    </w:tblStylePr>
   </w:style>
 </w:styles>
 </file>
@@ -11052,7 +13082,7 @@
 </file>
 
 <file path=customXml/itemProps1.xml><?xml version="1.0" encoding="utf-8"?>
-<ds:datastoreItem xmlns:ds="http://schemas.openxmlformats.org/officeDocument/2006/customXml" ds:itemID="{DD759EC5-BFB7-4E17-89F4-06A5ECC4DADF}">
+<ds:datastoreItem xmlns:ds="http://schemas.openxmlformats.org/officeDocument/2006/customXml" ds:itemID="{0CB13E6E-A6A8-4091-BB58-F1B2AA21BFF4}">
   <ds:schemaRefs>
     <ds:schemaRef ds:uri="http://schemas.openxmlformats.org/officeDocument/2006/bibliography"/>
   </ds:schemaRefs>

</xml_diff>